<commit_message>
PA9: Ändrat typen ProductCapacityType.name till ProductCapacityType.product och typen är numera en CVType istället för string. Ändrat elementnamn i PullOffers ifrån offer till offers
Smärre justeringar på test-sviter.
</commit_message>
<xml_diff>
--- a/ServiceInteractions/local/service/catalogue/aggregated/trunk/docs/Tjänstekontraktsbeskrivning service_catalogue_aggregated.docx
+++ b/ServiceInteractions/local/service/catalogue/aggregated/trunk/docs/Tjänstekontraktsbeskrivning service_catalogue_aggregated.docx
@@ -1299,8 +1299,84 @@
             <w:r>
               <w:t>CountyCode finns med i fråga/svar på FindOffers.</w:t>
             </w:r>
-            <w:bookmarkStart w:id="0" w:name="_GoBack"/>
-            <w:bookmarkEnd w:id="0"/>
+          </w:p>
+        </w:tc>
+        <w:tc>
+          <w:tcPr>
+            <w:tcW w:w="2126" w:type="dxa"/>
+          </w:tcPr>
+          <w:p>
+            <w:pPr>
+              <w:pStyle w:val="TableText"/>
+            </w:pPr>
+            <w:r>
+              <w:t>Khaled Daham</w:t>
+            </w:r>
+          </w:p>
+        </w:tc>
+        <w:tc>
+          <w:tcPr>
+            <w:tcW w:w="1276" w:type="dxa"/>
+          </w:tcPr>
+          <w:p>
+            <w:pPr>
+              <w:pStyle w:val="TableText"/>
+            </w:pPr>
+          </w:p>
+        </w:tc>
+      </w:tr>
+      <w:tr>
+        <w:tc>
+          <w:tcPr>
+            <w:tcW w:w="964" w:type="dxa"/>
+          </w:tcPr>
+          <w:p>
+            <w:pPr>
+              <w:pStyle w:val="TableText"/>
+            </w:pPr>
+            <w:r>
+              <w:t>PA9</w:t>
+            </w:r>
+          </w:p>
+        </w:tc>
+        <w:tc>
+          <w:tcPr>
+            <w:tcW w:w="1224" w:type="dxa"/>
+          </w:tcPr>
+          <w:p>
+            <w:pPr>
+              <w:pStyle w:val="TableText"/>
+            </w:pPr>
+            <w:r>
+              <w:t>2014-01-23</w:t>
+            </w:r>
+          </w:p>
+        </w:tc>
+        <w:tc>
+          <w:tcPr>
+            <w:tcW w:w="3652" w:type="dxa"/>
+          </w:tcPr>
+          <w:p>
+            <w:pPr>
+              <w:pStyle w:val="TableText"/>
+            </w:pPr>
+            <w:r>
+              <w:t xml:space="preserve">Ändrat </w:t>
+            </w:r>
+            <w:r>
+              <w:t>typen ProductCapacityType.name till ProductCapacityType.product och typen är numera en CVType istället för string</w:t>
+            </w:r>
+            <w:r>
+              <w:t>.</w:t>
+            </w:r>
+          </w:p>
+          <w:p>
+            <w:pPr>
+              <w:pStyle w:val="TableText"/>
+            </w:pPr>
+            <w:r>
+              <w:t>Ändrat elementnamn i PullOffers ifrån offer till offers</w:t>
+            </w:r>
           </w:p>
         </w:tc>
         <w:tc>
@@ -5063,17 +5139,17 @@
           <w:tab w:val="left" w:pos="1299"/>
         </w:tabs>
       </w:pPr>
-      <w:bookmarkStart w:id="1" w:name="_Toc341787023"/>
-      <w:bookmarkStart w:id="2" w:name="_Toc227635024"/>
-      <w:bookmarkStart w:id="3" w:name="_Toc227659597"/>
-      <w:bookmarkStart w:id="4" w:name="_Toc229538589"/>
+      <w:bookmarkStart w:id="0" w:name="_Toc341787023"/>
+      <w:bookmarkStart w:id="1" w:name="_Toc227635024"/>
+      <w:bookmarkStart w:id="2" w:name="_Toc227659597"/>
+      <w:bookmarkStart w:id="3" w:name="_Toc229538589"/>
       <w:r>
         <w:t>Inledning</w:t>
       </w:r>
+      <w:bookmarkEnd w:id="0"/>
       <w:bookmarkEnd w:id="1"/>
       <w:bookmarkEnd w:id="2"/>
       <w:bookmarkEnd w:id="3"/>
-      <w:bookmarkEnd w:id="4"/>
     </w:p>
     <w:p>
       <w:pPr>
@@ -5689,15 +5765,15 @@
           <w:bCs w:val="0"/>
         </w:rPr>
       </w:pPr>
-      <w:bookmarkStart w:id="5" w:name="_Toc219337763"/>
-      <w:bookmarkStart w:id="6" w:name="_Toc229537036"/>
-      <w:bookmarkStart w:id="7" w:name="_Toc229538590"/>
+      <w:bookmarkStart w:id="4" w:name="_Toc219337763"/>
+      <w:bookmarkStart w:id="5" w:name="_Toc229537036"/>
+      <w:bookmarkStart w:id="6" w:name="_Toc229538590"/>
       <w:r>
         <w:t>Tjänstedomänens arkitektur</w:t>
       </w:r>
+      <w:bookmarkEnd w:id="4"/>
       <w:bookmarkEnd w:id="5"/>
       <w:bookmarkEnd w:id="6"/>
-      <w:bookmarkEnd w:id="7"/>
     </w:p>
     <w:p>
       <w:pPr>
@@ -5724,16 +5800,16 @@
       <w:pPr>
         <w:pStyle w:val="Rubrik2b"/>
       </w:pPr>
-      <w:bookmarkStart w:id="8" w:name="_Toc219337764"/>
-      <w:bookmarkStart w:id="9" w:name="_Toc229537037"/>
-      <w:bookmarkStart w:id="10" w:name="_Toc229538591"/>
+      <w:bookmarkStart w:id="7" w:name="_Toc219337764"/>
+      <w:bookmarkStart w:id="8" w:name="_Toc229537037"/>
+      <w:bookmarkStart w:id="9" w:name="_Toc229538591"/>
       <w:r>
         <w:lastRenderedPageBreak/>
         <w:t>Övergripande</w:t>
       </w:r>
+      <w:bookmarkEnd w:id="7"/>
       <w:bookmarkEnd w:id="8"/>
       <w:bookmarkEnd w:id="9"/>
-      <w:bookmarkEnd w:id="10"/>
     </w:p>
     <w:p>
       <w:pPr>
@@ -5761,11 +5837,11 @@
       <w:r>
         <w:t xml:space="preserve">ta hand remittenters behov av att söka vårdgivare-enheter baserat på tjänster som beskrivs med hjälp av kodverk(HSA, </w:t>
       </w:r>
-      <w:commentRangeStart w:id="11"/>
+      <w:commentRangeStart w:id="10"/>
       <w:r>
         <w:t>KVÅ</w:t>
       </w:r>
-      <w:commentRangeEnd w:id="11"/>
+      <w:commentRangeEnd w:id="10"/>
       <w:r>
         <w:rPr>
           <w:rStyle w:val="CommentReference"/>
@@ -5774,7 +5850,7 @@
           <w:color w:val="000000"/>
           <w:lang w:val="en-GB"/>
         </w:rPr>
-        <w:commentReference w:id="11"/>
+        <w:commentReference w:id="10"/>
       </w:r>
       <w:r>
         <w:t xml:space="preserve">). </w:t>
@@ -5835,20 +5911,20 @@
       <w:pPr>
         <w:pStyle w:val="Rubrik2b"/>
       </w:pPr>
-      <w:bookmarkStart w:id="12" w:name="_Toc219337765"/>
-      <w:bookmarkStart w:id="13" w:name="_Toc227077986"/>
-      <w:bookmarkStart w:id="14" w:name="_Toc229537038"/>
-      <w:bookmarkStart w:id="15" w:name="_Toc229538592"/>
+      <w:bookmarkStart w:id="11" w:name="_Toc219337765"/>
+      <w:bookmarkStart w:id="12" w:name="_Toc227077986"/>
+      <w:bookmarkStart w:id="13" w:name="_Toc229537038"/>
+      <w:bookmarkStart w:id="14" w:name="_Toc229538592"/>
       <w:r>
         <w:t>Nationell</w:t>
       </w:r>
       <w:r>
         <w:t xml:space="preserve"> användning</w:t>
       </w:r>
+      <w:bookmarkEnd w:id="11"/>
       <w:bookmarkEnd w:id="12"/>
       <w:bookmarkEnd w:id="13"/>
       <w:bookmarkEnd w:id="14"/>
-      <w:bookmarkEnd w:id="15"/>
     </w:p>
     <w:p>
       <w:pPr>
@@ -5881,10 +5957,10 @@
       <w:pPr>
         <w:pStyle w:val="Rubrik2b"/>
       </w:pPr>
-      <w:bookmarkStart w:id="16" w:name="_Toc219337766"/>
-      <w:bookmarkStart w:id="17" w:name="_Toc227077987"/>
-      <w:bookmarkStart w:id="18" w:name="_Toc229537039"/>
-      <w:bookmarkStart w:id="19" w:name="_Toc229538593"/>
+      <w:bookmarkStart w:id="15" w:name="_Toc219337766"/>
+      <w:bookmarkStart w:id="16" w:name="_Toc227077987"/>
+      <w:bookmarkStart w:id="17" w:name="_Toc229537039"/>
+      <w:bookmarkStart w:id="18" w:name="_Toc229538593"/>
       <w:r>
         <w:t>Regional</w:t>
       </w:r>
@@ -5894,10 +5970,10 @@
       <w:r>
         <w:t>användning</w:t>
       </w:r>
+      <w:bookmarkEnd w:id="15"/>
       <w:bookmarkEnd w:id="16"/>
       <w:bookmarkEnd w:id="17"/>
       <w:bookmarkEnd w:id="18"/>
-      <w:bookmarkEnd w:id="19"/>
     </w:p>
     <w:p>
       <w:pPr>
@@ -6029,17 +6105,17 @@
       <w:pPr>
         <w:pStyle w:val="Rubrik2b"/>
       </w:pPr>
-      <w:bookmarkStart w:id="20" w:name="_Toc219337767"/>
-      <w:bookmarkStart w:id="21" w:name="_Toc227077988"/>
-      <w:bookmarkStart w:id="22" w:name="_Toc229537040"/>
-      <w:bookmarkStart w:id="23" w:name="_Toc229538594"/>
+      <w:bookmarkStart w:id="19" w:name="_Toc219337767"/>
+      <w:bookmarkStart w:id="20" w:name="_Toc227077988"/>
+      <w:bookmarkStart w:id="21" w:name="_Toc229537040"/>
+      <w:bookmarkStart w:id="22" w:name="_Toc229538594"/>
       <w:r>
         <w:t>Adresseringsmodell</w:t>
       </w:r>
+      <w:bookmarkEnd w:id="19"/>
       <w:bookmarkEnd w:id="20"/>
       <w:bookmarkEnd w:id="21"/>
       <w:bookmarkEnd w:id="22"/>
-      <w:bookmarkEnd w:id="23"/>
     </w:p>
     <w:p>
       <w:pPr>
@@ -6087,18 +6163,18 @@
       <w:pPr>
         <w:pStyle w:val="Rubrik3b"/>
       </w:pPr>
-      <w:bookmarkStart w:id="24" w:name="_Toc219337768"/>
-      <w:bookmarkStart w:id="25" w:name="_Toc227077989"/>
-      <w:bookmarkStart w:id="26" w:name="_Toc229538595"/>
+      <w:bookmarkStart w:id="23" w:name="_Toc219337768"/>
+      <w:bookmarkStart w:id="24" w:name="_Toc227077989"/>
+      <w:bookmarkStart w:id="25" w:name="_Toc229538595"/>
       <w:r>
         <w:t>Adressering</w:t>
       </w:r>
       <w:r>
         <w:t xml:space="preserve"> vid nationell användning</w:t>
       </w:r>
+      <w:bookmarkEnd w:id="23"/>
       <w:bookmarkEnd w:id="24"/>
       <w:bookmarkEnd w:id="25"/>
-      <w:bookmarkEnd w:id="26"/>
     </w:p>
     <w:p>
       <w:pPr>
@@ -6110,9 +6186,9 @@
       <w:pPr>
         <w:pStyle w:val="Rubrik3b"/>
       </w:pPr>
-      <w:bookmarkStart w:id="27" w:name="_Toc219337769"/>
-      <w:bookmarkStart w:id="28" w:name="_Toc227077990"/>
-      <w:bookmarkStart w:id="29" w:name="_Toc229538596"/>
+      <w:bookmarkStart w:id="26" w:name="_Toc219337769"/>
+      <w:bookmarkStart w:id="27" w:name="_Toc227077990"/>
+      <w:bookmarkStart w:id="28" w:name="_Toc229538596"/>
       <w:r>
         <w:t>Adressering</w:t>
       </w:r>
@@ -6125,9 +6201,9 @@
       <w:r>
         <w:t xml:space="preserve"> användning</w:t>
       </w:r>
+      <w:bookmarkEnd w:id="26"/>
       <w:bookmarkEnd w:id="27"/>
       <w:bookmarkEnd w:id="28"/>
-      <w:bookmarkEnd w:id="29"/>
     </w:p>
     <w:p>
       <w:pPr>
@@ -6142,8 +6218,8 @@
       <w:pPr>
         <w:pStyle w:val="Rubrik3b"/>
       </w:pPr>
-      <w:bookmarkStart w:id="30" w:name="_Toc227077991"/>
-      <w:bookmarkStart w:id="31" w:name="_Toc229538597"/>
+      <w:bookmarkStart w:id="29" w:name="_Toc227077991"/>
+      <w:bookmarkStart w:id="30" w:name="_Toc229538597"/>
       <w:r>
         <w:t xml:space="preserve">Adressering </w:t>
       </w:r>
@@ -6153,8 +6229,8 @@
       <w:r>
         <w:t xml:space="preserve"> till ett källsystem</w:t>
       </w:r>
+      <w:bookmarkEnd w:id="29"/>
       <w:bookmarkEnd w:id="30"/>
-      <w:bookmarkEnd w:id="31"/>
     </w:p>
     <w:p>
       <w:pPr>
@@ -6175,17 +6251,17 @@
       <w:pPr>
         <w:pStyle w:val="Rubrik2b"/>
       </w:pPr>
-      <w:bookmarkStart w:id="32" w:name="_Toc219337770"/>
-      <w:bookmarkStart w:id="33" w:name="_Toc227077994"/>
-      <w:bookmarkStart w:id="34" w:name="_Toc229537042"/>
-      <w:bookmarkStart w:id="35" w:name="_Toc229538600"/>
+      <w:bookmarkStart w:id="31" w:name="_Toc219337770"/>
+      <w:bookmarkStart w:id="32" w:name="_Toc227077994"/>
+      <w:bookmarkStart w:id="33" w:name="_Toc229537042"/>
+      <w:bookmarkStart w:id="34" w:name="_Toc229538600"/>
       <w:r>
         <w:t>Informationssäkerhet</w:t>
       </w:r>
+      <w:bookmarkEnd w:id="31"/>
       <w:bookmarkEnd w:id="32"/>
       <w:bookmarkEnd w:id="33"/>
       <w:bookmarkEnd w:id="34"/>
-      <w:bookmarkEnd w:id="35"/>
     </w:p>
     <w:p>
       <w:pPr>
@@ -6228,23 +6304,23 @@
       <w:pPr>
         <w:pStyle w:val="Rubrik2b"/>
       </w:pPr>
-      <w:bookmarkStart w:id="36" w:name="_Toc219337774"/>
-      <w:bookmarkStart w:id="37" w:name="_Toc227077998"/>
-      <w:bookmarkStart w:id="38" w:name="_Toc229537044"/>
-      <w:bookmarkStart w:id="39" w:name="_Toc229538604"/>
+      <w:bookmarkStart w:id="35" w:name="_Toc219337774"/>
+      <w:bookmarkStart w:id="36" w:name="_Toc227077998"/>
+      <w:bookmarkStart w:id="37" w:name="_Toc229537044"/>
+      <w:bookmarkStart w:id="38" w:name="_Toc229538604"/>
       <w:r>
         <w:t>Tjänstekontraktens</w:t>
       </w:r>
       <w:r>
         <w:t xml:space="preserve"> desi</w:t>
       </w:r>
+      <w:bookmarkEnd w:id="35"/>
+      <w:r>
+        <w:t>gn</w:t>
+      </w:r>
       <w:bookmarkEnd w:id="36"/>
-      <w:r>
-        <w:t>gn</w:t>
-      </w:r>
       <w:bookmarkEnd w:id="37"/>
       <w:bookmarkEnd w:id="38"/>
-      <w:bookmarkEnd w:id="39"/>
     </w:p>
     <w:p>
       <w:pPr>
@@ -6283,10 +6359,10 @@
           <w:bCs w:val="0"/>
         </w:rPr>
       </w:pPr>
-      <w:bookmarkStart w:id="40" w:name="_Toc219337775"/>
-      <w:bookmarkStart w:id="41" w:name="_Toc227635040"/>
-      <w:bookmarkStart w:id="42" w:name="_Toc227659613"/>
-      <w:bookmarkStart w:id="43" w:name="_Toc229538605"/>
+      <w:bookmarkStart w:id="39" w:name="_Toc219337775"/>
+      <w:bookmarkStart w:id="40" w:name="_Toc227635040"/>
+      <w:bookmarkStart w:id="41" w:name="_Toc227659613"/>
+      <w:bookmarkStart w:id="42" w:name="_Toc229538605"/>
       <w:r>
         <w:rPr>
           <w:spacing w:val="1"/>
@@ -6314,26 +6390,26 @@
       <w:r>
         <w:t>egler</w:t>
       </w:r>
+      <w:bookmarkEnd w:id="39"/>
       <w:bookmarkEnd w:id="40"/>
       <w:bookmarkEnd w:id="41"/>
       <w:bookmarkEnd w:id="42"/>
+    </w:p>
+    <w:p>
+      <w:pPr>
+        <w:pStyle w:val="Rubrik2b"/>
+      </w:pPr>
+      <w:bookmarkStart w:id="43" w:name="_Toc219337776"/>
+      <w:bookmarkStart w:id="44" w:name="_Toc227635041"/>
+      <w:bookmarkStart w:id="45" w:name="_Toc227659614"/>
+      <w:bookmarkStart w:id="46" w:name="_Toc229538606"/>
+      <w:r>
+        <w:t>Uppdatering av engagemangsindex</w:t>
+      </w:r>
       <w:bookmarkEnd w:id="43"/>
-    </w:p>
-    <w:p>
-      <w:pPr>
-        <w:pStyle w:val="Rubrik2b"/>
-      </w:pPr>
-      <w:bookmarkStart w:id="44" w:name="_Toc219337776"/>
-      <w:bookmarkStart w:id="45" w:name="_Toc227635041"/>
-      <w:bookmarkStart w:id="46" w:name="_Toc227659614"/>
-      <w:bookmarkStart w:id="47" w:name="_Toc229538606"/>
-      <w:r>
-        <w:t>Uppdatering av engagemangsindex</w:t>
-      </w:r>
       <w:bookmarkEnd w:id="44"/>
       <w:bookmarkEnd w:id="45"/>
       <w:bookmarkEnd w:id="46"/>
-      <w:bookmarkEnd w:id="47"/>
     </w:p>
     <w:p>
       <w:pPr>
@@ -7732,11 +7808,11 @@
           <w:numId w:val="9"/>
         </w:numPr>
       </w:pPr>
-      <w:bookmarkStart w:id="48" w:name="_Toc229555759"/>
+      <w:bookmarkStart w:id="47" w:name="_Toc229555759"/>
       <w:r>
         <w:t>SLA-krav</w:t>
       </w:r>
-      <w:bookmarkEnd w:id="48"/>
+      <w:bookmarkEnd w:id="47"/>
     </w:p>
     <w:p>
       <w:pPr>
@@ -7978,15 +8054,15 @@
       <w:pPr>
         <w:pStyle w:val="Rubrik2b"/>
       </w:pPr>
-      <w:bookmarkStart w:id="49" w:name="_Toc227635043"/>
-      <w:bookmarkStart w:id="50" w:name="_Toc227659616"/>
-      <w:bookmarkStart w:id="51" w:name="_Toc229538608"/>
+      <w:bookmarkStart w:id="48" w:name="_Toc227635043"/>
+      <w:bookmarkStart w:id="49" w:name="_Toc227659616"/>
+      <w:bookmarkStart w:id="50" w:name="_Toc229538608"/>
       <w:r>
         <w:t>Gemensamma konsumentregler</w:t>
       </w:r>
+      <w:bookmarkEnd w:id="48"/>
       <w:bookmarkEnd w:id="49"/>
       <w:bookmarkEnd w:id="50"/>
-      <w:bookmarkEnd w:id="51"/>
     </w:p>
     <w:p>
       <w:pPr>
@@ -8007,19 +8083,19 @@
       <w:pPr>
         <w:pStyle w:val="Rubrik2b"/>
       </w:pPr>
-      <w:bookmarkStart w:id="52" w:name="_Toc341787026"/>
-      <w:bookmarkStart w:id="53" w:name="_Toc219337779"/>
-      <w:bookmarkStart w:id="54" w:name="_Toc227635044"/>
-      <w:bookmarkStart w:id="55" w:name="_Toc227659617"/>
-      <w:bookmarkStart w:id="56" w:name="_Toc229538609"/>
+      <w:bookmarkStart w:id="51" w:name="_Toc341787026"/>
+      <w:bookmarkStart w:id="52" w:name="_Toc219337779"/>
+      <w:bookmarkStart w:id="53" w:name="_Toc227635044"/>
+      <w:bookmarkStart w:id="54" w:name="_Toc227659617"/>
+      <w:bookmarkStart w:id="55" w:name="_Toc229538609"/>
       <w:r>
         <w:t>Format för Datum</w:t>
       </w:r>
+      <w:bookmarkEnd w:id="51"/>
       <w:bookmarkEnd w:id="52"/>
       <w:bookmarkEnd w:id="53"/>
       <w:bookmarkEnd w:id="54"/>
       <w:bookmarkEnd w:id="55"/>
-      <w:bookmarkEnd w:id="56"/>
     </w:p>
     <w:p>
       <w:pPr>
@@ -8046,19 +8122,19 @@
       <w:pPr>
         <w:pStyle w:val="Rubrik2b"/>
       </w:pPr>
-      <w:bookmarkStart w:id="57" w:name="_Toc341787027"/>
-      <w:bookmarkStart w:id="58" w:name="_Toc219337780"/>
-      <w:bookmarkStart w:id="59" w:name="_Toc227635045"/>
-      <w:bookmarkStart w:id="60" w:name="_Toc227659618"/>
-      <w:bookmarkStart w:id="61" w:name="_Toc229538610"/>
+      <w:bookmarkStart w:id="56" w:name="_Toc341787027"/>
+      <w:bookmarkStart w:id="57" w:name="_Toc219337780"/>
+      <w:bookmarkStart w:id="58" w:name="_Toc227635045"/>
+      <w:bookmarkStart w:id="59" w:name="_Toc227659618"/>
+      <w:bookmarkStart w:id="60" w:name="_Toc229538610"/>
       <w:r>
         <w:t>Format för tidpunkter</w:t>
       </w:r>
+      <w:bookmarkEnd w:id="56"/>
       <w:bookmarkEnd w:id="57"/>
       <w:bookmarkEnd w:id="58"/>
       <w:bookmarkEnd w:id="59"/>
       <w:bookmarkEnd w:id="60"/>
-      <w:bookmarkEnd w:id="61"/>
     </w:p>
     <w:p>
       <w:pPr>
@@ -8103,19 +8179,19 @@
       <w:pPr>
         <w:pStyle w:val="Rubrik2b"/>
       </w:pPr>
-      <w:bookmarkStart w:id="62" w:name="_Toc341787028"/>
-      <w:bookmarkStart w:id="63" w:name="_Toc219337781"/>
-      <w:bookmarkStart w:id="64" w:name="_Toc227635046"/>
-      <w:bookmarkStart w:id="65" w:name="_Toc227659619"/>
-      <w:bookmarkStart w:id="66" w:name="_Toc229538611"/>
+      <w:bookmarkStart w:id="61" w:name="_Toc341787028"/>
+      <w:bookmarkStart w:id="62" w:name="_Toc219337781"/>
+      <w:bookmarkStart w:id="63" w:name="_Toc227635046"/>
+      <w:bookmarkStart w:id="64" w:name="_Toc227659619"/>
+      <w:bookmarkStart w:id="65" w:name="_Toc229538611"/>
       <w:r>
         <w:t>Tidszon för tidpunkter</w:t>
       </w:r>
+      <w:bookmarkEnd w:id="61"/>
       <w:bookmarkEnd w:id="62"/>
       <w:bookmarkEnd w:id="63"/>
       <w:bookmarkEnd w:id="64"/>
       <w:bookmarkEnd w:id="65"/>
-      <w:bookmarkEnd w:id="66"/>
     </w:p>
     <w:p>
       <w:pPr>
@@ -8136,15 +8212,15 @@
       <w:pPr>
         <w:pStyle w:val="Rubrik2b"/>
       </w:pPr>
-      <w:bookmarkStart w:id="67" w:name="_Toc227635047"/>
-      <w:bookmarkStart w:id="68" w:name="_Toc227659620"/>
-      <w:bookmarkStart w:id="69" w:name="_Toc229538612"/>
+      <w:bookmarkStart w:id="66" w:name="_Toc227635047"/>
+      <w:bookmarkStart w:id="67" w:name="_Toc227659620"/>
+      <w:bookmarkStart w:id="68" w:name="_Toc229538612"/>
       <w:r>
         <w:t>Personidentifierare</w:t>
       </w:r>
+      <w:bookmarkEnd w:id="66"/>
       <w:bookmarkEnd w:id="67"/>
       <w:bookmarkEnd w:id="68"/>
-      <w:bookmarkEnd w:id="69"/>
     </w:p>
     <w:p>
       <w:pPr>
@@ -8165,19 +8241,19 @@
       <w:pPr>
         <w:pStyle w:val="Rubrik2b"/>
       </w:pPr>
-      <w:bookmarkStart w:id="70" w:name="_Toc341787029"/>
-      <w:bookmarkStart w:id="71" w:name="_Toc219337782"/>
-      <w:bookmarkStart w:id="72" w:name="_Toc227635048"/>
-      <w:bookmarkStart w:id="73" w:name="_Toc227659621"/>
-      <w:bookmarkStart w:id="74" w:name="_Toc229538613"/>
+      <w:bookmarkStart w:id="69" w:name="_Toc341787029"/>
+      <w:bookmarkStart w:id="70" w:name="_Toc219337782"/>
+      <w:bookmarkStart w:id="71" w:name="_Toc227635048"/>
+      <w:bookmarkStart w:id="72" w:name="_Toc227659621"/>
+      <w:bookmarkStart w:id="73" w:name="_Toc229538613"/>
       <w:r>
         <w:t>Felhantering</w:t>
       </w:r>
+      <w:bookmarkEnd w:id="69"/>
       <w:bookmarkEnd w:id="70"/>
       <w:bookmarkEnd w:id="71"/>
       <w:bookmarkEnd w:id="72"/>
       <w:bookmarkEnd w:id="73"/>
-      <w:bookmarkEnd w:id="74"/>
     </w:p>
     <w:p>
       <w:pPr>
@@ -8208,19 +8284,19 @@
           <w:spacing w:val="1"/>
         </w:rPr>
       </w:pPr>
-      <w:bookmarkStart w:id="75" w:name="_Toc227635049"/>
-      <w:bookmarkStart w:id="76" w:name="_Toc227659622"/>
-      <w:bookmarkStart w:id="77" w:name="_Toc229538614"/>
-      <w:bookmarkStart w:id="78" w:name="_Toc341787030"/>
+      <w:bookmarkStart w:id="74" w:name="_Toc227635049"/>
+      <w:bookmarkStart w:id="75" w:name="_Toc227659622"/>
+      <w:bookmarkStart w:id="76" w:name="_Toc229538614"/>
+      <w:bookmarkStart w:id="77" w:name="_Toc341787030"/>
       <w:r>
         <w:rPr>
           <w:spacing w:val="1"/>
         </w:rPr>
         <w:t>Gemensamma informationskomponenter</w:t>
       </w:r>
+      <w:bookmarkEnd w:id="74"/>
       <w:bookmarkEnd w:id="75"/>
       <w:bookmarkEnd w:id="76"/>
-      <w:bookmarkEnd w:id="77"/>
     </w:p>
     <w:p>
       <w:pPr>
@@ -9582,7 +9658,7 @@
         </w:rPr>
       </w:pPr>
     </w:p>
-    <w:bookmarkEnd w:id="78"/>
+    <w:bookmarkEnd w:id="77"/>
     <w:p>
       <w:pPr>
         <w:pStyle w:val="Heading1"/>
@@ -9651,15 +9727,15 @@
       <w:pPr>
         <w:pStyle w:val="Rubrik2b"/>
       </w:pPr>
-      <w:bookmarkStart w:id="79" w:name="_Toc227635051"/>
-      <w:bookmarkStart w:id="80" w:name="_Toc227659624"/>
-      <w:bookmarkStart w:id="81" w:name="_Toc229538616"/>
+      <w:bookmarkStart w:id="78" w:name="_Toc227635051"/>
+      <w:bookmarkStart w:id="79" w:name="_Toc227659624"/>
+      <w:bookmarkStart w:id="80" w:name="_Toc229538616"/>
       <w:r>
         <w:t>Frivillighet</w:t>
       </w:r>
+      <w:bookmarkEnd w:id="78"/>
       <w:bookmarkEnd w:id="79"/>
       <w:bookmarkEnd w:id="80"/>
-      <w:bookmarkEnd w:id="81"/>
     </w:p>
     <w:p>
       <w:pPr>
@@ -9713,15 +9789,15 @@
       <w:pPr>
         <w:pStyle w:val="Rubrik2b"/>
       </w:pPr>
-      <w:bookmarkStart w:id="82" w:name="_Toc227635052"/>
-      <w:bookmarkStart w:id="83" w:name="_Toc227659625"/>
-      <w:bookmarkStart w:id="84" w:name="_Toc229538617"/>
+      <w:bookmarkStart w:id="81" w:name="_Toc227635052"/>
+      <w:bookmarkStart w:id="82" w:name="_Toc227659625"/>
+      <w:bookmarkStart w:id="83" w:name="_Toc229538617"/>
       <w:r>
         <w:t>Version</w:t>
       </w:r>
+      <w:bookmarkEnd w:id="81"/>
       <w:bookmarkEnd w:id="82"/>
       <w:bookmarkEnd w:id="83"/>
-      <w:bookmarkEnd w:id="84"/>
     </w:p>
     <w:p>
       <w:pPr>
@@ -9778,15 +9854,15 @@
       <w:pPr>
         <w:pStyle w:val="Rubrik2b"/>
       </w:pPr>
-      <w:bookmarkStart w:id="85" w:name="_Toc227635053"/>
-      <w:bookmarkStart w:id="86" w:name="_Toc227659626"/>
-      <w:bookmarkStart w:id="87" w:name="_Toc229538618"/>
+      <w:bookmarkStart w:id="84" w:name="_Toc227635053"/>
+      <w:bookmarkStart w:id="85" w:name="_Toc227659626"/>
+      <w:bookmarkStart w:id="86" w:name="_Toc229538618"/>
       <w:r>
         <w:t>SLA-krav</w:t>
       </w:r>
+      <w:bookmarkEnd w:id="84"/>
       <w:bookmarkEnd w:id="85"/>
       <w:bookmarkEnd w:id="86"/>
-      <w:bookmarkEnd w:id="87"/>
     </w:p>
     <w:p>
       <w:pPr>
@@ -9834,15 +9910,15 @@
       <w:pPr>
         <w:pStyle w:val="Rubrik2b"/>
       </w:pPr>
-      <w:bookmarkStart w:id="88" w:name="_Toc227635054"/>
-      <w:bookmarkStart w:id="89" w:name="_Toc227659627"/>
-      <w:bookmarkStart w:id="90" w:name="_Toc229538619"/>
+      <w:bookmarkStart w:id="87" w:name="_Toc227635054"/>
+      <w:bookmarkStart w:id="88" w:name="_Toc227659627"/>
+      <w:bookmarkStart w:id="89" w:name="_Toc229538619"/>
       <w:r>
         <w:t>Fältregler</w:t>
       </w:r>
+      <w:bookmarkEnd w:id="87"/>
       <w:bookmarkEnd w:id="88"/>
       <w:bookmarkEnd w:id="89"/>
-      <w:bookmarkEnd w:id="90"/>
       <w:r>
         <w:br/>
       </w:r>
@@ -10430,7 +10506,7 @@
               </w:rPr>
               <w:t xml:space="preserve">länskod enligt </w:t>
             </w:r>
-            <w:commentRangeStart w:id="91"/>
+            <w:commentRangeStart w:id="90"/>
             <w:r>
               <w:rPr>
                 <w:spacing w:val="-1"/>
@@ -10439,7 +10515,7 @@
               </w:rPr>
               <w:t>HSA</w:t>
             </w:r>
-            <w:commentRangeEnd w:id="91"/>
+            <w:commentRangeEnd w:id="90"/>
             <w:r>
               <w:rPr>
                 <w:rStyle w:val="CommentReference"/>
@@ -10448,7 +10524,7 @@
                 <w:color w:val="000000"/>
                 <w:lang w:val="en-GB" w:eastAsia="en-US"/>
               </w:rPr>
-              <w:commentReference w:id="91"/>
+              <w:commentReference w:id="90"/>
             </w:r>
             <w:r>
               <w:rPr>
@@ -10852,7 +10928,7 @@
               </w:rPr>
               <w:t xml:space="preserve">Oid på det kodverk som </w:t>
             </w:r>
-            <w:commentRangeStart w:id="92"/>
+            <w:commentRangeStart w:id="91"/>
             <w:r>
               <w:rPr>
                 <w:sz w:val="20"/>
@@ -10860,7 +10936,7 @@
               </w:rPr>
               <w:t>avses</w:t>
             </w:r>
-            <w:commentRangeEnd w:id="92"/>
+            <w:commentRangeEnd w:id="91"/>
             <w:r>
               <w:rPr>
                 <w:rStyle w:val="CommentReference"/>
@@ -10869,7 +10945,7 @@
                 <w:color w:val="000000"/>
                 <w:lang w:val="en-GB" w:eastAsia="en-US"/>
               </w:rPr>
-              <w:commentReference w:id="92"/>
+              <w:commentReference w:id="91"/>
             </w:r>
             <w:r>
               <w:rPr>
@@ -22015,7 +22091,14 @@
                 <w:sz w:val="20"/>
                 <w:szCs w:val="20"/>
               </w:rPr>
-              <w:t>../../name</w:t>
+              <w:t>../../</w:t>
+            </w:r>
+            <w:r>
+              <w:rPr>
+                <w:sz w:val="20"/>
+                <w:szCs w:val="20"/>
+              </w:rPr>
+              <w:t>product</w:t>
             </w:r>
           </w:p>
           <w:p>
@@ -22053,8 +22136,10 @@
                 <w:sz w:val="20"/>
                 <w:szCs w:val="20"/>
               </w:rPr>
-              <w:t>String</w:t>
-            </w:r>
+              <w:t>CVType</w:t>
+            </w:r>
+            <w:bookmarkStart w:id="92" w:name="_GoBack"/>
+            <w:bookmarkEnd w:id="92"/>
           </w:p>
           <w:p>
             <w:pPr>
@@ -23329,31 +23414,7 @@
         <w:rPr>
           <w:spacing w:val="-1"/>
         </w:rPr>
-        <w:t>GetProductCatalogue</w:t>
-      </w:r>
-      <w:r>
-        <w:rPr>
-          <w:spacing w:val="-1"/>
-        </w:rPr>
-        <w:t xml:space="preserve"> returnerar </w:t>
-      </w:r>
-      <w:r>
-        <w:rPr>
-          <w:spacing w:val="-1"/>
-        </w:rPr>
-        <w:t>en lista med alla</w:t>
-      </w:r>
-      <w:r>
-        <w:rPr>
-          <w:spacing w:val="-1"/>
-        </w:rPr>
-        <w:t xml:space="preserve"> produkter </w:t>
-      </w:r>
-      <w:r>
-        <w:rPr>
-          <w:spacing w:val="-1"/>
-        </w:rPr>
-        <w:t>hos en producent.</w:t>
+        <w:t>GetProductCatalogue returnerar en lista med alla produkter hos en producent.</w:t>
       </w:r>
     </w:p>
     <w:p>
@@ -23547,7 +23608,7 @@
 
 <file path=word/comments.xml><?xml version="1.0" encoding="utf-8"?>
 <w:comments xmlns:wpc="http://schemas.microsoft.com/office/word/2010/wordprocessingCanvas" xmlns:mo="http://schemas.microsoft.com/office/mac/office/2008/main" xmlns:mc="http://schemas.openxmlformats.org/markup-compatibility/2006" xmlns:mv="urn:schemas-microsoft-com:mac:vml" xmlns:o="urn:schemas-microsoft-com:office:office" xmlns:r="http://schemas.openxmlformats.org/officeDocument/2006/relationships" xmlns:m="http://schemas.openxmlformats.org/officeDocument/2006/math" xmlns:v="urn:schemas-microsoft-com:vml" xmlns:wp14="http://schemas.microsoft.com/office/word/2010/wordprocessingDrawing" xmlns:wp="http://schemas.openxmlformats.org/drawingml/2006/wordprocessingDrawing" xmlns:w10="urn:schemas-microsoft-com:office:word" xmlns:w="http://schemas.openxmlformats.org/wordprocessingml/2006/main" xmlns:w14="http://schemas.microsoft.com/office/word/2010/wordml" xmlns:wpg="http://schemas.microsoft.com/office/word/2010/wordprocessingGroup" xmlns:wpi="http://schemas.microsoft.com/office/word/2010/wordprocessingInk" xmlns:wne="http://schemas.microsoft.com/office/word/2006/wordml" xmlns:wps="http://schemas.microsoft.com/office/word/2010/wordprocessingShape" mc:Ignorable="w14 wp14">
-  <w:comment w:id="11" w:author="Khaled Daham" w:date="2013-09-17T19:45:00Z" w:initials="KD">
+  <w:comment w:id="10" w:author="Khaled Daham" w:date="2013-09-17T19:45:00Z" w:initials="KD">
     <w:p>
       <w:pPr>
         <w:pStyle w:val="CommentText"/>
@@ -23579,7 +23640,7 @@
       </w:r>
     </w:p>
   </w:comment>
-  <w:comment w:id="91" w:author="Khaled Daham" w:date="2014-01-08T06:48:00Z" w:initials="KD">
+  <w:comment w:id="90" w:author="Khaled Daham" w:date="2014-01-08T06:48:00Z" w:initials="KD">
     <w:p>
       <w:pPr>
         <w:pStyle w:val="CommentText"/>
@@ -23595,7 +23656,7 @@
       </w:r>
     </w:p>
   </w:comment>
-  <w:comment w:id="92" w:author="Khaled Daham" w:date="2013-09-17T18:07:00Z" w:initials="KD">
+  <w:comment w:id="91" w:author="Khaled Daham" w:date="2013-09-17T18:07:00Z" w:initials="KD">
     <w:p>
       <w:pPr>
         <w:pStyle w:val="CommentText"/>
@@ -24399,7 +24460,7 @@
             <w:rPr>
               <w:noProof/>
             </w:rPr>
-            <w:t>3</w:t>
+            <w:t>19</w:t>
           </w:r>
           <w:r>
             <w:fldChar w:fldCharType="end"/>
@@ -24488,7 +24549,7 @@
               <w:rFonts w:ascii="Arial" w:hAnsi="Arial" w:cs="Arial"/>
               <w:noProof/>
             </w:rPr>
-            <w:t>2014-01-08</w:t>
+            <w:t>2014-01-23</w:t>
           </w:r>
           <w:r>
             <w:rPr>
@@ -25273,7 +25334,7 @@
             <w:rPr>
               <w:noProof/>
             </w:rPr>
-            <w:t>20</w:t>
+            <w:t>21</w:t>
           </w:r>
           <w:r>
             <w:fldChar w:fldCharType="end"/>
@@ -25362,7 +25423,7 @@
               <w:rFonts w:ascii="Arial" w:hAnsi="Arial" w:cs="Arial"/>
               <w:noProof/>
             </w:rPr>
-            <w:t>2014-01-08</w:t>
+            <w:t>2014-01-23</w:t>
           </w:r>
           <w:r>
             <w:rPr>

</xml_diff>

<commit_message>
Replaced occurences of names in plural to singular
</commit_message>
<xml_diff>
--- a/ServiceInteractions/local/service/catalogue/aggregated/trunk/docs/Tjänstekontraktsbeskrivning service_catalogue_aggregated.docx
+++ b/ServiceInteractions/local/service/catalogue/aggregated/trunk/docs/Tjänstekontraktsbeskrivning service_catalogue_aggregated.docx
@@ -6264,8 +6264,6 @@
                 <w:lang w:eastAsia="sv-SE"/>
               </w:rPr>
             </w:pPr>
-            <w:bookmarkStart w:id="32" w:name="_GoBack"/>
-            <w:bookmarkEnd w:id="32"/>
           </w:p>
         </w:tc>
         <w:tc>
@@ -6859,13 +6857,13 @@
       <w:pPr>
         <w:pStyle w:val="Heading2"/>
       </w:pPr>
-      <w:bookmarkStart w:id="33" w:name="_Toc357754849"/>
-      <w:bookmarkStart w:id="34" w:name="_Toc243452554"/>
+      <w:bookmarkStart w:id="32" w:name="_Toc357754849"/>
+      <w:bookmarkStart w:id="33" w:name="_Toc243452554"/>
       <w:r>
         <w:t>Adressering</w:t>
       </w:r>
+      <w:bookmarkEnd w:id="32"/>
       <w:bookmarkEnd w:id="33"/>
-      <w:bookmarkEnd w:id="34"/>
     </w:p>
     <w:p>
       <w:r>
@@ -6928,8 +6926,8 @@
           <w:highlight w:val="yellow"/>
         </w:rPr>
       </w:pPr>
-      <w:bookmarkStart w:id="35" w:name="_Toc357754850"/>
-      <w:bookmarkStart w:id="36" w:name="_Toc243452555"/>
+      <w:bookmarkStart w:id="34" w:name="_Toc357754850"/>
+      <w:bookmarkStart w:id="35" w:name="_Toc243452555"/>
       <w:proofErr w:type="spellStart"/>
       <w:r>
         <w:rPr>
@@ -6951,8 +6949,8 @@
         </w:rPr>
         <w:t>engagemangsindex</w:t>
       </w:r>
+      <w:bookmarkEnd w:id="34"/>
       <w:bookmarkEnd w:id="35"/>
-      <w:bookmarkEnd w:id="36"/>
       <w:proofErr w:type="spellEnd"/>
     </w:p>
     <w:p>
@@ -7041,30 +7039,30 @@
           <w:highlight w:val="yellow"/>
         </w:rPr>
       </w:pPr>
-      <w:bookmarkStart w:id="37" w:name="_Toc357754851"/>
-      <w:bookmarkStart w:id="38" w:name="_Toc243452556"/>
+      <w:bookmarkStart w:id="36" w:name="_Toc357754851"/>
+      <w:bookmarkStart w:id="37" w:name="_Toc243452556"/>
       <w:r>
         <w:rPr>
           <w:highlight w:val="yellow"/>
         </w:rPr>
         <w:t>Annat…</w:t>
       </w:r>
+      <w:bookmarkEnd w:id="36"/>
       <w:bookmarkEnd w:id="37"/>
-      <w:bookmarkEnd w:id="38"/>
     </w:p>
     <w:p>
       <w:pPr>
         <w:pStyle w:val="Heading1"/>
       </w:pPr>
-      <w:bookmarkStart w:id="39" w:name="_Toc224960921"/>
-      <w:bookmarkStart w:id="40" w:name="_Toc357754852"/>
-      <w:bookmarkStart w:id="41" w:name="_Toc243452557"/>
+      <w:bookmarkStart w:id="38" w:name="_Toc224960921"/>
+      <w:bookmarkStart w:id="39" w:name="_Toc357754852"/>
+      <w:bookmarkStart w:id="40" w:name="_Toc243452557"/>
       <w:r>
         <w:t>Tjänstedomänens krav och regler</w:t>
       </w:r>
+      <w:bookmarkEnd w:id="38"/>
       <w:bookmarkEnd w:id="39"/>
       <w:bookmarkEnd w:id="40"/>
-      <w:bookmarkEnd w:id="41"/>
     </w:p>
     <w:p>
       <w:r>
@@ -7079,138 +7077,138 @@
       <w:pPr>
         <w:pStyle w:val="Heading2"/>
       </w:pPr>
-      <w:bookmarkStart w:id="42" w:name="_Toc357754853"/>
-      <w:bookmarkStart w:id="43" w:name="_Toc243452558"/>
+      <w:bookmarkStart w:id="41" w:name="_Toc357754853"/>
+      <w:bookmarkStart w:id="42" w:name="_Toc243452558"/>
       <w:r>
         <w:t>Informationssäkerhet och juridik</w:t>
       </w:r>
+      <w:bookmarkEnd w:id="41"/>
       <w:bookmarkEnd w:id="42"/>
+    </w:p>
+    <w:p>
+      <w:r>
+        <w:t xml:space="preserve">4.1.1 Krav på en tjänsteproducent </w:t>
+      </w:r>
+    </w:p>
+    <w:p>
+      <w:pPr>
+        <w:rPr>
+          <w:color w:val="4F81BD" w:themeColor="accent1"/>
+        </w:rPr>
+      </w:pPr>
+    </w:p>
+    <w:p>
+      <w:r>
+        <w:t xml:space="preserve">4.1.1.1 Informationssäkerhet </w:t>
+      </w:r>
+    </w:p>
+    <w:p>
+      <w:r>
+        <w:t xml:space="preserve">Tjänstekontrakt i domänen hanterar </w:t>
+      </w:r>
+      <w:r>
+        <w:t xml:space="preserve">inte </w:t>
+      </w:r>
+      <w:r>
+        <w:t xml:space="preserve">känslig information </w:t>
+      </w:r>
+      <w:r>
+        <w:t xml:space="preserve">som kan </w:t>
+      </w:r>
+      <w:r>
+        <w:t xml:space="preserve">klassas som patientuppgifter. </w:t>
+      </w:r>
+    </w:p>
+    <w:p>
+      <w:r>
+        <w:t>T</w:t>
+      </w:r>
+      <w:r>
+        <w:t xml:space="preserve">jänsteproducent ger åtkomst till sina tjänster genom avtal som Tjänsteplattformen hanterar och verkställer för en tjänstekonsument. </w:t>
+      </w:r>
+    </w:p>
+    <w:p>
+      <w:pPr>
+        <w:rPr>
+          <w:color w:val="4F81BD" w:themeColor="accent1"/>
+        </w:rPr>
+      </w:pPr>
+    </w:p>
+    <w:p>
+      <w:r>
+        <w:t xml:space="preserve">4.1.2 Krav på en tjänstekonsument </w:t>
+      </w:r>
+    </w:p>
+    <w:p/>
+    <w:p>
+      <w:r>
+        <w:t xml:space="preserve">4.1.2.1 Informationssäkerhet </w:t>
+      </w:r>
+    </w:p>
+    <w:p/>
+    <w:p>
+      <w:r>
+        <w:t>Vid hämtning av utbud görs åtkomstkontroll i tjänsteplattformen</w:t>
+      </w:r>
+      <w:r>
+        <w:t xml:space="preserve"> för dessa tjänster. </w:t>
+      </w:r>
+    </w:p>
+    <w:p/>
+    <w:p>
+      <w:r>
+        <w:t xml:space="preserve">4.1.2.2 Stark autentisering </w:t>
+      </w:r>
+    </w:p>
+    <w:p/>
+    <w:p>
+      <w:r>
+        <w:t>N/A</w:t>
+      </w:r>
+    </w:p>
+    <w:p>
+      <w:pPr>
+        <w:rPr>
+          <w:highlight w:val="yellow"/>
+        </w:rPr>
+      </w:pPr>
+    </w:p>
+    <w:p>
+      <w:pPr>
+        <w:pStyle w:val="Heading2"/>
+      </w:pPr>
+      <w:bookmarkStart w:id="43" w:name="_Toc243452559"/>
+      <w:r>
+        <w:t>Icke funktionella krav</w:t>
+      </w:r>
       <w:bookmarkEnd w:id="43"/>
     </w:p>
     <w:p>
       <w:r>
-        <w:t xml:space="preserve">4.1.1 Krav på en tjänsteproducent </w:t>
-      </w:r>
-    </w:p>
-    <w:p>
-      <w:pPr>
-        <w:rPr>
-          <w:color w:val="4F81BD" w:themeColor="accent1"/>
-        </w:rPr>
-      </w:pPr>
-    </w:p>
-    <w:p>
-      <w:r>
-        <w:t xml:space="preserve">4.1.1.1 Informationssäkerhet </w:t>
-      </w:r>
-    </w:p>
-    <w:p>
-      <w:r>
-        <w:t xml:space="preserve">Tjänstekontrakt i domänen hanterar </w:t>
-      </w:r>
-      <w:r>
-        <w:t xml:space="preserve">inte </w:t>
-      </w:r>
-      <w:r>
-        <w:t xml:space="preserve">känslig information </w:t>
-      </w:r>
-      <w:r>
-        <w:t xml:space="preserve">som kan </w:t>
-      </w:r>
-      <w:r>
-        <w:t xml:space="preserve">klassas som patientuppgifter. </w:t>
-      </w:r>
-    </w:p>
-    <w:p>
-      <w:r>
-        <w:t>T</w:t>
-      </w:r>
-      <w:r>
-        <w:t xml:space="preserve">jänsteproducent ger åtkomst till sina tjänster genom avtal som Tjänsteplattformen hanterar och verkställer för en tjänstekonsument. </w:t>
-      </w:r>
-    </w:p>
-    <w:p>
-      <w:pPr>
-        <w:rPr>
-          <w:color w:val="4F81BD" w:themeColor="accent1"/>
-        </w:rPr>
-      </w:pPr>
-    </w:p>
-    <w:p>
-      <w:r>
-        <w:t xml:space="preserve">4.1.2 Krav på en tjänstekonsument </w:t>
+        <w:t xml:space="preserve">Det är verksamhetens ansvar att data inte finns dubblerad i flera källsystem eller att samma enhet finns representerad med flera </w:t>
+      </w:r>
+      <w:proofErr w:type="spellStart"/>
+      <w:r>
+        <w:t>HSAId’n</w:t>
+      </w:r>
+      <w:proofErr w:type="spellEnd"/>
+      <w:r>
+        <w:t>.</w:t>
+      </w:r>
+      <w:r>
+        <w:t xml:space="preserve"> Detta för att undvika dubbletter för konsumenter som använder en producent eller den aggregerade tjänsten.</w:t>
       </w:r>
     </w:p>
     <w:p/>
     <w:p>
-      <w:r>
-        <w:t xml:space="preserve">4.1.2.1 Informationssäkerhet </w:t>
-      </w:r>
-    </w:p>
-    <w:p/>
-    <w:p>
-      <w:r>
-        <w:t>Vid hämtning av utbud görs åtkomstkontroll i tjänsteplattformen</w:t>
-      </w:r>
-      <w:r>
-        <w:t xml:space="preserve"> för dessa tjänster. </w:t>
-      </w:r>
-    </w:p>
-    <w:p/>
-    <w:p>
-      <w:r>
-        <w:t xml:space="preserve">4.1.2.2 Stark autentisering </w:t>
-      </w:r>
-    </w:p>
-    <w:p/>
-    <w:p>
-      <w:r>
-        <w:t>N/A</w:t>
-      </w:r>
-    </w:p>
-    <w:p>
-      <w:pPr>
-        <w:rPr>
-          <w:highlight w:val="yellow"/>
-        </w:rPr>
-      </w:pPr>
-    </w:p>
-    <w:p>
-      <w:pPr>
-        <w:pStyle w:val="Heading2"/>
-      </w:pPr>
-      <w:bookmarkStart w:id="44" w:name="_Toc243452559"/>
-      <w:r>
-        <w:t>Icke funktionella krav</w:t>
+      <w:pPr>
+        <w:pStyle w:val="Heading3"/>
+      </w:pPr>
+      <w:bookmarkStart w:id="44" w:name="_Toc243452560"/>
+      <w:r>
+        <w:t>SLA krav</w:t>
       </w:r>
       <w:bookmarkEnd w:id="44"/>
-    </w:p>
-    <w:p>
-      <w:r>
-        <w:t xml:space="preserve">Det är verksamhetens ansvar att data inte finns dubblerad i flera källsystem eller att samma enhet finns representerad med flera </w:t>
-      </w:r>
-      <w:proofErr w:type="spellStart"/>
-      <w:r>
-        <w:t>HSAId’n</w:t>
-      </w:r>
-      <w:proofErr w:type="spellEnd"/>
-      <w:r>
-        <w:t>.</w:t>
-      </w:r>
-      <w:r>
-        <w:t xml:space="preserve"> Detta för att undvika dubbletter för konsumenter som använder en producent eller den aggregerade tjänsten.</w:t>
-      </w:r>
-    </w:p>
-    <w:p/>
-    <w:p>
-      <w:pPr>
-        <w:pStyle w:val="Heading3"/>
-      </w:pPr>
-      <w:bookmarkStart w:id="45" w:name="_Toc243452560"/>
-      <w:r>
-        <w:t>SLA krav</w:t>
-      </w:r>
-      <w:bookmarkEnd w:id="45"/>
     </w:p>
     <w:p>
       <w:r>
@@ -7524,11 +7522,11 @@
       <w:pPr>
         <w:pStyle w:val="Heading3"/>
       </w:pPr>
-      <w:bookmarkStart w:id="46" w:name="_Toc243452561"/>
+      <w:bookmarkStart w:id="45" w:name="_Toc243452561"/>
       <w:r>
         <w:t>Övriga krav</w:t>
       </w:r>
-      <w:bookmarkEnd w:id="46"/>
+      <w:bookmarkEnd w:id="45"/>
     </w:p>
     <w:p>
       <w:pPr>
@@ -7631,10 +7629,10 @@
       <w:pPr>
         <w:pStyle w:val="Heading2"/>
       </w:pPr>
-      <w:bookmarkStart w:id="47" w:name="_Toc357754854"/>
-      <w:bookmarkStart w:id="48" w:name="_Toc243452562"/>
-      <w:bookmarkStart w:id="49" w:name="_Toc224960922"/>
-      <w:bookmarkStart w:id="50" w:name="_Toc357754855"/>
+      <w:bookmarkStart w:id="46" w:name="_Toc357754854"/>
+      <w:bookmarkStart w:id="47" w:name="_Toc243452562"/>
+      <w:bookmarkStart w:id="48" w:name="_Toc224960922"/>
+      <w:bookmarkStart w:id="49" w:name="_Toc357754855"/>
       <w:bookmarkEnd w:id="13"/>
       <w:bookmarkEnd w:id="14"/>
       <w:bookmarkEnd w:id="15"/>
@@ -7642,8 +7640,8 @@
       <w:r>
         <w:t>Felhantering</w:t>
       </w:r>
+      <w:bookmarkEnd w:id="46"/>
       <w:bookmarkEnd w:id="47"/>
-      <w:bookmarkEnd w:id="48"/>
       <w:proofErr w:type="spellEnd"/>
     </w:p>
     <w:p>
@@ -7731,11 +7729,11 @@
       <w:pPr>
         <w:pStyle w:val="Heading3"/>
       </w:pPr>
-      <w:bookmarkStart w:id="51" w:name="_Toc243452563"/>
+      <w:bookmarkStart w:id="50" w:name="_Toc243452563"/>
       <w:r>
         <w:t>Krav på en tjänsteproducent</w:t>
       </w:r>
-      <w:bookmarkEnd w:id="51"/>
+      <w:bookmarkEnd w:id="50"/>
     </w:p>
     <w:p>
       <w:r>
@@ -8001,7 +7999,7 @@
       </w:r>
     </w:p>
     <w:p>
-      <w:bookmarkStart w:id="52" w:name="_Toc243452564"/>
+      <w:bookmarkStart w:id="51" w:name="_Toc243452564"/>
       <w:r>
         <w:t>Vid ett tekniskt fel levereras ett generellt undantag (</w:t>
       </w:r>
@@ -8053,83 +8051,83 @@
       <w:r>
         <w:t>Krav på en tjänstekonsument</w:t>
       </w:r>
+      <w:bookmarkEnd w:id="51"/>
+    </w:p>
+    <w:p>
+      <w:pPr>
+        <w:pStyle w:val="Heading4"/>
+      </w:pPr>
+      <w:r>
+        <w:t xml:space="preserve">Logiska fel </w:t>
+      </w:r>
+    </w:p>
+    <w:p>
+      <w:r>
+        <w:t>Inga krav ställs på tjänstekonsumentens felmeddelanden vid logiska fel.</w:t>
+      </w:r>
+    </w:p>
+    <w:p/>
+    <w:p>
+      <w:pPr>
+        <w:pStyle w:val="Heading4"/>
+      </w:pPr>
+      <w:r>
+        <w:t>Tekniska fel</w:t>
+      </w:r>
+    </w:p>
+    <w:p>
+      <w:r>
+        <w:t xml:space="preserve">Tekniska fel definieras med en text och en kod i ett </w:t>
+      </w:r>
+      <w:proofErr w:type="spellStart"/>
+      <w:r>
+        <w:t>SOAP-Exception</w:t>
+      </w:r>
+      <w:proofErr w:type="spellEnd"/>
+      <w:r>
+        <w:t xml:space="preserve">. </w:t>
+      </w:r>
+    </w:p>
+    <w:p>
+      <w:pPr>
+        <w:pStyle w:val="Heading1"/>
+      </w:pPr>
+      <w:bookmarkStart w:id="52" w:name="_Toc243452565"/>
+      <w:r>
+        <w:t xml:space="preserve">Tjänstedomänens </w:t>
+      </w:r>
+      <w:bookmarkEnd w:id="48"/>
+      <w:r>
+        <w:t>meddelandemodeller</w:t>
+      </w:r>
+      <w:bookmarkEnd w:id="49"/>
       <w:bookmarkEnd w:id="52"/>
     </w:p>
     <w:p>
-      <w:pPr>
-        <w:pStyle w:val="Heading4"/>
-      </w:pPr>
-      <w:r>
-        <w:t xml:space="preserve">Logiska fel </w:t>
+      <w:bookmarkStart w:id="53" w:name="_Toc224960923"/>
+      <w:r>
+        <w:t>Här beskrivs de meddelandemodeller som tjänstekontrakten bygger på. För varje meddelandemodell beskrivs hur mappning ser ut delvis mot V-TIM, här version 2.2 samt mot schema (</w:t>
+      </w:r>
+      <w:proofErr w:type="spellStart"/>
+      <w:r>
+        <w:t>XSD</w:t>
+      </w:r>
+      <w:proofErr w:type="spellEnd"/>
+      <w:r>
+        <w:t>) för tjänstekontrakt.</w:t>
       </w:r>
     </w:p>
     <w:p>
-      <w:r>
-        <w:t>Inga krav ställs på tjänstekonsumentens felmeddelanden vid logiska fel.</w:t>
-      </w:r>
-    </w:p>
-    <w:p/>
-    <w:p>
-      <w:pPr>
-        <w:pStyle w:val="Heading4"/>
-      </w:pPr>
-      <w:r>
-        <w:t>Tekniska fel</w:t>
-      </w:r>
-    </w:p>
-    <w:p>
-      <w:r>
-        <w:t xml:space="preserve">Tekniska fel definieras med en text och en kod i ett </w:t>
-      </w:r>
-      <w:proofErr w:type="spellStart"/>
-      <w:r>
-        <w:t>SOAP-Exception</w:t>
-      </w:r>
-      <w:proofErr w:type="spellEnd"/>
-      <w:r>
-        <w:t xml:space="preserve">. </w:t>
-      </w:r>
-    </w:p>
-    <w:p>
-      <w:pPr>
-        <w:pStyle w:val="Heading1"/>
-      </w:pPr>
-      <w:bookmarkStart w:id="53" w:name="_Toc243452565"/>
-      <w:r>
-        <w:t xml:space="preserve">Tjänstedomänens </w:t>
-      </w:r>
-      <w:bookmarkEnd w:id="49"/>
-      <w:r>
-        <w:t>meddelandemodeller</w:t>
-      </w:r>
-      <w:bookmarkEnd w:id="50"/>
-      <w:bookmarkEnd w:id="53"/>
-    </w:p>
-    <w:p>
-      <w:bookmarkStart w:id="54" w:name="_Toc224960923"/>
-      <w:r>
-        <w:t>Här beskrivs de meddelandemodeller som tjänstekontrakten bygger på. För varje meddelandemodell beskrivs hur mappning ser ut delvis mot V-TIM, här version 2.2 samt mot schema (</w:t>
-      </w:r>
-      <w:proofErr w:type="spellStart"/>
-      <w:r>
-        <w:t>XSD</w:t>
-      </w:r>
-      <w:proofErr w:type="spellEnd"/>
-      <w:r>
-        <w:t>) för tjänstekontrakt.</w:t>
-      </w:r>
-    </w:p>
-    <w:p>
       <w:pPr>
         <w:pStyle w:val="Heading2"/>
       </w:pPr>
-      <w:bookmarkStart w:id="55" w:name="_Toc357754856"/>
-      <w:bookmarkStart w:id="56" w:name="_Toc243452566"/>
+      <w:bookmarkStart w:id="54" w:name="_Toc357754856"/>
+      <w:bookmarkStart w:id="55" w:name="_Toc243452566"/>
       <w:r>
         <w:t>V-MIM</w:t>
       </w:r>
+      <w:bookmarkEnd w:id="54"/>
       <w:bookmarkEnd w:id="55"/>
-      <w:bookmarkEnd w:id="56"/>
       <w:r>
         <w:t xml:space="preserve"> </w:t>
       </w:r>
@@ -8418,16 +8416,16 @@
       </w:tr>
     </w:tbl>
     <w:p>
-      <w:bookmarkStart w:id="57" w:name="_Toc176141590"/>
-      <w:bookmarkStart w:id="58" w:name="_Toc176141594"/>
-      <w:bookmarkStart w:id="59" w:name="_Toc182360207"/>
-      <w:bookmarkStart w:id="60" w:name="_Toc182360366"/>
-      <w:bookmarkStart w:id="61" w:name="_Toc182362292"/>
+      <w:bookmarkStart w:id="56" w:name="_Toc176141590"/>
+      <w:bookmarkStart w:id="57" w:name="_Toc176141594"/>
+      <w:bookmarkStart w:id="58" w:name="_Toc182360207"/>
+      <w:bookmarkStart w:id="59" w:name="_Toc182360366"/>
+      <w:bookmarkStart w:id="60" w:name="_Toc182362292"/>
+      <w:bookmarkEnd w:id="56"/>
       <w:bookmarkEnd w:id="57"/>
       <w:bookmarkEnd w:id="58"/>
       <w:bookmarkEnd w:id="59"/>
       <w:bookmarkEnd w:id="60"/>
-      <w:bookmarkEnd w:id="61"/>
     </w:p>
     <w:p/>
     <w:p/>
@@ -8436,13 +8434,13 @@
       <w:pPr>
         <w:pStyle w:val="Heading2"/>
       </w:pPr>
-      <w:bookmarkStart w:id="62" w:name="_Toc357754857"/>
-      <w:bookmarkStart w:id="63" w:name="_Toc243452567"/>
+      <w:bookmarkStart w:id="61" w:name="_Toc357754857"/>
+      <w:bookmarkStart w:id="62" w:name="_Toc243452567"/>
       <w:r>
         <w:t>Formatregler</w:t>
       </w:r>
+      <w:bookmarkEnd w:id="61"/>
       <w:bookmarkEnd w:id="62"/>
-      <w:bookmarkEnd w:id="63"/>
     </w:p>
     <w:p>
       <w:pPr>
@@ -8451,14 +8449,14 @@
           <w:highlight w:val="yellow"/>
         </w:rPr>
       </w:pPr>
-      <w:bookmarkStart w:id="64" w:name="_Toc243452568"/>
+      <w:bookmarkStart w:id="63" w:name="_Toc243452568"/>
       <w:r>
         <w:rPr>
           <w:highlight w:val="yellow"/>
         </w:rPr>
         <w:t>Regel 1</w:t>
       </w:r>
-      <w:bookmarkEnd w:id="64"/>
+      <w:bookmarkEnd w:id="63"/>
     </w:p>
     <w:p>
       <w:pPr>
@@ -8522,15 +8520,15 @@
       <w:pPr>
         <w:pStyle w:val="Heading1"/>
       </w:pPr>
-      <w:bookmarkStart w:id="65" w:name="_Toc357754858"/>
-      <w:bookmarkStart w:id="66" w:name="_Toc243452569"/>
+      <w:bookmarkStart w:id="64" w:name="_Toc357754858"/>
+      <w:bookmarkStart w:id="65" w:name="_Toc243452569"/>
       <w:r>
         <w:lastRenderedPageBreak/>
         <w:t>Tjänstekontrakt</w:t>
       </w:r>
-      <w:bookmarkEnd w:id="54"/>
+      <w:bookmarkEnd w:id="53"/>
+      <w:bookmarkEnd w:id="64"/>
       <w:bookmarkEnd w:id="65"/>
-      <w:bookmarkEnd w:id="66"/>
     </w:p>
     <w:p>
       <w:pPr>
@@ -8550,7 +8548,7 @@
           <w:spacing w:val="-1"/>
         </w:rPr>
       </w:pPr>
-      <w:bookmarkStart w:id="67" w:name="_Toc243452571"/>
+      <w:bookmarkStart w:id="66" w:name="_Toc243452571"/>
       <w:proofErr w:type="spellStart"/>
       <w:r>
         <w:rPr>
@@ -8591,7 +8589,7 @@
       <w:r>
         <w:t>Version</w:t>
       </w:r>
-      <w:bookmarkEnd w:id="67"/>
+      <w:bookmarkEnd w:id="66"/>
     </w:p>
     <w:p>
       <w:r>
@@ -8603,11 +8601,11 @@
       <w:pPr>
         <w:pStyle w:val="Heading3"/>
       </w:pPr>
-      <w:bookmarkStart w:id="68" w:name="_Toc243452572"/>
+      <w:bookmarkStart w:id="67" w:name="_Toc243452572"/>
       <w:r>
         <w:t>Fältregler</w:t>
       </w:r>
-      <w:bookmarkEnd w:id="68"/>
+      <w:bookmarkEnd w:id="67"/>
     </w:p>
     <w:p>
       <w:r>
@@ -9143,7 +9141,7 @@
                 <w:sz w:val="20"/>
                 <w:szCs w:val="20"/>
               </w:rPr>
-              <w:t>productProperties</w:t>
+              <w:t>productProperty</w:t>
             </w:r>
             <w:proofErr w:type="spellEnd"/>
             <w:r>
@@ -9163,7 +9161,7 @@
                 <w:sz w:val="20"/>
                 <w:szCs w:val="20"/>
               </w:rPr>
-              <w:t>interactions</w:t>
+              <w:t>interaction</w:t>
             </w:r>
             <w:proofErr w:type="spellEnd"/>
             <w:r>
@@ -9294,7 +9292,18 @@
                 <w:sz w:val="20"/>
                 <w:szCs w:val="20"/>
               </w:rPr>
-              <w:t xml:space="preserve">Begränsar sökresultatet </w:t>
+              <w:t>Be</w:t>
+            </w:r>
+            <w:bookmarkStart w:id="68" w:name="_GoBack"/>
+            <w:bookmarkEnd w:id="68"/>
+            <w:r>
+              <w:rPr>
+                <w:rFonts w:ascii="Times New Roman" w:hAnsi="Times New Roman"/>
+                <w:spacing w:val="-1"/>
+                <w:sz w:val="20"/>
+                <w:szCs w:val="20"/>
+              </w:rPr>
+              <w:t xml:space="preserve">gränsar sökresultatet </w:t>
             </w:r>
             <w:proofErr w:type="spellStart"/>
             <w:r>
@@ -9434,7 +9443,7 @@
                 <w:sz w:val="20"/>
                 <w:szCs w:val="20"/>
               </w:rPr>
-              <w:t>productProperties</w:t>
+              <w:t>productProperty</w:t>
             </w:r>
             <w:proofErr w:type="spellEnd"/>
             <w:r>
@@ -9454,7 +9463,7 @@
                 <w:sz w:val="20"/>
                 <w:szCs w:val="20"/>
               </w:rPr>
-              <w:t>interactions</w:t>
+              <w:t>interaction</w:t>
             </w:r>
             <w:proofErr w:type="spellEnd"/>
             <w:r>
@@ -9716,7 +9725,7 @@
                 <w:sz w:val="20"/>
                 <w:szCs w:val="20"/>
               </w:rPr>
-              <w:t>productProperties</w:t>
+              <w:t>productProperty</w:t>
             </w:r>
             <w:proofErr w:type="spellEnd"/>
             <w:r>
@@ -9736,7 +9745,7 @@
                 <w:sz w:val="20"/>
                 <w:szCs w:val="20"/>
               </w:rPr>
-              <w:t>interactions</w:t>
+              <w:t>interaction</w:t>
             </w:r>
             <w:proofErr w:type="spellEnd"/>
             <w:r>
@@ -9824,7 +9833,7 @@
                 <w:sz w:val="20"/>
                 <w:szCs w:val="20"/>
               </w:rPr>
-              <w:t>productProperties</w:t>
+              <w:t>productProperty</w:t>
             </w:r>
             <w:proofErr w:type="spellEnd"/>
           </w:p>
@@ -10010,7 +10019,7 @@
                 <w:sz w:val="20"/>
                 <w:szCs w:val="20"/>
               </w:rPr>
-              <w:t>interactions</w:t>
+              <w:t>interaction</w:t>
             </w:r>
             <w:proofErr w:type="spellEnd"/>
             <w:r>
@@ -10091,7 +10100,7 @@
                 <w:sz w:val="20"/>
                 <w:szCs w:val="20"/>
               </w:rPr>
-              <w:t>interactions</w:t>
+              <w:t>interaction</w:t>
             </w:r>
             <w:proofErr w:type="spellEnd"/>
           </w:p>
@@ -10255,7 +10264,7 @@
                 <w:sz w:val="20"/>
                 <w:szCs w:val="20"/>
               </w:rPr>
-              <w:t>productProperties</w:t>
+              <w:t>productProperty</w:t>
             </w:r>
             <w:proofErr w:type="spellEnd"/>
             <w:r>
@@ -12046,7 +12055,14 @@
                 <w:rFonts w:ascii="Times New Roman" w:hAnsi="Times New Roman"/>
                 <w:szCs w:val="20"/>
               </w:rPr>
-              <w:t>supporterInteractions</w:t>
+              <w:t>supported</w:t>
+            </w:r>
+            <w:r>
+              <w:rPr>
+                <w:rFonts w:ascii="Times New Roman" w:hAnsi="Times New Roman"/>
+                <w:szCs w:val="20"/>
+              </w:rPr>
+              <w:t>Interaction</w:t>
             </w:r>
             <w:proofErr w:type="spellEnd"/>
           </w:p>
@@ -12652,7 +12668,7 @@
                 <w:rFonts w:ascii="Times New Roman" w:hAnsi="Times New Roman"/>
                 <w:szCs w:val="20"/>
               </w:rPr>
-              <w:t>products</w:t>
+              <w:t>product</w:t>
             </w:r>
             <w:proofErr w:type="spellEnd"/>
           </w:p>
@@ -12916,7 +12932,7 @@
                 <w:rFonts w:ascii="Times New Roman" w:hAnsi="Times New Roman"/>
                 <w:szCs w:val="20"/>
               </w:rPr>
-              <w:t>properties</w:t>
+              <w:t>property</w:t>
             </w:r>
             <w:proofErr w:type="spellEnd"/>
           </w:p>
@@ -13056,7 +13072,7 @@
                 <w:sz w:val="20"/>
                 <w:szCs w:val="20"/>
               </w:rPr>
-              <w:t>d</w:t>
+              <w:t>productD</w:t>
             </w:r>
             <w:r>
               <w:rPr>
@@ -13207,7 +13223,15 @@
                 <w:sz w:val="20"/>
                 <w:szCs w:val="20"/>
               </w:rPr>
-              <w:t>comment</w:t>
+              <w:t>requestC</w:t>
+            </w:r>
+            <w:r>
+              <w:rPr>
+                <w:rFonts w:ascii="Times New Roman" w:hAnsi="Times New Roman" w:cs="Arial"/>
+                <w:sz w:val="20"/>
+                <w:szCs w:val="20"/>
+              </w:rPr>
+              <w:t>omment</w:t>
             </w:r>
             <w:proofErr w:type="spellEnd"/>
           </w:p>
@@ -13301,148 +13325,6 @@
                 <w:szCs w:val="20"/>
               </w:rPr>
               <w:t>0</w:t>
-            </w:r>
-            <w:proofErr w:type="gramStart"/>
-            <w:r>
-              <w:rPr>
-                <w:rFonts w:ascii="Times New Roman" w:hAnsi="Times New Roman"/>
-                <w:sz w:val="20"/>
-                <w:szCs w:val="20"/>
-              </w:rPr>
-              <w:t>..</w:t>
-            </w:r>
-            <w:proofErr w:type="gramEnd"/>
-            <w:r>
-              <w:rPr>
-                <w:rFonts w:ascii="Times New Roman" w:hAnsi="Times New Roman"/>
-                <w:sz w:val="20"/>
-                <w:szCs w:val="20"/>
-              </w:rPr>
-              <w:t>1</w:t>
-            </w:r>
-          </w:p>
-        </w:tc>
-      </w:tr>
-      <w:tr>
-        <w:tc>
-          <w:tcPr>
-            <w:tcW w:w="2943" w:type="dxa"/>
-          </w:tcPr>
-          <w:p>
-            <w:pPr>
-              <w:pStyle w:val="TableParagraph"/>
-              <w:spacing w:line="226" w:lineRule="exact"/>
-              <w:ind w:left="102"/>
-              <w:rPr>
-                <w:rFonts w:ascii="Times New Roman" w:hAnsi="Times New Roman" w:cs="Arial"/>
-                <w:sz w:val="20"/>
-                <w:szCs w:val="20"/>
-              </w:rPr>
-            </w:pPr>
-            <w:proofErr w:type="gramStart"/>
-            <w:r>
-              <w:rPr>
-                <w:rFonts w:ascii="Times New Roman" w:hAnsi="Times New Roman" w:cs="Arial"/>
-                <w:sz w:val="20"/>
-                <w:szCs w:val="20"/>
-              </w:rPr>
-              <w:t>..</w:t>
-            </w:r>
-            <w:proofErr w:type="gramEnd"/>
-            <w:r>
-              <w:rPr>
-                <w:rFonts w:ascii="Times New Roman" w:hAnsi="Times New Roman" w:cs="Arial"/>
-                <w:sz w:val="20"/>
-                <w:szCs w:val="20"/>
-              </w:rPr>
-              <w:t>/</w:t>
-            </w:r>
-            <w:proofErr w:type="spellStart"/>
-            <w:r>
-              <w:rPr>
-                <w:rFonts w:ascii="Times New Roman" w:eastAsia="Times New Roman" w:hAnsi="Times New Roman" w:cs="Times New Roman"/>
-                <w:sz w:val="20"/>
-                <w:szCs w:val="20"/>
-              </w:rPr>
-              <w:t>comment</w:t>
-            </w:r>
-            <w:proofErr w:type="spellEnd"/>
-          </w:p>
-        </w:tc>
-        <w:tc>
-          <w:tcPr>
-            <w:tcW w:w="1276" w:type="dxa"/>
-          </w:tcPr>
-          <w:p>
-            <w:pPr>
-              <w:spacing w:line="226" w:lineRule="exact"/>
-              <w:rPr>
-                <w:rFonts w:ascii="Times New Roman" w:hAnsi="Times New Roman"/>
-                <w:spacing w:val="-1"/>
-                <w:szCs w:val="20"/>
-              </w:rPr>
-            </w:pPr>
-            <w:r>
-              <w:rPr>
-                <w:rFonts w:ascii="Times New Roman" w:hAnsi="Times New Roman"/>
-                <w:spacing w:val="-1"/>
-                <w:szCs w:val="20"/>
-              </w:rPr>
-              <w:t>s</w:t>
-            </w:r>
-            <w:r>
-              <w:rPr>
-                <w:rFonts w:ascii="Times New Roman" w:hAnsi="Times New Roman"/>
-                <w:spacing w:val="-1"/>
-                <w:szCs w:val="20"/>
-              </w:rPr>
-              <w:t>tring</w:t>
-            </w:r>
-          </w:p>
-        </w:tc>
-        <w:tc>
-          <w:tcPr>
-            <w:tcW w:w="4394" w:type="dxa"/>
-          </w:tcPr>
-          <w:p>
-            <w:pPr>
-              <w:spacing w:line="229" w:lineRule="exact"/>
-              <w:rPr>
-                <w:rFonts w:ascii="Times New Roman" w:hAnsi="Times New Roman"/>
-                <w:szCs w:val="20"/>
-              </w:rPr>
-            </w:pPr>
-            <w:r>
-              <w:rPr>
-                <w:rFonts w:ascii="Times New Roman" w:hAnsi="Times New Roman"/>
-                <w:szCs w:val="20"/>
-              </w:rPr>
-              <w:t>Kommentar ifrån vårdgivaren som rör utbudspunkten.</w:t>
-            </w:r>
-          </w:p>
-        </w:tc>
-        <w:tc>
-          <w:tcPr>
-            <w:tcW w:w="993" w:type="dxa"/>
-          </w:tcPr>
-          <w:p>
-            <w:pPr>
-              <w:pStyle w:val="TableParagraph"/>
-              <w:spacing w:line="226" w:lineRule="exact"/>
-              <w:ind w:left="102"/>
-              <w:rPr>
-                <w:rFonts w:ascii="Times New Roman" w:hAnsi="Times New Roman"/>
-                <w:sz w:val="20"/>
-                <w:szCs w:val="20"/>
-              </w:rPr>
-            </w:pPr>
-            <w:r>
-              <w:rPr>
-                <w:rFonts w:ascii="Times New Roman" w:hAnsi="Times New Roman"/>
-                <w:sz w:val="20"/>
-                <w:szCs w:val="20"/>
-              </w:rPr>
-              <w:t>1</w:t>
             </w:r>
             <w:proofErr w:type="gramStart"/>
             <w:r>
@@ -15142,7 +15024,6 @@
                 <w:sz w:val="20"/>
                 <w:szCs w:val="20"/>
               </w:rPr>
-              <w:lastRenderedPageBreak/>
               <w:t>organizationalUnit</w:t>
             </w:r>
             <w:proofErr w:type="spellEnd"/>
@@ -15274,6 +15155,7 @@
                 <w:sz w:val="20"/>
                 <w:szCs w:val="20"/>
               </w:rPr>
+              <w:lastRenderedPageBreak/>
               <w:t>..</w:t>
             </w:r>
             <w:proofErr w:type="gramEnd"/>
@@ -18034,6 +17916,13 @@
                 <w:szCs w:val="20"/>
               </w:rPr>
             </w:pPr>
+            <w:r>
+              <w:rPr>
+                <w:rFonts w:ascii="Times New Roman" w:hAnsi="Times New Roman"/>
+                <w:szCs w:val="20"/>
+              </w:rPr>
+              <w:t>Produktens kod</w:t>
+            </w:r>
           </w:p>
         </w:tc>
         <w:tc>
@@ -18159,6 +18048,13 @@
                 <w:szCs w:val="20"/>
               </w:rPr>
             </w:pPr>
+            <w:r>
+              <w:rPr>
+                <w:rFonts w:ascii="Times New Roman" w:hAnsi="Times New Roman"/>
+                <w:szCs w:val="20"/>
+              </w:rPr>
+              <w:t>Beskrivning av produkt.</w:t>
+            </w:r>
           </w:p>
         </w:tc>
         <w:tc>
@@ -18215,6 +18111,7 @@
               <w:spacing w:line="229" w:lineRule="exact"/>
               <w:rPr>
                 <w:rFonts w:ascii="Times New Roman" w:hAnsi="Times New Roman"/>
+                <w:b/>
                 <w:sz w:val="20"/>
                 <w:szCs w:val="20"/>
               </w:rPr>
@@ -18223,6 +18120,7 @@
             <w:r>
               <w:rPr>
                 <w:rFonts w:ascii="Times New Roman" w:hAnsi="Times New Roman"/>
+                <w:b/>
                 <w:sz w:val="20"/>
                 <w:szCs w:val="20"/>
               </w:rPr>
@@ -18232,6 +18130,7 @@
             <w:r>
               <w:rPr>
                 <w:rFonts w:ascii="Times New Roman" w:hAnsi="Times New Roman"/>
+                <w:b/>
                 <w:sz w:val="20"/>
                 <w:szCs w:val="20"/>
               </w:rPr>
@@ -18241,10 +18140,11 @@
             <w:r>
               <w:rPr>
                 <w:rFonts w:ascii="Times New Roman" w:hAnsi="Times New Roman"/>
-                <w:sz w:val="20"/>
-                <w:szCs w:val="20"/>
-              </w:rPr>
-              <w:t>comment</w:t>
+                <w:b/>
+                <w:sz w:val="20"/>
+                <w:szCs w:val="20"/>
+              </w:rPr>
+              <w:t>requestComment</w:t>
             </w:r>
             <w:proofErr w:type="spellEnd"/>
           </w:p>
@@ -18259,13 +18159,15 @@
               <w:spacing w:line="226" w:lineRule="exact"/>
               <w:rPr>
                 <w:rFonts w:ascii="Times New Roman" w:hAnsi="Times New Roman"/>
-                <w:sz w:val="20"/>
-                <w:szCs w:val="20"/>
-              </w:rPr>
-            </w:pPr>
-            <w:r>
-              <w:rPr>
-                <w:rFonts w:ascii="Times New Roman" w:hAnsi="Times New Roman"/>
+                <w:b/>
+                <w:sz w:val="20"/>
+                <w:szCs w:val="20"/>
+              </w:rPr>
+            </w:pPr>
+            <w:r>
+              <w:rPr>
+                <w:rFonts w:ascii="Times New Roman" w:hAnsi="Times New Roman"/>
+                <w:b/>
                 <w:sz w:val="20"/>
                 <w:szCs w:val="20"/>
               </w:rPr>
@@ -18281,9 +18183,18 @@
             <w:pPr>
               <w:rPr>
                 <w:rFonts w:ascii="Times New Roman" w:hAnsi="Times New Roman"/>
-                <w:szCs w:val="20"/>
-              </w:rPr>
-            </w:pPr>
+                <w:b/>
+                <w:szCs w:val="20"/>
+              </w:rPr>
+            </w:pPr>
+            <w:r>
+              <w:rPr>
+                <w:rFonts w:ascii="Times New Roman" w:hAnsi="Times New Roman"/>
+                <w:b/>
+                <w:szCs w:val="20"/>
+              </w:rPr>
+              <w:t>N/A</w:t>
+            </w:r>
           </w:p>
         </w:tc>
         <w:tc>
@@ -18296,13 +18207,15 @@
               <w:spacing w:line="226" w:lineRule="exact"/>
               <w:rPr>
                 <w:rFonts w:ascii="Times New Roman" w:hAnsi="Times New Roman"/>
-                <w:sz w:val="20"/>
-                <w:szCs w:val="20"/>
-              </w:rPr>
-            </w:pPr>
-            <w:r>
-              <w:rPr>
-                <w:rFonts w:ascii="Times New Roman" w:hAnsi="Times New Roman"/>
+                <w:b/>
+                <w:sz w:val="20"/>
+                <w:szCs w:val="20"/>
+              </w:rPr>
+            </w:pPr>
+            <w:r>
+              <w:rPr>
+                <w:rFonts w:ascii="Times New Roman" w:hAnsi="Times New Roman"/>
+                <w:b/>
                 <w:sz w:val="20"/>
                 <w:szCs w:val="20"/>
               </w:rPr>
@@ -18312,6 +18225,7 @@
             <w:r>
               <w:rPr>
                 <w:rFonts w:ascii="Times New Roman" w:hAnsi="Times New Roman"/>
+                <w:b/>
                 <w:sz w:val="20"/>
                 <w:szCs w:val="20"/>
               </w:rPr>
@@ -18321,10 +18235,11 @@
             <w:r>
               <w:rPr>
                 <w:rFonts w:ascii="Times New Roman" w:hAnsi="Times New Roman"/>
-                <w:sz w:val="20"/>
-                <w:szCs w:val="20"/>
-              </w:rPr>
-              <w:t>1</w:t>
+                <w:b/>
+                <w:sz w:val="20"/>
+                <w:szCs w:val="20"/>
+              </w:rPr>
+              <w:t>0</w:t>
             </w:r>
           </w:p>
         </w:tc>
@@ -18369,7 +18284,7 @@
                 <w:sz w:val="20"/>
                 <w:szCs w:val="20"/>
               </w:rPr>
-              <w:t>properties</w:t>
+              <w:t>property</w:t>
             </w:r>
             <w:proofErr w:type="spellEnd"/>
           </w:p>
@@ -18465,6 +18380,7 @@
       </w:pPr>
       <w:proofErr w:type="spellStart"/>
       <w:r>
+        <w:lastRenderedPageBreak/>
         <w:t>PullOffers</w:t>
       </w:r>
       <w:proofErr w:type="spellEnd"/>
@@ -20990,6 +20906,7 @@
               <w:ind w:left="102"/>
               <w:rPr>
                 <w:rFonts w:ascii="Times New Roman" w:hAnsi="Times New Roman"/>
+                <w:sz w:val="20"/>
                 <w:szCs w:val="20"/>
               </w:rPr>
             </w:pPr>
@@ -20997,6 +20914,7 @@
             <w:r>
               <w:rPr>
                 <w:rFonts w:ascii="Times New Roman" w:hAnsi="Times New Roman"/>
+                <w:sz w:val="20"/>
                 <w:szCs w:val="20"/>
               </w:rPr>
               <w:t>..</w:t>
@@ -21005,6 +20923,7 @@
             <w:r>
               <w:rPr>
                 <w:rFonts w:ascii="Times New Roman" w:hAnsi="Times New Roman"/>
+                <w:sz w:val="20"/>
                 <w:szCs w:val="20"/>
               </w:rPr>
               <w:t>/</w:t>
@@ -21013,6 +20932,7 @@
             <w:r>
               <w:rPr>
                 <w:rFonts w:ascii="Times New Roman" w:hAnsi="Times New Roman"/>
+                <w:sz w:val="20"/>
                 <w:szCs w:val="20"/>
               </w:rPr>
               <w:t>..</w:t>
@@ -21021,6 +20941,7 @@
             <w:r>
               <w:rPr>
                 <w:rFonts w:ascii="Times New Roman" w:hAnsi="Times New Roman"/>
+                <w:sz w:val="20"/>
                 <w:szCs w:val="20"/>
               </w:rPr>
               <w:t>/</w:t>
@@ -21029,6 +20950,7 @@
             <w:r>
               <w:rPr>
                 <w:rFonts w:ascii="Times New Roman" w:hAnsi="Times New Roman"/>
+                <w:sz w:val="20"/>
                 <w:szCs w:val="20"/>
               </w:rPr>
               <w:t>postalAddress</w:t>
@@ -21050,6 +20972,7 @@
             <w:pPr>
               <w:rPr>
                 <w:rFonts w:ascii="Times New Roman" w:hAnsi="Times New Roman"/>
+                <w:sz w:val="20"/>
                 <w:szCs w:val="20"/>
               </w:rPr>
             </w:pPr>
@@ -21057,16 +20980,10 @@
             <w:r>
               <w:rPr>
                 <w:rFonts w:ascii="Times New Roman" w:hAnsi="Times New Roman"/>
-                <w:szCs w:val="20"/>
-              </w:rPr>
-              <w:t>s</w:t>
-            </w:r>
-            <w:r>
-              <w:rPr>
-                <w:rFonts w:ascii="Times New Roman" w:hAnsi="Times New Roman"/>
-                <w:szCs w:val="20"/>
-              </w:rPr>
-              <w:t>tring</w:t>
+                <w:sz w:val="20"/>
+                <w:szCs w:val="20"/>
+              </w:rPr>
+              <w:t>string</w:t>
             </w:r>
             <w:proofErr w:type="gramEnd"/>
           </w:p>
@@ -21085,6 +21002,7 @@
             <w:pPr>
               <w:rPr>
                 <w:rFonts w:ascii="Times New Roman" w:hAnsi="Times New Roman"/>
+                <w:sz w:val="20"/>
                 <w:szCs w:val="20"/>
               </w:rPr>
             </w:pPr>
@@ -21092,21 +21010,16 @@
             <w:r>
               <w:rPr>
                 <w:rFonts w:ascii="Times New Roman" w:hAnsi="Times New Roman"/>
-                <w:szCs w:val="20"/>
-              </w:rPr>
-              <w:t>Ad</w:t>
-            </w:r>
-            <w:r>
-              <w:rPr>
-                <w:rFonts w:ascii="Times New Roman" w:hAnsi="Times New Roman"/>
-                <w:szCs w:val="20"/>
-              </w:rPr>
-              <w:t>ress</w:t>
+                <w:sz w:val="20"/>
+                <w:szCs w:val="20"/>
+              </w:rPr>
+              <w:t>Adress</w:t>
             </w:r>
             <w:proofErr w:type="spellEnd"/>
             <w:r>
               <w:rPr>
                 <w:rFonts w:ascii="Times New Roman" w:hAnsi="Times New Roman"/>
+                <w:sz w:val="20"/>
                 <w:szCs w:val="20"/>
               </w:rPr>
               <w:t xml:space="preserve"> till </w:t>
@@ -21115,6 +21028,7 @@
             <w:r>
               <w:rPr>
                 <w:rFonts w:ascii="Times New Roman" w:hAnsi="Times New Roman"/>
+                <w:sz w:val="20"/>
                 <w:szCs w:val="20"/>
               </w:rPr>
               <w:t>utbudspunkt</w:t>
@@ -21123,6 +21037,7 @@
             <w:r>
               <w:rPr>
                 <w:rFonts w:ascii="Times New Roman" w:hAnsi="Times New Roman"/>
+                <w:sz w:val="20"/>
                 <w:szCs w:val="20"/>
               </w:rPr>
               <w:t xml:space="preserve">, </w:t>
@@ -21131,6 +21046,7 @@
             <w:r>
               <w:rPr>
                 <w:rFonts w:ascii="Times New Roman" w:hAnsi="Times New Roman"/>
+                <w:sz w:val="20"/>
                 <w:szCs w:val="20"/>
               </w:rPr>
               <w:t>avser</w:t>
@@ -21139,6 +21055,7 @@
             <w:r>
               <w:rPr>
                 <w:rFonts w:ascii="Times New Roman" w:hAnsi="Times New Roman"/>
+                <w:sz w:val="20"/>
                 <w:szCs w:val="20"/>
               </w:rPr>
               <w:t xml:space="preserve"> </w:t>
@@ -21147,6 +21064,7 @@
             <w:r>
               <w:rPr>
                 <w:rFonts w:ascii="Times New Roman" w:hAnsi="Times New Roman"/>
+                <w:sz w:val="20"/>
                 <w:szCs w:val="20"/>
               </w:rPr>
               <w:t>adress</w:t>
@@ -21155,6 +21073,7 @@
             <w:r>
               <w:rPr>
                 <w:rFonts w:ascii="Times New Roman" w:hAnsi="Times New Roman"/>
+                <w:sz w:val="20"/>
                 <w:szCs w:val="20"/>
               </w:rPr>
               <w:t xml:space="preserve"> </w:t>
@@ -21163,6 +21082,7 @@
             <w:r>
               <w:rPr>
                 <w:rFonts w:ascii="Times New Roman" w:hAnsi="Times New Roman"/>
+                <w:sz w:val="20"/>
                 <w:szCs w:val="20"/>
               </w:rPr>
               <w:t>för</w:t>
@@ -21171,6 +21091,7 @@
             <w:r>
               <w:rPr>
                 <w:rFonts w:ascii="Times New Roman" w:hAnsi="Times New Roman"/>
+                <w:sz w:val="20"/>
                 <w:szCs w:val="20"/>
               </w:rPr>
               <w:t xml:space="preserve"> </w:t>
@@ -21179,6 +21100,7 @@
             <w:r>
               <w:rPr>
                 <w:rFonts w:ascii="Times New Roman" w:hAnsi="Times New Roman"/>
+                <w:sz w:val="20"/>
                 <w:szCs w:val="20"/>
               </w:rPr>
               <w:t>remisser</w:t>
@@ -21187,6 +21109,7 @@
             <w:r>
               <w:rPr>
                 <w:rFonts w:ascii="Times New Roman" w:hAnsi="Times New Roman"/>
+                <w:sz w:val="20"/>
                 <w:szCs w:val="20"/>
               </w:rPr>
               <w:t>.</w:t>
@@ -21207,6 +21130,7 @@
             <w:pPr>
               <w:rPr>
                 <w:rFonts w:ascii="Times New Roman" w:hAnsi="Times New Roman"/>
+                <w:sz w:val="20"/>
                 <w:szCs w:val="20"/>
               </w:rPr>
             </w:pPr>
@@ -21268,6 +21192,7 @@
               <w:ind w:left="102"/>
               <w:rPr>
                 <w:rFonts w:ascii="Times New Roman" w:hAnsi="Times New Roman"/>
+                <w:sz w:val="20"/>
                 <w:szCs w:val="20"/>
               </w:rPr>
             </w:pPr>
@@ -21275,6 +21200,7 @@
             <w:r>
               <w:rPr>
                 <w:rFonts w:ascii="Times New Roman" w:hAnsi="Times New Roman"/>
+                <w:sz w:val="20"/>
                 <w:szCs w:val="20"/>
               </w:rPr>
               <w:t>..</w:t>
@@ -21283,6 +21209,7 @@
             <w:r>
               <w:rPr>
                 <w:rFonts w:ascii="Times New Roman" w:hAnsi="Times New Roman"/>
+                <w:sz w:val="20"/>
                 <w:szCs w:val="20"/>
               </w:rPr>
               <w:t>/</w:t>
@@ -21291,6 +21218,7 @@
             <w:r>
               <w:rPr>
                 <w:rFonts w:ascii="Times New Roman" w:hAnsi="Times New Roman"/>
+                <w:sz w:val="20"/>
                 <w:szCs w:val="20"/>
               </w:rPr>
               <w:t>..</w:t>
@@ -21299,6 +21227,7 @@
             <w:r>
               <w:rPr>
                 <w:rFonts w:ascii="Times New Roman" w:hAnsi="Times New Roman"/>
+                <w:sz w:val="20"/>
                 <w:szCs w:val="20"/>
               </w:rPr>
               <w:t>/</w:t>
@@ -21307,6 +21236,7 @@
             <w:r>
               <w:rPr>
                 <w:rFonts w:ascii="Times New Roman" w:hAnsi="Times New Roman"/>
+                <w:sz w:val="20"/>
                 <w:szCs w:val="20"/>
               </w:rPr>
               <w:t>countyCode</w:t>
@@ -21328,6 +21258,7 @@
             <w:pPr>
               <w:rPr>
                 <w:rFonts w:ascii="Times New Roman" w:hAnsi="Times New Roman"/>
+                <w:sz w:val="20"/>
                 <w:szCs w:val="20"/>
               </w:rPr>
             </w:pPr>
@@ -21336,17 +21267,10 @@
               <w:rPr>
                 <w:rFonts w:ascii="Times New Roman" w:hAnsi="Times New Roman"/>
                 <w:spacing w:val="-1"/>
-                <w:szCs w:val="20"/>
-              </w:rPr>
-              <w:t>s</w:t>
-            </w:r>
-            <w:r>
-              <w:rPr>
-                <w:rFonts w:ascii="Times New Roman" w:hAnsi="Times New Roman"/>
-                <w:spacing w:val="-1"/>
-                <w:szCs w:val="20"/>
-              </w:rPr>
-              <w:t>tring</w:t>
+                <w:sz w:val="20"/>
+                <w:szCs w:val="20"/>
+              </w:rPr>
+              <w:t>string</w:t>
             </w:r>
             <w:proofErr w:type="gramEnd"/>
           </w:p>
@@ -21365,6 +21289,7 @@
             <w:pPr>
               <w:rPr>
                 <w:rFonts w:ascii="Times New Roman" w:hAnsi="Times New Roman"/>
+                <w:sz w:val="20"/>
                 <w:szCs w:val="20"/>
               </w:rPr>
             </w:pPr>
@@ -21372,6 +21297,7 @@
             <w:r>
               <w:rPr>
                 <w:rFonts w:ascii="Times New Roman" w:hAnsi="Times New Roman"/>
+                <w:sz w:val="20"/>
                 <w:szCs w:val="20"/>
               </w:rPr>
               <w:t>Länskod</w:t>
@@ -21380,6 +21306,7 @@
             <w:r>
               <w:rPr>
                 <w:rFonts w:ascii="Times New Roman" w:hAnsi="Times New Roman"/>
+                <w:sz w:val="20"/>
                 <w:szCs w:val="20"/>
               </w:rPr>
               <w:t xml:space="preserve"> </w:t>
@@ -21388,6 +21315,7 @@
             <w:r>
               <w:rPr>
                 <w:rFonts w:ascii="Times New Roman" w:hAnsi="Times New Roman"/>
+                <w:sz w:val="20"/>
                 <w:szCs w:val="20"/>
               </w:rPr>
               <w:t>enligt</w:t>
@@ -21396,6 +21324,7 @@
             <w:r>
               <w:rPr>
                 <w:rFonts w:ascii="Times New Roman" w:hAnsi="Times New Roman"/>
+                <w:sz w:val="20"/>
                 <w:szCs w:val="20"/>
               </w:rPr>
               <w:t xml:space="preserve"> </w:t>
@@ -21404,6 +21333,7 @@
             <w:r>
               <w:rPr>
                 <w:rFonts w:ascii="Times New Roman" w:hAnsi="Times New Roman"/>
+                <w:sz w:val="20"/>
                 <w:szCs w:val="20"/>
               </w:rPr>
               <w:t>SCB</w:t>
@@ -21425,6 +21355,7 @@
             <w:pPr>
               <w:rPr>
                 <w:rFonts w:ascii="Times New Roman" w:hAnsi="Times New Roman"/>
+                <w:sz w:val="20"/>
                 <w:szCs w:val="20"/>
               </w:rPr>
             </w:pPr>
@@ -21486,6 +21417,7 @@
               <w:ind w:left="102"/>
               <w:rPr>
                 <w:rFonts w:ascii="Times New Roman" w:hAnsi="Times New Roman"/>
+                <w:sz w:val="20"/>
                 <w:szCs w:val="20"/>
               </w:rPr>
             </w:pPr>
@@ -21493,6 +21425,7 @@
             <w:r>
               <w:rPr>
                 <w:rFonts w:ascii="Times New Roman" w:hAnsi="Times New Roman"/>
+                <w:sz w:val="20"/>
                 <w:szCs w:val="20"/>
               </w:rPr>
               <w:t>..</w:t>
@@ -21501,6 +21434,7 @@
             <w:r>
               <w:rPr>
                 <w:rFonts w:ascii="Times New Roman" w:hAnsi="Times New Roman"/>
+                <w:sz w:val="20"/>
                 <w:szCs w:val="20"/>
               </w:rPr>
               <w:t>/</w:t>
@@ -21509,6 +21443,7 @@
             <w:r>
               <w:rPr>
                 <w:rFonts w:ascii="Times New Roman" w:hAnsi="Times New Roman"/>
+                <w:sz w:val="20"/>
                 <w:szCs w:val="20"/>
               </w:rPr>
               <w:t>..</w:t>
@@ -21517,6 +21452,7 @@
             <w:r>
               <w:rPr>
                 <w:rFonts w:ascii="Times New Roman" w:hAnsi="Times New Roman"/>
+                <w:sz w:val="20"/>
                 <w:szCs w:val="20"/>
               </w:rPr>
               <w:t>/</w:t>
@@ -21525,6 +21461,7 @@
             <w:r>
               <w:rPr>
                 <w:rFonts w:ascii="Times New Roman" w:hAnsi="Times New Roman"/>
+                <w:sz w:val="20"/>
                 <w:szCs w:val="20"/>
               </w:rPr>
               <w:t>postalCode</w:t>
@@ -21547,6 +21484,7 @@
               <w:rPr>
                 <w:rFonts w:ascii="Times New Roman" w:hAnsi="Times New Roman"/>
                 <w:spacing w:val="-1"/>
+                <w:sz w:val="20"/>
                 <w:szCs w:val="20"/>
               </w:rPr>
             </w:pPr>
@@ -21554,16 +21492,10 @@
             <w:r>
               <w:rPr>
                 <w:rFonts w:ascii="Times New Roman" w:hAnsi="Times New Roman"/>
-                <w:szCs w:val="20"/>
-              </w:rPr>
-              <w:t>s</w:t>
-            </w:r>
-            <w:r>
-              <w:rPr>
-                <w:rFonts w:ascii="Times New Roman" w:hAnsi="Times New Roman"/>
-                <w:szCs w:val="20"/>
-              </w:rPr>
-              <w:t>tring</w:t>
+                <w:sz w:val="20"/>
+                <w:szCs w:val="20"/>
+              </w:rPr>
+              <w:t>string</w:t>
             </w:r>
             <w:proofErr w:type="gramEnd"/>
           </w:p>
@@ -21582,6 +21514,7 @@
             <w:pPr>
               <w:rPr>
                 <w:rFonts w:ascii="Times New Roman" w:hAnsi="Times New Roman"/>
+                <w:sz w:val="20"/>
                 <w:szCs w:val="20"/>
               </w:rPr>
             </w:pPr>
@@ -21589,6 +21522,7 @@
             <w:r>
               <w:rPr>
                 <w:rFonts w:ascii="Times New Roman" w:hAnsi="Times New Roman"/>
+                <w:sz w:val="20"/>
                 <w:szCs w:val="20"/>
               </w:rPr>
               <w:t>Postkod</w:t>
@@ -21597,6 +21531,7 @@
             <w:r>
               <w:rPr>
                 <w:rFonts w:ascii="Times New Roman" w:hAnsi="Times New Roman"/>
+                <w:sz w:val="20"/>
                 <w:szCs w:val="20"/>
               </w:rPr>
               <w:t xml:space="preserve"> </w:t>
@@ -21617,6 +21552,7 @@
             <w:pPr>
               <w:rPr>
                 <w:rFonts w:ascii="Times New Roman" w:hAnsi="Times New Roman"/>
+                <w:sz w:val="20"/>
                 <w:szCs w:val="20"/>
               </w:rPr>
             </w:pPr>
@@ -21678,6 +21614,7 @@
               <w:ind w:left="102"/>
               <w:rPr>
                 <w:rFonts w:ascii="Times New Roman" w:hAnsi="Times New Roman"/>
+                <w:sz w:val="20"/>
                 <w:szCs w:val="20"/>
               </w:rPr>
             </w:pPr>
@@ -21685,6 +21622,7 @@
             <w:r>
               <w:rPr>
                 <w:rFonts w:ascii="Times New Roman" w:hAnsi="Times New Roman"/>
+                <w:sz w:val="20"/>
                 <w:szCs w:val="20"/>
               </w:rPr>
               <w:t>..</w:t>
@@ -21693,6 +21631,7 @@
             <w:r>
               <w:rPr>
                 <w:rFonts w:ascii="Times New Roman" w:hAnsi="Times New Roman"/>
+                <w:sz w:val="20"/>
                 <w:szCs w:val="20"/>
               </w:rPr>
               <w:t>/</w:t>
@@ -21701,6 +21640,7 @@
             <w:r>
               <w:rPr>
                 <w:rFonts w:ascii="Times New Roman" w:hAnsi="Times New Roman"/>
+                <w:sz w:val="20"/>
                 <w:szCs w:val="20"/>
               </w:rPr>
               <w:t>..</w:t>
@@ -21709,6 +21649,7 @@
             <w:r>
               <w:rPr>
                 <w:rFonts w:ascii="Times New Roman" w:hAnsi="Times New Roman"/>
+                <w:sz w:val="20"/>
                 <w:szCs w:val="20"/>
               </w:rPr>
               <w:t>/</w:t>
@@ -21717,6 +21658,7 @@
             <w:r>
               <w:rPr>
                 <w:rFonts w:ascii="Times New Roman" w:hAnsi="Times New Roman"/>
+                <w:sz w:val="20"/>
                 <w:szCs w:val="20"/>
               </w:rPr>
               <w:t>streetAddress</w:t>
@@ -21738,6 +21680,7 @@
             <w:pPr>
               <w:rPr>
                 <w:rFonts w:ascii="Times New Roman" w:hAnsi="Times New Roman"/>
+                <w:sz w:val="20"/>
                 <w:szCs w:val="20"/>
               </w:rPr>
             </w:pPr>
@@ -21745,16 +21688,10 @@
             <w:r>
               <w:rPr>
                 <w:rFonts w:ascii="Times New Roman" w:hAnsi="Times New Roman"/>
-                <w:szCs w:val="20"/>
-              </w:rPr>
-              <w:t>s</w:t>
-            </w:r>
-            <w:r>
-              <w:rPr>
-                <w:rFonts w:ascii="Times New Roman" w:hAnsi="Times New Roman"/>
-                <w:szCs w:val="20"/>
-              </w:rPr>
-              <w:t>tring</w:t>
+                <w:sz w:val="20"/>
+                <w:szCs w:val="20"/>
+              </w:rPr>
+              <w:t>string</w:t>
             </w:r>
             <w:proofErr w:type="gramEnd"/>
           </w:p>
@@ -21773,6 +21710,7 @@
             <w:pPr>
               <w:rPr>
                 <w:rFonts w:ascii="Times New Roman" w:hAnsi="Times New Roman"/>
+                <w:sz w:val="20"/>
                 <w:szCs w:val="20"/>
               </w:rPr>
             </w:pPr>
@@ -21780,6 +21718,7 @@
             <w:r>
               <w:rPr>
                 <w:rFonts w:ascii="Times New Roman" w:hAnsi="Times New Roman"/>
+                <w:sz w:val="20"/>
                 <w:szCs w:val="20"/>
               </w:rPr>
               <w:t>Gatuadress</w:t>
@@ -21801,6 +21740,7 @@
             <w:pPr>
               <w:rPr>
                 <w:rFonts w:ascii="Times New Roman" w:hAnsi="Times New Roman"/>
+                <w:sz w:val="20"/>
                 <w:szCs w:val="20"/>
               </w:rPr>
             </w:pPr>
@@ -21862,6 +21802,7 @@
               <w:ind w:left="102"/>
               <w:rPr>
                 <w:rFonts w:ascii="Times New Roman" w:hAnsi="Times New Roman"/>
+                <w:sz w:val="20"/>
                 <w:szCs w:val="20"/>
               </w:rPr>
             </w:pPr>
@@ -21869,6 +21810,7 @@
             <w:r>
               <w:rPr>
                 <w:rFonts w:ascii="Times New Roman" w:hAnsi="Times New Roman"/>
+                <w:sz w:val="20"/>
                 <w:szCs w:val="20"/>
               </w:rPr>
               <w:t>..</w:t>
@@ -21877,6 +21819,7 @@
             <w:r>
               <w:rPr>
                 <w:rFonts w:ascii="Times New Roman" w:hAnsi="Times New Roman"/>
+                <w:sz w:val="20"/>
                 <w:szCs w:val="20"/>
               </w:rPr>
               <w:t>/</w:t>
@@ -21885,6 +21828,7 @@
             <w:r>
               <w:rPr>
                 <w:rFonts w:ascii="Times New Roman" w:hAnsi="Times New Roman"/>
+                <w:sz w:val="20"/>
                 <w:szCs w:val="20"/>
               </w:rPr>
               <w:t>validContractDatePeriod</w:t>
@@ -21906,6 +21850,7 @@
             <w:pPr>
               <w:rPr>
                 <w:rFonts w:ascii="Times New Roman" w:hAnsi="Times New Roman"/>
+                <w:sz w:val="20"/>
                 <w:szCs w:val="20"/>
               </w:rPr>
             </w:pPr>
@@ -21914,6 +21859,7 @@
               <w:rPr>
                 <w:rFonts w:ascii="Times New Roman" w:hAnsi="Times New Roman"/>
                 <w:spacing w:val="-1"/>
+                <w:sz w:val="20"/>
                 <w:szCs w:val="20"/>
               </w:rPr>
               <w:t>DatePeriodType</w:t>
@@ -21935,6 +21881,7 @@
             <w:pPr>
               <w:rPr>
                 <w:rFonts w:ascii="Times New Roman" w:hAnsi="Times New Roman"/>
+                <w:sz w:val="20"/>
                 <w:szCs w:val="20"/>
               </w:rPr>
             </w:pPr>
@@ -21942,6 +21889,7 @@
             <w:r>
               <w:rPr>
                 <w:rFonts w:ascii="Times New Roman" w:hAnsi="Times New Roman"/>
+                <w:sz w:val="20"/>
                 <w:szCs w:val="20"/>
               </w:rPr>
               <w:t>Avtalets</w:t>
@@ -21950,6 +21898,7 @@
             <w:r>
               <w:rPr>
                 <w:rFonts w:ascii="Times New Roman" w:hAnsi="Times New Roman"/>
+                <w:sz w:val="20"/>
                 <w:szCs w:val="20"/>
               </w:rPr>
               <w:t xml:space="preserve"> </w:t>
@@ -21958,6 +21907,7 @@
             <w:r>
               <w:rPr>
                 <w:rFonts w:ascii="Times New Roman" w:hAnsi="Times New Roman"/>
+                <w:sz w:val="20"/>
                 <w:szCs w:val="20"/>
               </w:rPr>
               <w:t>giltighetstid</w:t>
@@ -21966,6 +21916,7 @@
             <w:r>
               <w:rPr>
                 <w:rFonts w:ascii="Times New Roman" w:hAnsi="Times New Roman"/>
+                <w:sz w:val="20"/>
                 <w:szCs w:val="20"/>
               </w:rPr>
               <w:t>.</w:t>
@@ -21973,6 +21924,7 @@
             <w:r>
               <w:rPr>
                 <w:rFonts w:ascii="Times New Roman" w:hAnsi="Times New Roman"/>
+                <w:sz w:val="20"/>
                 <w:szCs w:val="20"/>
               </w:rPr>
               <w:t xml:space="preserve"> </w:t>
@@ -21993,6 +21945,7 @@
             <w:pPr>
               <w:rPr>
                 <w:rFonts w:ascii="Times New Roman" w:hAnsi="Times New Roman"/>
+                <w:sz w:val="20"/>
                 <w:szCs w:val="20"/>
               </w:rPr>
             </w:pPr>
@@ -22058,6 +22011,7 @@
               <w:ind w:left="102"/>
               <w:rPr>
                 <w:rFonts w:ascii="Times New Roman" w:hAnsi="Times New Roman"/>
+                <w:sz w:val="20"/>
                 <w:szCs w:val="20"/>
               </w:rPr>
             </w:pPr>
@@ -22065,6 +22019,7 @@
             <w:r>
               <w:rPr>
                 <w:rFonts w:ascii="Times New Roman" w:hAnsi="Times New Roman"/>
+                <w:sz w:val="20"/>
                 <w:szCs w:val="20"/>
               </w:rPr>
               <w:t>..</w:t>
@@ -22073,6 +22028,7 @@
             <w:r>
               <w:rPr>
                 <w:rFonts w:ascii="Times New Roman" w:hAnsi="Times New Roman"/>
+                <w:sz w:val="20"/>
                 <w:szCs w:val="20"/>
               </w:rPr>
               <w:t>/</w:t>
@@ -22081,6 +22037,7 @@
             <w:r>
               <w:rPr>
                 <w:rFonts w:ascii="Times New Roman" w:hAnsi="Times New Roman"/>
+                <w:sz w:val="20"/>
                 <w:szCs w:val="20"/>
               </w:rPr>
               <w:t>..</w:t>
@@ -22089,6 +22046,7 @@
             <w:r>
               <w:rPr>
                 <w:rFonts w:ascii="Times New Roman" w:hAnsi="Times New Roman"/>
+                <w:sz w:val="20"/>
                 <w:szCs w:val="20"/>
               </w:rPr>
               <w:t>/start</w:t>
@@ -22110,6 +22068,7 @@
               <w:rPr>
                 <w:rFonts w:ascii="Times New Roman" w:hAnsi="Times New Roman"/>
                 <w:spacing w:val="-1"/>
+                <w:sz w:val="20"/>
                 <w:szCs w:val="20"/>
               </w:rPr>
             </w:pPr>
@@ -22118,6 +22077,7 @@
               <w:rPr>
                 <w:rFonts w:ascii="Times New Roman" w:hAnsi="Times New Roman"/>
                 <w:spacing w:val="-1"/>
+                <w:sz w:val="20"/>
                 <w:szCs w:val="20"/>
               </w:rPr>
               <w:t>DateType</w:t>
@@ -22139,6 +22099,7 @@
             <w:pPr>
               <w:rPr>
                 <w:rFonts w:ascii="Times New Roman" w:hAnsi="Times New Roman"/>
+                <w:sz w:val="20"/>
                 <w:szCs w:val="20"/>
               </w:rPr>
             </w:pPr>
@@ -22146,6 +22107,7 @@
             <w:r>
               <w:rPr>
                 <w:rFonts w:ascii="Times New Roman" w:hAnsi="Times New Roman"/>
+                <w:sz w:val="20"/>
                 <w:szCs w:val="20"/>
               </w:rPr>
               <w:t>Startdatum</w:t>
@@ -22154,6 +22116,7 @@
             <w:r>
               <w:rPr>
                 <w:rFonts w:ascii="Times New Roman" w:hAnsi="Times New Roman"/>
+                <w:sz w:val="20"/>
                 <w:szCs w:val="20"/>
               </w:rPr>
               <w:t xml:space="preserve"> </w:t>
@@ -22162,6 +22125,7 @@
             <w:r>
               <w:rPr>
                 <w:rFonts w:ascii="Times New Roman" w:hAnsi="Times New Roman"/>
+                <w:sz w:val="20"/>
                 <w:szCs w:val="20"/>
               </w:rPr>
               <w:t>för</w:t>
@@ -22170,6 +22134,7 @@
             <w:r>
               <w:rPr>
                 <w:rFonts w:ascii="Times New Roman" w:hAnsi="Times New Roman"/>
+                <w:sz w:val="20"/>
                 <w:szCs w:val="20"/>
               </w:rPr>
               <w:t xml:space="preserve"> </w:t>
@@ -22178,6 +22143,7 @@
             <w:r>
               <w:rPr>
                 <w:rFonts w:ascii="Times New Roman" w:hAnsi="Times New Roman"/>
+                <w:sz w:val="20"/>
                 <w:szCs w:val="20"/>
               </w:rPr>
               <w:t>avtal</w:t>
@@ -22186,6 +22152,7 @@
             <w:r>
               <w:rPr>
                 <w:rFonts w:ascii="Times New Roman" w:hAnsi="Times New Roman"/>
+                <w:sz w:val="20"/>
                 <w:szCs w:val="20"/>
               </w:rPr>
               <w:t>.</w:t>
@@ -22207,6 +22174,7 @@
               <w:rPr>
                 <w:rFonts w:ascii="Times New Roman" w:hAnsi="Times New Roman"/>
                 <w:spacing w:val="-1"/>
+                <w:sz w:val="20"/>
                 <w:szCs w:val="20"/>
               </w:rPr>
             </w:pPr>
@@ -22272,6 +22240,7 @@
               <w:ind w:left="102"/>
               <w:rPr>
                 <w:rFonts w:ascii="Times New Roman" w:hAnsi="Times New Roman"/>
+                <w:sz w:val="20"/>
                 <w:szCs w:val="20"/>
               </w:rPr>
             </w:pPr>
@@ -22279,6 +22248,7 @@
             <w:r>
               <w:rPr>
                 <w:rFonts w:ascii="Times New Roman" w:hAnsi="Times New Roman"/>
+                <w:sz w:val="20"/>
                 <w:szCs w:val="20"/>
               </w:rPr>
               <w:t>..</w:t>
@@ -22287,6 +22257,7 @@
             <w:r>
               <w:rPr>
                 <w:rFonts w:ascii="Times New Roman" w:hAnsi="Times New Roman"/>
+                <w:sz w:val="20"/>
                 <w:szCs w:val="20"/>
               </w:rPr>
               <w:t>/</w:t>
@@ -22295,6 +22266,7 @@
             <w:r>
               <w:rPr>
                 <w:rFonts w:ascii="Times New Roman" w:hAnsi="Times New Roman"/>
+                <w:sz w:val="20"/>
                 <w:szCs w:val="20"/>
               </w:rPr>
               <w:t>..</w:t>
@@ -22303,6 +22275,7 @@
             <w:r>
               <w:rPr>
                 <w:rFonts w:ascii="Times New Roman" w:hAnsi="Times New Roman"/>
+                <w:sz w:val="20"/>
                 <w:szCs w:val="20"/>
               </w:rPr>
               <w:t>/end</w:t>
@@ -22324,6 +22297,7 @@
               <w:rPr>
                 <w:rFonts w:ascii="Times New Roman" w:hAnsi="Times New Roman"/>
                 <w:spacing w:val="-1"/>
+                <w:sz w:val="20"/>
                 <w:szCs w:val="20"/>
               </w:rPr>
             </w:pPr>
@@ -22332,6 +22306,7 @@
               <w:rPr>
                 <w:rFonts w:ascii="Times New Roman" w:hAnsi="Times New Roman"/>
                 <w:spacing w:val="-1"/>
+                <w:sz w:val="20"/>
                 <w:szCs w:val="20"/>
               </w:rPr>
               <w:t>DateType</w:t>
@@ -22353,6 +22328,7 @@
             <w:pPr>
               <w:rPr>
                 <w:rFonts w:ascii="Times New Roman" w:hAnsi="Times New Roman"/>
+                <w:sz w:val="20"/>
                 <w:szCs w:val="20"/>
               </w:rPr>
             </w:pPr>
@@ -22360,6 +22336,7 @@
             <w:r>
               <w:rPr>
                 <w:rFonts w:ascii="Times New Roman" w:hAnsi="Times New Roman"/>
+                <w:sz w:val="20"/>
                 <w:szCs w:val="20"/>
               </w:rPr>
               <w:t>Slutdatum</w:t>
@@ -22368,6 +22345,7 @@
             <w:r>
               <w:rPr>
                 <w:rFonts w:ascii="Times New Roman" w:hAnsi="Times New Roman"/>
+                <w:sz w:val="20"/>
                 <w:szCs w:val="20"/>
               </w:rPr>
               <w:t xml:space="preserve"> </w:t>
@@ -22376,6 +22354,7 @@
             <w:r>
               <w:rPr>
                 <w:rFonts w:ascii="Times New Roman" w:hAnsi="Times New Roman"/>
+                <w:sz w:val="20"/>
                 <w:szCs w:val="20"/>
               </w:rPr>
               <w:t>för</w:t>
@@ -22384,6 +22363,7 @@
             <w:r>
               <w:rPr>
                 <w:rFonts w:ascii="Times New Roman" w:hAnsi="Times New Roman"/>
+                <w:sz w:val="20"/>
                 <w:szCs w:val="20"/>
               </w:rPr>
               <w:t xml:space="preserve"> </w:t>
@@ -22392,6 +22372,7 @@
             <w:r>
               <w:rPr>
                 <w:rFonts w:ascii="Times New Roman" w:hAnsi="Times New Roman"/>
+                <w:sz w:val="20"/>
                 <w:szCs w:val="20"/>
               </w:rPr>
               <w:t>avtal</w:t>
@@ -22400,6 +22381,7 @@
             <w:r>
               <w:rPr>
                 <w:rFonts w:ascii="Times New Roman" w:hAnsi="Times New Roman"/>
+                <w:sz w:val="20"/>
                 <w:szCs w:val="20"/>
               </w:rPr>
               <w:t>.</w:t>
@@ -22421,6 +22403,7 @@
               <w:rPr>
                 <w:rFonts w:ascii="Times New Roman" w:hAnsi="Times New Roman"/>
                 <w:spacing w:val="-1"/>
+                <w:sz w:val="20"/>
                 <w:szCs w:val="20"/>
               </w:rPr>
             </w:pPr>
@@ -22486,6 +22469,7 @@
               <w:ind w:left="102"/>
               <w:rPr>
                 <w:rFonts w:ascii="Times New Roman" w:hAnsi="Times New Roman"/>
+                <w:sz w:val="20"/>
                 <w:szCs w:val="20"/>
               </w:rPr>
             </w:pPr>
@@ -22493,6 +22477,7 @@
             <w:r>
               <w:rPr>
                 <w:rFonts w:ascii="Times New Roman" w:hAnsi="Times New Roman"/>
+                <w:sz w:val="20"/>
                 <w:szCs w:val="20"/>
               </w:rPr>
               <w:t>..</w:t>
@@ -22501,6 +22486,7 @@
             <w:r>
               <w:rPr>
                 <w:rFonts w:ascii="Times New Roman" w:hAnsi="Times New Roman"/>
+                <w:sz w:val="20"/>
                 <w:szCs w:val="20"/>
               </w:rPr>
               <w:t>/</w:t>
@@ -22509,9 +22495,10 @@
             <w:r>
               <w:rPr>
                 <w:rFonts w:ascii="Times New Roman" w:hAnsi="Times New Roman"/>
-                <w:szCs w:val="20"/>
-              </w:rPr>
-              <w:t>supporterInteractions</w:t>
+                <w:sz w:val="20"/>
+                <w:szCs w:val="20"/>
+              </w:rPr>
+              <w:t>supporterInteraction</w:t>
             </w:r>
             <w:proofErr w:type="spellEnd"/>
           </w:p>
@@ -22531,6 +22518,7 @@
               <w:rPr>
                 <w:rFonts w:ascii="Times New Roman" w:hAnsi="Times New Roman"/>
                 <w:spacing w:val="-1"/>
+                <w:sz w:val="20"/>
                 <w:szCs w:val="20"/>
               </w:rPr>
             </w:pPr>
@@ -22539,6 +22527,7 @@
               <w:rPr>
                 <w:rFonts w:ascii="Times New Roman" w:hAnsi="Times New Roman"/>
                 <w:spacing w:val="-1"/>
+                <w:sz w:val="20"/>
                 <w:szCs w:val="20"/>
               </w:rPr>
               <w:t>SupportedInteractionsType</w:t>
@@ -22561,12 +22550,14 @@
               <w:spacing w:line="229" w:lineRule="exact"/>
               <w:rPr>
                 <w:rFonts w:ascii="Times New Roman" w:hAnsi="Times New Roman"/>
-                <w:szCs w:val="20"/>
-              </w:rPr>
-            </w:pPr>
-            <w:r>
-              <w:rPr>
-                <w:rFonts w:ascii="Times New Roman" w:hAnsi="Times New Roman"/>
+                <w:sz w:val="20"/>
+                <w:szCs w:val="20"/>
+              </w:rPr>
+            </w:pPr>
+            <w:r>
+              <w:rPr>
+                <w:rFonts w:ascii="Times New Roman" w:hAnsi="Times New Roman"/>
+                <w:sz w:val="20"/>
                 <w:szCs w:val="20"/>
               </w:rPr>
               <w:t xml:space="preserve">Information </w:t>
@@ -22575,6 +22566,7 @@
             <w:r>
               <w:rPr>
                 <w:rFonts w:ascii="Times New Roman" w:hAnsi="Times New Roman"/>
+                <w:sz w:val="20"/>
                 <w:szCs w:val="20"/>
               </w:rPr>
               <w:t>om</w:t>
@@ -22583,6 +22575,7 @@
             <w:r>
               <w:rPr>
                 <w:rFonts w:ascii="Times New Roman" w:hAnsi="Times New Roman"/>
+                <w:sz w:val="20"/>
                 <w:szCs w:val="20"/>
               </w:rPr>
               <w:t xml:space="preserve"> </w:t>
@@ -22591,6 +22584,7 @@
             <w:r>
               <w:rPr>
                 <w:rFonts w:ascii="Times New Roman" w:hAnsi="Times New Roman"/>
+                <w:sz w:val="20"/>
                 <w:szCs w:val="20"/>
               </w:rPr>
               <w:t>vilka</w:t>
@@ -22599,6 +22593,7 @@
             <w:r>
               <w:rPr>
                 <w:rFonts w:ascii="Times New Roman" w:hAnsi="Times New Roman"/>
+                <w:sz w:val="20"/>
                 <w:szCs w:val="20"/>
               </w:rPr>
               <w:t xml:space="preserve"> </w:t>
@@ -22607,6 +22602,7 @@
             <w:r>
               <w:rPr>
                 <w:rFonts w:ascii="Times New Roman" w:hAnsi="Times New Roman"/>
+                <w:sz w:val="20"/>
                 <w:szCs w:val="20"/>
               </w:rPr>
               <w:t>interaktioner</w:t>
@@ -22615,6 +22611,7 @@
             <w:r>
               <w:rPr>
                 <w:rFonts w:ascii="Times New Roman" w:hAnsi="Times New Roman"/>
+                <w:sz w:val="20"/>
                 <w:szCs w:val="20"/>
               </w:rPr>
               <w:t xml:space="preserve"> </w:t>
@@ -22623,6 +22620,7 @@
             <w:r>
               <w:rPr>
                 <w:rFonts w:ascii="Times New Roman" w:hAnsi="Times New Roman"/>
+                <w:sz w:val="20"/>
                 <w:szCs w:val="20"/>
               </w:rPr>
               <w:t>som</w:t>
@@ -22631,6 +22629,7 @@
             <w:r>
               <w:rPr>
                 <w:rFonts w:ascii="Times New Roman" w:hAnsi="Times New Roman"/>
+                <w:sz w:val="20"/>
                 <w:szCs w:val="20"/>
               </w:rPr>
               <w:t xml:space="preserve"> </w:t>
@@ -22639,6 +22638,7 @@
             <w:r>
               <w:rPr>
                 <w:rFonts w:ascii="Times New Roman" w:hAnsi="Times New Roman"/>
+                <w:sz w:val="20"/>
                 <w:szCs w:val="20"/>
               </w:rPr>
               <w:t>kan</w:t>
@@ -22647,6 +22647,7 @@
             <w:r>
               <w:rPr>
                 <w:rFonts w:ascii="Times New Roman" w:hAnsi="Times New Roman"/>
+                <w:sz w:val="20"/>
                 <w:szCs w:val="20"/>
               </w:rPr>
               <w:t xml:space="preserve"> </w:t>
@@ -22655,6 +22656,7 @@
             <w:r>
               <w:rPr>
                 <w:rFonts w:ascii="Times New Roman" w:hAnsi="Times New Roman"/>
+                <w:sz w:val="20"/>
                 <w:szCs w:val="20"/>
               </w:rPr>
               <w:t>adresseras</w:t>
@@ -22663,6 +22665,7 @@
             <w:r>
               <w:rPr>
                 <w:rFonts w:ascii="Times New Roman" w:hAnsi="Times New Roman"/>
+                <w:sz w:val="20"/>
                 <w:szCs w:val="20"/>
               </w:rPr>
               <w:t xml:space="preserve"> till </w:t>
@@ -22671,6 +22674,7 @@
             <w:r>
               <w:rPr>
                 <w:rFonts w:ascii="Times New Roman" w:hAnsi="Times New Roman"/>
+                <w:sz w:val="20"/>
                 <w:szCs w:val="20"/>
               </w:rPr>
               <w:t>HSAId</w:t>
@@ -22679,6 +22683,7 @@
             <w:r>
               <w:rPr>
                 <w:rFonts w:ascii="Times New Roman" w:hAnsi="Times New Roman"/>
+                <w:sz w:val="20"/>
                 <w:szCs w:val="20"/>
               </w:rPr>
               <w:t>.</w:t>
@@ -22688,6 +22693,7 @@
             <w:pPr>
               <w:rPr>
                 <w:rFonts w:ascii="Times New Roman" w:hAnsi="Times New Roman"/>
+                <w:sz w:val="20"/>
                 <w:szCs w:val="20"/>
               </w:rPr>
             </w:pPr>
@@ -22695,6 +22701,7 @@
             <w:r>
               <w:rPr>
                 <w:rFonts w:ascii="Times New Roman" w:hAnsi="Times New Roman"/>
+                <w:sz w:val="20"/>
                 <w:szCs w:val="20"/>
               </w:rPr>
               <w:t>T.ex</w:t>
@@ -22703,6 +22710,7 @@
             <w:r>
               <w:rPr>
                 <w:rFonts w:ascii="Times New Roman" w:hAnsi="Times New Roman"/>
+                <w:sz w:val="20"/>
                 <w:szCs w:val="20"/>
               </w:rPr>
               <w:t xml:space="preserve"> </w:t>
@@ -22711,6 +22719,7 @@
             <w:r>
               <w:rPr>
                 <w:rFonts w:ascii="Times New Roman" w:hAnsi="Times New Roman"/>
+                <w:sz w:val="20"/>
                 <w:szCs w:val="20"/>
               </w:rPr>
               <w:t>clinicalprocess</w:t>
@@ -22719,6 +22728,7 @@
             <w:r>
               <w:rPr>
                 <w:rFonts w:ascii="Times New Roman" w:hAnsi="Times New Roman"/>
+                <w:sz w:val="20"/>
                 <w:szCs w:val="20"/>
               </w:rPr>
               <w:t>:logistics:logistics:getCareDocumentation</w:t>
@@ -22742,6 +22752,7 @@
               <w:rPr>
                 <w:rFonts w:ascii="Times New Roman" w:hAnsi="Times New Roman"/>
                 <w:spacing w:val="-1"/>
+                <w:sz w:val="20"/>
                 <w:szCs w:val="20"/>
               </w:rPr>
             </w:pPr>
@@ -22788,7 +22799,7 @@
       </w:tr>
       <w:tr>
         <w:trPr>
-          <w:trHeight w:hRule="exact" w:val="285"/>
+          <w:trHeight w:hRule="exact" w:val="891"/>
           <w:tblHeader/>
         </w:trPr>
         <w:tc>
@@ -22807,6 +22818,7 @@
               <w:ind w:left="102"/>
               <w:rPr>
                 <w:rFonts w:ascii="Times New Roman" w:hAnsi="Times New Roman"/>
+                <w:sz w:val="20"/>
                 <w:szCs w:val="20"/>
               </w:rPr>
             </w:pPr>
@@ -22814,6 +22826,7 @@
             <w:r>
               <w:rPr>
                 <w:rFonts w:ascii="Times New Roman" w:hAnsi="Times New Roman"/>
+                <w:sz w:val="20"/>
                 <w:szCs w:val="20"/>
               </w:rPr>
               <w:t>..</w:t>
@@ -22822,6 +22835,7 @@
             <w:r>
               <w:rPr>
                 <w:rFonts w:ascii="Times New Roman" w:hAnsi="Times New Roman"/>
+                <w:sz w:val="20"/>
                 <w:szCs w:val="20"/>
               </w:rPr>
               <w:t>/</w:t>
@@ -22830,6 +22844,7 @@
             <w:r>
               <w:rPr>
                 <w:rFonts w:ascii="Times New Roman" w:hAnsi="Times New Roman"/>
+                <w:sz w:val="20"/>
                 <w:szCs w:val="20"/>
               </w:rPr>
               <w:t>..</w:t>
@@ -22838,6 +22853,7 @@
             <w:r>
               <w:rPr>
                 <w:rFonts w:ascii="Times New Roman" w:hAnsi="Times New Roman"/>
+                <w:sz w:val="20"/>
                 <w:szCs w:val="20"/>
               </w:rPr>
               <w:t>/interaction</w:t>
@@ -22859,6 +22875,7 @@
               <w:rPr>
                 <w:rFonts w:ascii="Times New Roman" w:hAnsi="Times New Roman"/>
                 <w:spacing w:val="-1"/>
+                <w:sz w:val="20"/>
                 <w:szCs w:val="20"/>
               </w:rPr>
             </w:pPr>
@@ -22867,6 +22884,7 @@
             <w:r>
               <w:rPr>
                 <w:rFonts w:ascii="Times New Roman" w:hAnsi="Times New Roman"/>
+                <w:sz w:val="20"/>
                 <w:szCs w:val="20"/>
               </w:rPr>
               <w:t>anyURI</w:t>
@@ -22890,6 +22908,7 @@
               <w:spacing w:line="229" w:lineRule="exact"/>
               <w:rPr>
                 <w:rFonts w:ascii="Times New Roman" w:hAnsi="Times New Roman"/>
+                <w:sz w:val="20"/>
                 <w:szCs w:val="20"/>
               </w:rPr>
             </w:pPr>
@@ -22897,6 +22916,7 @@
             <w:r>
               <w:rPr>
                 <w:rFonts w:ascii="Times New Roman" w:hAnsi="Times New Roman"/>
+                <w:sz w:val="20"/>
                 <w:szCs w:val="20"/>
               </w:rPr>
               <w:t>Namn</w:t>
@@ -22905,6 +22925,7 @@
             <w:r>
               <w:rPr>
                 <w:rFonts w:ascii="Times New Roman" w:hAnsi="Times New Roman"/>
+                <w:sz w:val="20"/>
                 <w:szCs w:val="20"/>
               </w:rPr>
               <w:t xml:space="preserve"> </w:t>
@@ -22913,6 +22934,7 @@
             <w:r>
               <w:rPr>
                 <w:rFonts w:ascii="Times New Roman" w:hAnsi="Times New Roman"/>
+                <w:sz w:val="20"/>
                 <w:szCs w:val="20"/>
               </w:rPr>
               <w:t>på</w:t>
@@ -22921,6 +22943,7 @@
             <w:r>
               <w:rPr>
                 <w:rFonts w:ascii="Times New Roman" w:hAnsi="Times New Roman"/>
+                <w:sz w:val="20"/>
                 <w:szCs w:val="20"/>
               </w:rPr>
               <w:t xml:space="preserve"> </w:t>
@@ -22929,6 +22952,7 @@
             <w:r>
               <w:rPr>
                 <w:rFonts w:ascii="Times New Roman" w:hAnsi="Times New Roman"/>
+                <w:sz w:val="20"/>
                 <w:szCs w:val="20"/>
               </w:rPr>
               <w:t>interaktion</w:t>
@@ -22937,10 +22961,71 @@
             <w:r>
               <w:rPr>
                 <w:rFonts w:ascii="Times New Roman" w:hAnsi="Times New Roman"/>
+                <w:sz w:val="20"/>
                 <w:szCs w:val="20"/>
               </w:rPr>
               <w:t>.</w:t>
             </w:r>
+            <w:r>
+              <w:rPr>
+                <w:rFonts w:ascii="Times New Roman" w:hAnsi="Times New Roman"/>
+                <w:sz w:val="20"/>
+                <w:szCs w:val="20"/>
+              </w:rPr>
+              <w:t xml:space="preserve"> </w:t>
+            </w:r>
+            <w:proofErr w:type="spellStart"/>
+            <w:r>
+              <w:rPr>
+                <w:rFonts w:ascii="Times New Roman" w:hAnsi="Times New Roman"/>
+                <w:sz w:val="20"/>
+                <w:szCs w:val="20"/>
+              </w:rPr>
+              <w:t>T.ex</w:t>
+            </w:r>
+            <w:proofErr w:type="spellEnd"/>
+            <w:r>
+              <w:rPr>
+                <w:rFonts w:ascii="Times New Roman" w:hAnsi="Times New Roman"/>
+                <w:sz w:val="20"/>
+                <w:szCs w:val="20"/>
+              </w:rPr>
+              <w:t xml:space="preserve"> </w:t>
+            </w:r>
+            <w:r>
+              <w:rPr>
+                <w:rFonts w:ascii="Times New Roman" w:hAnsi="Times New Roman"/>
+                <w:sz w:val="20"/>
+                <w:szCs w:val="20"/>
+              </w:rPr>
+              <w:t>urn</w:t>
+            </w:r>
+            <w:proofErr w:type="gramStart"/>
+            <w:r>
+              <w:rPr>
+                <w:rFonts w:ascii="Times New Roman" w:hAnsi="Times New Roman"/>
+                <w:sz w:val="20"/>
+                <w:szCs w:val="20"/>
+              </w:rPr>
+              <w:t>:riv:clinicalprocess:reque</w:t>
+            </w:r>
+            <w:r>
+              <w:rPr>
+                <w:rFonts w:ascii="Times New Roman" w:hAnsi="Times New Roman"/>
+                <w:sz w:val="20"/>
+                <w:szCs w:val="20"/>
+              </w:rPr>
+              <w:t>stworkflow:ProcessRequest</w:t>
+            </w:r>
+            <w:r>
+              <w:rPr>
+                <w:rFonts w:ascii="Times New Roman" w:hAnsi="Times New Roman"/>
+                <w:sz w:val="20"/>
+                <w:szCs w:val="20"/>
+              </w:rPr>
+              <w:t>:1:rivtabp21</w:t>
+            </w:r>
+            <w:proofErr w:type="gramEnd"/>
           </w:p>
         </w:tc>
         <w:tc>
@@ -22958,6 +23043,7 @@
               <w:rPr>
                 <w:rFonts w:ascii="Times New Roman" w:hAnsi="Times New Roman"/>
                 <w:spacing w:val="-1"/>
+                <w:sz w:val="20"/>
                 <w:szCs w:val="20"/>
               </w:rPr>
             </w:pPr>
@@ -23023,6 +23109,7 @@
               <w:ind w:left="102"/>
               <w:rPr>
                 <w:rFonts w:ascii="Times New Roman" w:hAnsi="Times New Roman"/>
+                <w:sz w:val="20"/>
                 <w:szCs w:val="20"/>
               </w:rPr>
             </w:pPr>
@@ -23030,6 +23117,7 @@
             <w:r>
               <w:rPr>
                 <w:rFonts w:ascii="Times New Roman" w:hAnsi="Times New Roman"/>
+                <w:sz w:val="20"/>
                 <w:szCs w:val="20"/>
               </w:rPr>
               <w:t>..</w:t>
@@ -23038,6 +23126,7 @@
             <w:r>
               <w:rPr>
                 <w:rFonts w:ascii="Times New Roman" w:hAnsi="Times New Roman"/>
+                <w:sz w:val="20"/>
                 <w:szCs w:val="20"/>
               </w:rPr>
               <w:t>/</w:t>
@@ -23046,6 +23135,7 @@
             <w:r>
               <w:rPr>
                 <w:rFonts w:ascii="Times New Roman" w:hAnsi="Times New Roman"/>
+                <w:sz w:val="20"/>
                 <w:szCs w:val="20"/>
               </w:rPr>
               <w:t>..</w:t>
@@ -23054,6 +23144,7 @@
             <w:r>
               <w:rPr>
                 <w:rFonts w:ascii="Times New Roman" w:hAnsi="Times New Roman"/>
+                <w:sz w:val="20"/>
                 <w:szCs w:val="20"/>
               </w:rPr>
               <w:t>/</w:t>
@@ -23062,6 +23153,7 @@
             <w:r>
               <w:rPr>
                 <w:rFonts w:ascii="Times New Roman" w:hAnsi="Times New Roman"/>
+                <w:sz w:val="20"/>
                 <w:szCs w:val="20"/>
               </w:rPr>
               <w:t>logicalAddress</w:t>
@@ -23083,6 +23175,7 @@
             <w:pPr>
               <w:rPr>
                 <w:rFonts w:ascii="Times New Roman" w:hAnsi="Times New Roman"/>
+                <w:sz w:val="20"/>
                 <w:szCs w:val="20"/>
               </w:rPr>
             </w:pPr>
@@ -23090,6 +23183,7 @@
             <w:r>
               <w:rPr>
                 <w:rFonts w:ascii="Times New Roman" w:hAnsi="Times New Roman"/>
+                <w:sz w:val="20"/>
                 <w:szCs w:val="20"/>
               </w:rPr>
               <w:t>string</w:t>
@@ -23112,6 +23206,7 @@
               <w:spacing w:line="229" w:lineRule="exact"/>
               <w:rPr>
                 <w:rFonts w:ascii="Times New Roman" w:hAnsi="Times New Roman"/>
+                <w:sz w:val="20"/>
                 <w:szCs w:val="20"/>
               </w:rPr>
             </w:pPr>
@@ -23119,6 +23214,7 @@
             <w:r>
               <w:rPr>
                 <w:rFonts w:ascii="Times New Roman" w:hAnsi="Times New Roman"/>
+                <w:sz w:val="20"/>
                 <w:szCs w:val="20"/>
               </w:rPr>
               <w:t>Logisk</w:t>
@@ -23127,6 +23223,7 @@
             <w:r>
               <w:rPr>
                 <w:rFonts w:ascii="Times New Roman" w:hAnsi="Times New Roman"/>
+                <w:sz w:val="20"/>
                 <w:szCs w:val="20"/>
               </w:rPr>
               <w:t xml:space="preserve"> </w:t>
@@ -23135,14 +23232,16 @@
             <w:r>
               <w:rPr>
                 <w:rFonts w:ascii="Times New Roman" w:hAnsi="Times New Roman"/>
-                <w:szCs w:val="20"/>
-              </w:rPr>
-              <w:t>adress</w:t>
+                <w:sz w:val="20"/>
+                <w:szCs w:val="20"/>
+              </w:rPr>
+              <w:t>adress som skall användas</w:t>
             </w:r>
             <w:proofErr w:type="spellEnd"/>
             <w:r>
               <w:rPr>
                 <w:rFonts w:ascii="Times New Roman" w:hAnsi="Times New Roman"/>
+                <w:sz w:val="20"/>
                 <w:szCs w:val="20"/>
               </w:rPr>
               <w:t xml:space="preserve"> </w:t>
@@ -23151,14 +23250,16 @@
             <w:r>
               <w:rPr>
                 <w:rFonts w:ascii="Times New Roman" w:hAnsi="Times New Roman"/>
-                <w:szCs w:val="20"/>
-              </w:rPr>
-              <w:t>som</w:t>
+                <w:sz w:val="20"/>
+                <w:szCs w:val="20"/>
+              </w:rPr>
+              <w:t>för</w:t>
             </w:r>
             <w:proofErr w:type="spellEnd"/>
             <w:r>
               <w:rPr>
                 <w:rFonts w:ascii="Times New Roman" w:hAnsi="Times New Roman"/>
+                <w:sz w:val="20"/>
                 <w:szCs w:val="20"/>
               </w:rPr>
               <w:t xml:space="preserve"> </w:t>
@@ -23167,62 +23268,16 @@
             <w:r>
               <w:rPr>
                 <w:rFonts w:ascii="Times New Roman" w:hAnsi="Times New Roman"/>
-                <w:szCs w:val="20"/>
-              </w:rPr>
-              <w:t>skall</w:t>
+                <w:sz w:val="20"/>
+                <w:szCs w:val="20"/>
+              </w:rPr>
+              <w:t>interaktion</w:t>
             </w:r>
             <w:proofErr w:type="spellEnd"/>
             <w:r>
               <w:rPr>
                 <w:rFonts w:ascii="Times New Roman" w:hAnsi="Times New Roman"/>
-                <w:szCs w:val="20"/>
-              </w:rPr>
-              <w:t xml:space="preserve"> </w:t>
-            </w:r>
-            <w:proofErr w:type="spellStart"/>
-            <w:r>
-              <w:rPr>
-                <w:rFonts w:ascii="Times New Roman" w:hAnsi="Times New Roman"/>
-                <w:szCs w:val="20"/>
-              </w:rPr>
-              <w:t>användas</w:t>
-            </w:r>
-            <w:proofErr w:type="spellEnd"/>
-            <w:r>
-              <w:rPr>
-                <w:rFonts w:ascii="Times New Roman" w:hAnsi="Times New Roman"/>
-                <w:szCs w:val="20"/>
-              </w:rPr>
-              <w:t xml:space="preserve"> </w:t>
-            </w:r>
-            <w:proofErr w:type="spellStart"/>
-            <w:r>
-              <w:rPr>
-                <w:rFonts w:ascii="Times New Roman" w:hAnsi="Times New Roman"/>
-                <w:szCs w:val="20"/>
-              </w:rPr>
-              <w:t>för</w:t>
-            </w:r>
-            <w:proofErr w:type="spellEnd"/>
-            <w:r>
-              <w:rPr>
-                <w:rFonts w:ascii="Times New Roman" w:hAnsi="Times New Roman"/>
-                <w:szCs w:val="20"/>
-              </w:rPr>
-              <w:t xml:space="preserve"> </w:t>
-            </w:r>
-            <w:proofErr w:type="spellStart"/>
-            <w:r>
-              <w:rPr>
-                <w:rFonts w:ascii="Times New Roman" w:hAnsi="Times New Roman"/>
-                <w:szCs w:val="20"/>
-              </w:rPr>
-              <w:t>interaktion</w:t>
-            </w:r>
-            <w:proofErr w:type="spellEnd"/>
-            <w:r>
-              <w:rPr>
-                <w:rFonts w:ascii="Times New Roman" w:hAnsi="Times New Roman"/>
+                <w:sz w:val="20"/>
                 <w:szCs w:val="20"/>
               </w:rPr>
               <w:t>.</w:t>
@@ -23244,6 +23299,7 @@
               <w:rPr>
                 <w:rFonts w:ascii="Times New Roman" w:hAnsi="Times New Roman"/>
                 <w:spacing w:val="-1"/>
+                <w:sz w:val="20"/>
                 <w:szCs w:val="20"/>
               </w:rPr>
             </w:pPr>
@@ -23309,6 +23365,7 @@
               <w:ind w:left="102"/>
               <w:rPr>
                 <w:rFonts w:ascii="Times New Roman" w:hAnsi="Times New Roman"/>
+                <w:sz w:val="20"/>
                 <w:szCs w:val="20"/>
               </w:rPr>
             </w:pPr>
@@ -23316,6 +23373,7 @@
             <w:r>
               <w:rPr>
                 <w:rFonts w:ascii="Times New Roman" w:hAnsi="Times New Roman"/>
+                <w:sz w:val="20"/>
                 <w:szCs w:val="20"/>
               </w:rPr>
               <w:t>..</w:t>
@@ -23324,6 +23382,7 @@
             <w:r>
               <w:rPr>
                 <w:rFonts w:ascii="Times New Roman" w:hAnsi="Times New Roman"/>
+                <w:sz w:val="20"/>
                 <w:szCs w:val="20"/>
               </w:rPr>
               <w:t>/</w:t>
@@ -23332,6 +23391,7 @@
             <w:r>
               <w:rPr>
                 <w:rFonts w:ascii="Times New Roman" w:hAnsi="Times New Roman"/>
+                <w:sz w:val="20"/>
                 <w:szCs w:val="20"/>
               </w:rPr>
               <w:t>..</w:t>
@@ -23340,6 +23400,7 @@
             <w:r>
               <w:rPr>
                 <w:rFonts w:ascii="Times New Roman" w:hAnsi="Times New Roman"/>
+                <w:sz w:val="20"/>
                 <w:szCs w:val="20"/>
               </w:rPr>
               <w:t>/</w:t>
@@ -23348,6 +23409,7 @@
             <w:r>
               <w:rPr>
                 <w:rFonts w:ascii="Times New Roman" w:hAnsi="Times New Roman"/>
+                <w:sz w:val="20"/>
                 <w:szCs w:val="20"/>
               </w:rPr>
               <w:t>producerSystem</w:t>
@@ -23355,6 +23417,7 @@
             <w:r>
               <w:rPr>
                 <w:rFonts w:ascii="Times New Roman" w:hAnsi="Times New Roman"/>
+                <w:sz w:val="20"/>
                 <w:szCs w:val="20"/>
               </w:rPr>
               <w:t>HSAId</w:t>
@@ -23376,6 +23439,7 @@
             <w:pPr>
               <w:rPr>
                 <w:rFonts w:ascii="Times New Roman" w:hAnsi="Times New Roman"/>
+                <w:sz w:val="20"/>
                 <w:szCs w:val="20"/>
               </w:rPr>
             </w:pPr>
@@ -23383,6 +23447,7 @@
             <w:r>
               <w:rPr>
                 <w:rFonts w:ascii="Times New Roman" w:hAnsi="Times New Roman"/>
+                <w:sz w:val="20"/>
                 <w:szCs w:val="20"/>
               </w:rPr>
               <w:t>string</w:t>
@@ -23405,6 +23470,7 @@
               <w:spacing w:line="229" w:lineRule="exact"/>
               <w:rPr>
                 <w:rFonts w:ascii="Times New Roman" w:hAnsi="Times New Roman"/>
+                <w:sz w:val="20"/>
                 <w:szCs w:val="20"/>
               </w:rPr>
             </w:pPr>
@@ -23412,6 +23478,7 @@
             <w:r>
               <w:rPr>
                 <w:rFonts w:ascii="Times New Roman" w:hAnsi="Times New Roman"/>
+                <w:sz w:val="20"/>
                 <w:szCs w:val="20"/>
               </w:rPr>
               <w:t>HSAId</w:t>
@@ -23420,6 +23487,7 @@
             <w:r>
               <w:rPr>
                 <w:rFonts w:ascii="Times New Roman" w:hAnsi="Times New Roman"/>
+                <w:sz w:val="20"/>
                 <w:szCs w:val="20"/>
               </w:rPr>
               <w:t xml:space="preserve"> till </w:t>
@@ -23428,6 +23496,7 @@
             <w:r>
               <w:rPr>
                 <w:rFonts w:ascii="Times New Roman" w:hAnsi="Times New Roman"/>
+                <w:sz w:val="20"/>
                 <w:szCs w:val="20"/>
               </w:rPr>
               <w:t>producent</w:t>
@@ -23450,6 +23519,7 @@
               <w:rPr>
                 <w:rFonts w:ascii="Times New Roman" w:hAnsi="Times New Roman"/>
                 <w:spacing w:val="-1"/>
+                <w:sz w:val="20"/>
                 <w:szCs w:val="20"/>
               </w:rPr>
             </w:pPr>
@@ -23515,6 +23585,7 @@
               <w:ind w:left="102"/>
               <w:rPr>
                 <w:rFonts w:ascii="Times New Roman" w:hAnsi="Times New Roman"/>
+                <w:sz w:val="20"/>
                 <w:szCs w:val="20"/>
               </w:rPr>
             </w:pPr>
@@ -23522,6 +23593,7 @@
             <w:r>
               <w:rPr>
                 <w:rFonts w:ascii="Times New Roman" w:hAnsi="Times New Roman"/>
+                <w:sz w:val="20"/>
                 <w:szCs w:val="20"/>
               </w:rPr>
               <w:t>..</w:t>
@@ -23530,9 +23602,10 @@
             <w:r>
               <w:rPr>
                 <w:rFonts w:ascii="Times New Roman" w:hAnsi="Times New Roman"/>
-                <w:szCs w:val="20"/>
-              </w:rPr>
-              <w:t>/products</w:t>
+                <w:sz w:val="20"/>
+                <w:szCs w:val="20"/>
+              </w:rPr>
+              <w:t>/product</w:t>
             </w:r>
           </w:p>
         </w:tc>
@@ -23550,6 +23623,7 @@
             <w:pPr>
               <w:rPr>
                 <w:rFonts w:ascii="Times New Roman" w:hAnsi="Times New Roman"/>
+                <w:sz w:val="20"/>
                 <w:szCs w:val="20"/>
               </w:rPr>
             </w:pPr>
@@ -23558,6 +23632,7 @@
               <w:rPr>
                 <w:rFonts w:ascii="Times New Roman" w:hAnsi="Times New Roman"/>
                 <w:spacing w:val="-1"/>
+                <w:sz w:val="20"/>
                 <w:szCs w:val="20"/>
               </w:rPr>
               <w:t>ProductType</w:t>
@@ -23580,6 +23655,7 @@
               <w:spacing w:line="229" w:lineRule="exact"/>
               <w:rPr>
                 <w:rFonts w:ascii="Times New Roman" w:hAnsi="Times New Roman"/>
+                <w:sz w:val="20"/>
                 <w:szCs w:val="20"/>
               </w:rPr>
             </w:pPr>
@@ -23600,6 +23676,7 @@
               <w:rPr>
                 <w:rFonts w:ascii="Times New Roman" w:hAnsi="Times New Roman"/>
                 <w:spacing w:val="-1"/>
+                <w:sz w:val="20"/>
                 <w:szCs w:val="20"/>
               </w:rPr>
             </w:pPr>
@@ -23665,6 +23742,7 @@
               <w:ind w:left="102"/>
               <w:rPr>
                 <w:rFonts w:ascii="Times New Roman" w:hAnsi="Times New Roman"/>
+                <w:sz w:val="20"/>
                 <w:szCs w:val="20"/>
               </w:rPr>
             </w:pPr>
@@ -23672,6 +23750,7 @@
             <w:r>
               <w:rPr>
                 <w:rFonts w:ascii="Times New Roman" w:hAnsi="Times New Roman"/>
+                <w:sz w:val="20"/>
                 <w:szCs w:val="20"/>
               </w:rPr>
               <w:t>..</w:t>
@@ -23680,6 +23759,7 @@
             <w:r>
               <w:rPr>
                 <w:rFonts w:ascii="Times New Roman" w:hAnsi="Times New Roman"/>
+                <w:sz w:val="20"/>
                 <w:szCs w:val="20"/>
               </w:rPr>
               <w:t>/</w:t>
@@ -23688,6 +23768,7 @@
             <w:r>
               <w:rPr>
                 <w:rFonts w:ascii="Times New Roman" w:hAnsi="Times New Roman"/>
+                <w:sz w:val="20"/>
                 <w:szCs w:val="20"/>
               </w:rPr>
               <w:t>..</w:t>
@@ -23696,6 +23777,7 @@
             <w:r>
               <w:rPr>
                 <w:rFonts w:ascii="Times New Roman" w:hAnsi="Times New Roman"/>
+                <w:sz w:val="20"/>
                 <w:szCs w:val="20"/>
               </w:rPr>
               <w:t>/</w:t>
@@ -23704,6 +23786,7 @@
             <w:r>
               <w:rPr>
                 <w:rFonts w:ascii="Times New Roman" w:hAnsi="Times New Roman"/>
+                <w:sz w:val="20"/>
                 <w:szCs w:val="20"/>
               </w:rPr>
               <w:t>productCode</w:t>
@@ -23726,6 +23809,7 @@
               <w:rPr>
                 <w:rFonts w:ascii="Times New Roman" w:hAnsi="Times New Roman"/>
                 <w:spacing w:val="-1"/>
+                <w:sz w:val="20"/>
                 <w:szCs w:val="20"/>
               </w:rPr>
             </w:pPr>
@@ -23734,6 +23818,7 @@
               <w:rPr>
                 <w:rFonts w:ascii="Times New Roman" w:hAnsi="Times New Roman"/>
                 <w:spacing w:val="-1"/>
+                <w:sz w:val="20"/>
                 <w:szCs w:val="20"/>
               </w:rPr>
               <w:t>CVType</w:t>
@@ -23756,6 +23841,7 @@
               <w:spacing w:line="229" w:lineRule="exact"/>
               <w:rPr>
                 <w:rFonts w:ascii="Times New Roman" w:hAnsi="Times New Roman"/>
+                <w:sz w:val="20"/>
                 <w:szCs w:val="20"/>
               </w:rPr>
             </w:pPr>
@@ -23776,6 +23862,7 @@
               <w:rPr>
                 <w:rFonts w:ascii="Times New Roman" w:hAnsi="Times New Roman"/>
                 <w:spacing w:val="-1"/>
+                <w:sz w:val="20"/>
                 <w:szCs w:val="20"/>
               </w:rPr>
             </w:pPr>
@@ -23841,6 +23928,7 @@
               <w:ind w:left="102"/>
               <w:rPr>
                 <w:rFonts w:ascii="Times New Roman" w:hAnsi="Times New Roman"/>
+                <w:sz w:val="20"/>
                 <w:szCs w:val="20"/>
               </w:rPr>
             </w:pPr>
@@ -23848,6 +23936,7 @@
             <w:r>
               <w:rPr>
                 <w:rFonts w:ascii="Times New Roman" w:hAnsi="Times New Roman"/>
+                <w:sz w:val="20"/>
                 <w:szCs w:val="20"/>
               </w:rPr>
               <w:t>..</w:t>
@@ -23856,6 +23945,7 @@
             <w:r>
               <w:rPr>
                 <w:rFonts w:ascii="Times New Roman" w:hAnsi="Times New Roman"/>
+                <w:sz w:val="20"/>
                 <w:szCs w:val="20"/>
               </w:rPr>
               <w:t>/</w:t>
@@ -23864,6 +23954,7 @@
             <w:r>
               <w:rPr>
                 <w:rFonts w:ascii="Times New Roman" w:hAnsi="Times New Roman"/>
+                <w:sz w:val="20"/>
                 <w:szCs w:val="20"/>
               </w:rPr>
               <w:t>..</w:t>
@@ -23872,9 +23963,10 @@
             <w:r>
               <w:rPr>
                 <w:rFonts w:ascii="Times New Roman" w:hAnsi="Times New Roman"/>
-                <w:szCs w:val="20"/>
-              </w:rPr>
-              <w:t>/properties</w:t>
+                <w:sz w:val="20"/>
+                <w:szCs w:val="20"/>
+              </w:rPr>
+              <w:t>/property</w:t>
             </w:r>
           </w:p>
         </w:tc>
@@ -23893,6 +23985,7 @@
               <w:rPr>
                 <w:rFonts w:ascii="Times New Roman" w:hAnsi="Times New Roman"/>
                 <w:spacing w:val="-1"/>
+                <w:sz w:val="20"/>
                 <w:szCs w:val="20"/>
               </w:rPr>
             </w:pPr>
@@ -23901,6 +23994,7 @@
               <w:rPr>
                 <w:rFonts w:ascii="Times New Roman" w:hAnsi="Times New Roman"/>
                 <w:spacing w:val="-1"/>
+                <w:sz w:val="20"/>
                 <w:szCs w:val="20"/>
               </w:rPr>
               <w:t>CVType</w:t>
@@ -23923,6 +24017,7 @@
               <w:spacing w:line="229" w:lineRule="exact"/>
               <w:rPr>
                 <w:rFonts w:ascii="Times New Roman" w:hAnsi="Times New Roman"/>
+                <w:sz w:val="20"/>
                 <w:szCs w:val="20"/>
               </w:rPr>
             </w:pPr>
@@ -23930,6 +24025,7 @@
             <w:r>
               <w:rPr>
                 <w:rFonts w:ascii="Times New Roman" w:hAnsi="Times New Roman"/>
+                <w:sz w:val="20"/>
                 <w:szCs w:val="20"/>
               </w:rPr>
               <w:t>Attribut</w:t>
@@ -23938,6 +24034,7 @@
             <w:r>
               <w:rPr>
                 <w:rFonts w:ascii="Times New Roman" w:hAnsi="Times New Roman"/>
+                <w:sz w:val="20"/>
                 <w:szCs w:val="20"/>
               </w:rPr>
               <w:t>…</w:t>
@@ -23959,6 +24056,7 @@
               <w:rPr>
                 <w:rFonts w:ascii="Times New Roman" w:hAnsi="Times New Roman"/>
                 <w:spacing w:val="-1"/>
+                <w:sz w:val="20"/>
                 <w:szCs w:val="20"/>
               </w:rPr>
             </w:pPr>
@@ -24024,6 +24122,7 @@
               <w:ind w:left="102"/>
               <w:rPr>
                 <w:rFonts w:ascii="Times New Roman" w:hAnsi="Times New Roman"/>
+                <w:sz w:val="20"/>
                 <w:szCs w:val="20"/>
               </w:rPr>
             </w:pPr>
@@ -24063,13 +24162,14 @@
               </w:rPr>
               <w:t>/</w:t>
             </w:r>
+            <w:proofErr w:type="spellStart"/>
             <w:r>
               <w:rPr>
                 <w:rFonts w:ascii="Times New Roman" w:hAnsi="Times New Roman" w:cs="Arial"/>
                 <w:sz w:val="20"/>
                 <w:szCs w:val="20"/>
               </w:rPr>
-              <w:t>d</w:t>
+              <w:t>productD</w:t>
             </w:r>
             <w:r>
               <w:rPr>
@@ -24079,6 +24179,7 @@
               </w:rPr>
               <w:t>escription</w:t>
             </w:r>
+            <w:proofErr w:type="spellEnd"/>
           </w:p>
         </w:tc>
         <w:tc>
@@ -24096,6 +24197,7 @@
               <w:rPr>
                 <w:rFonts w:ascii="Times New Roman" w:hAnsi="Times New Roman"/>
                 <w:spacing w:val="-1"/>
+                <w:sz w:val="20"/>
                 <w:szCs w:val="20"/>
               </w:rPr>
             </w:pPr>
@@ -24104,17 +24206,10 @@
               <w:rPr>
                 <w:rFonts w:ascii="Times New Roman" w:hAnsi="Times New Roman"/>
                 <w:spacing w:val="-1"/>
-                <w:szCs w:val="20"/>
-              </w:rPr>
-              <w:t>s</w:t>
-            </w:r>
-            <w:r>
-              <w:rPr>
-                <w:rFonts w:ascii="Times New Roman" w:hAnsi="Times New Roman"/>
-                <w:spacing w:val="-1"/>
-                <w:szCs w:val="20"/>
-              </w:rPr>
-              <w:t>tring</w:t>
+                <w:sz w:val="20"/>
+                <w:szCs w:val="20"/>
+              </w:rPr>
+              <w:t>string</w:t>
             </w:r>
             <w:proofErr w:type="gramEnd"/>
           </w:p>
@@ -24134,6 +24229,7 @@
               <w:spacing w:line="229" w:lineRule="exact"/>
               <w:rPr>
                 <w:rFonts w:ascii="Times New Roman" w:hAnsi="Times New Roman"/>
+                <w:sz w:val="20"/>
                 <w:szCs w:val="20"/>
               </w:rPr>
             </w:pPr>
@@ -24141,6 +24237,7 @@
             <w:r>
               <w:rPr>
                 <w:rFonts w:ascii="Times New Roman" w:hAnsi="Times New Roman"/>
+                <w:sz w:val="20"/>
                 <w:szCs w:val="20"/>
               </w:rPr>
               <w:t>Beskrivning</w:t>
@@ -24149,6 +24246,7 @@
             <w:r>
               <w:rPr>
                 <w:rFonts w:ascii="Times New Roman" w:hAnsi="Times New Roman"/>
+                <w:sz w:val="20"/>
                 <w:szCs w:val="20"/>
               </w:rPr>
               <w:t xml:space="preserve"> </w:t>
@@ -24157,6 +24255,7 @@
             <w:r>
               <w:rPr>
                 <w:rFonts w:ascii="Times New Roman" w:hAnsi="Times New Roman"/>
+                <w:sz w:val="20"/>
                 <w:szCs w:val="20"/>
               </w:rPr>
               <w:t>av</w:t>
@@ -24165,6 +24264,7 @@
             <w:r>
               <w:rPr>
                 <w:rFonts w:ascii="Times New Roman" w:hAnsi="Times New Roman"/>
+                <w:sz w:val="20"/>
                 <w:szCs w:val="20"/>
               </w:rPr>
               <w:t xml:space="preserve"> </w:t>
@@ -24173,6 +24273,7 @@
             <w:r>
               <w:rPr>
                 <w:rFonts w:ascii="Times New Roman" w:hAnsi="Times New Roman"/>
+                <w:sz w:val="20"/>
                 <w:szCs w:val="20"/>
               </w:rPr>
               <w:t>produkt</w:t>
@@ -24181,6 +24282,7 @@
             <w:r>
               <w:rPr>
                 <w:rFonts w:ascii="Times New Roman" w:hAnsi="Times New Roman"/>
+                <w:sz w:val="20"/>
                 <w:szCs w:val="20"/>
               </w:rPr>
               <w:t>.</w:t>
@@ -24202,6 +24304,7 @@
               <w:rPr>
                 <w:rFonts w:ascii="Times New Roman" w:hAnsi="Times New Roman"/>
                 <w:spacing w:val="-1"/>
+                <w:sz w:val="20"/>
                 <w:szCs w:val="20"/>
               </w:rPr>
             </w:pPr>
@@ -24244,7 +24347,7 @@
       </w:tr>
       <w:tr>
         <w:trPr>
-          <w:trHeight w:hRule="exact" w:val="285"/>
+          <w:trHeight w:hRule="exact" w:val="470"/>
           <w:tblHeader/>
         </w:trPr>
         <w:tc>
@@ -24263,6 +24366,7 @@
               <w:ind w:left="102"/>
               <w:rPr>
                 <w:rFonts w:ascii="Times New Roman" w:hAnsi="Times New Roman" w:cs="Arial"/>
+                <w:sz w:val="20"/>
                 <w:szCs w:val="20"/>
               </w:rPr>
             </w:pPr>
@@ -24300,8 +24404,26 @@
                 <w:sz w:val="20"/>
                 <w:szCs w:val="20"/>
               </w:rPr>
-              <w:t>/comment</w:t>
-            </w:r>
+              <w:t>/</w:t>
+            </w:r>
+            <w:proofErr w:type="spellStart"/>
+            <w:r>
+              <w:rPr>
+                <w:rFonts w:ascii="Times New Roman" w:hAnsi="Times New Roman" w:cs="Arial"/>
+                <w:sz w:val="20"/>
+                <w:szCs w:val="20"/>
+              </w:rPr>
+              <w:t>requestC</w:t>
+            </w:r>
+            <w:r>
+              <w:rPr>
+                <w:rFonts w:ascii="Times New Roman" w:hAnsi="Times New Roman" w:cs="Arial"/>
+                <w:sz w:val="20"/>
+                <w:szCs w:val="20"/>
+              </w:rPr>
+              <w:t>omment</w:t>
+            </w:r>
+            <w:proofErr w:type="spellEnd"/>
           </w:p>
         </w:tc>
         <w:tc>
@@ -24319,6 +24441,7 @@
               <w:rPr>
                 <w:rFonts w:ascii="Times New Roman" w:hAnsi="Times New Roman"/>
                 <w:spacing w:val="-1"/>
+                <w:sz w:val="20"/>
                 <w:szCs w:val="20"/>
               </w:rPr>
             </w:pPr>
@@ -24327,6 +24450,7 @@
               <w:rPr>
                 <w:rFonts w:ascii="Times New Roman" w:hAnsi="Times New Roman"/>
                 <w:spacing w:val="-1"/>
+                <w:sz w:val="20"/>
                 <w:szCs w:val="20"/>
               </w:rPr>
               <w:t>string</w:t>
@@ -24349,6 +24473,7 @@
               <w:spacing w:line="229" w:lineRule="exact"/>
               <w:rPr>
                 <w:rFonts w:ascii="Times New Roman" w:hAnsi="Times New Roman"/>
+                <w:sz w:val="20"/>
                 <w:szCs w:val="20"/>
               </w:rPr>
             </w:pPr>
@@ -24356,6 +24481,7 @@
             <w:r>
               <w:rPr>
                 <w:rFonts w:ascii="Times New Roman" w:hAnsi="Times New Roman"/>
+                <w:sz w:val="20"/>
                 <w:szCs w:val="20"/>
               </w:rPr>
               <w:t>Kommentar</w:t>
@@ -24364,9 +24490,118 @@
             <w:r>
               <w:rPr>
                 <w:rFonts w:ascii="Times New Roman" w:hAnsi="Times New Roman"/>
-                <w:szCs w:val="20"/>
-              </w:rPr>
-              <w:t>…</w:t>
+                <w:sz w:val="20"/>
+                <w:szCs w:val="20"/>
+              </w:rPr>
+              <w:t xml:space="preserve"> </w:t>
+            </w:r>
+            <w:proofErr w:type="spellStart"/>
+            <w:r>
+              <w:rPr>
+                <w:rFonts w:ascii="Times New Roman" w:hAnsi="Times New Roman"/>
+                <w:sz w:val="20"/>
+                <w:szCs w:val="20"/>
+              </w:rPr>
+              <w:t>ifrån</w:t>
+            </w:r>
+            <w:proofErr w:type="spellEnd"/>
+            <w:r>
+              <w:rPr>
+                <w:rFonts w:ascii="Times New Roman" w:hAnsi="Times New Roman"/>
+                <w:sz w:val="20"/>
+                <w:szCs w:val="20"/>
+              </w:rPr>
+              <w:t xml:space="preserve"> </w:t>
+            </w:r>
+            <w:proofErr w:type="spellStart"/>
+            <w:r>
+              <w:rPr>
+                <w:rFonts w:ascii="Times New Roman" w:hAnsi="Times New Roman"/>
+                <w:sz w:val="20"/>
+                <w:szCs w:val="20"/>
+              </w:rPr>
+              <w:t>vårdgivaren</w:t>
+            </w:r>
+            <w:proofErr w:type="spellEnd"/>
+            <w:r>
+              <w:rPr>
+                <w:rFonts w:ascii="Times New Roman" w:hAnsi="Times New Roman"/>
+                <w:sz w:val="20"/>
+                <w:szCs w:val="20"/>
+              </w:rPr>
+              <w:t xml:space="preserve"> </w:t>
+            </w:r>
+            <w:proofErr w:type="spellStart"/>
+            <w:r>
+              <w:rPr>
+                <w:rFonts w:ascii="Times New Roman" w:hAnsi="Times New Roman"/>
+                <w:sz w:val="20"/>
+                <w:szCs w:val="20"/>
+              </w:rPr>
+              <w:t>för</w:t>
+            </w:r>
+            <w:proofErr w:type="spellEnd"/>
+            <w:r>
+              <w:rPr>
+                <w:rFonts w:ascii="Times New Roman" w:hAnsi="Times New Roman"/>
+                <w:sz w:val="20"/>
+                <w:szCs w:val="20"/>
+              </w:rPr>
+              <w:t xml:space="preserve"> </w:t>
+            </w:r>
+            <w:proofErr w:type="spellStart"/>
+            <w:r>
+              <w:rPr>
+                <w:rFonts w:ascii="Times New Roman" w:hAnsi="Times New Roman"/>
+                <w:sz w:val="20"/>
+                <w:szCs w:val="20"/>
+              </w:rPr>
+              <w:t>vårdtjänsten</w:t>
+            </w:r>
+            <w:proofErr w:type="spellEnd"/>
+            <w:r>
+              <w:rPr>
+                <w:rFonts w:ascii="Times New Roman" w:hAnsi="Times New Roman"/>
+                <w:sz w:val="20"/>
+                <w:szCs w:val="20"/>
+              </w:rPr>
+              <w:t xml:space="preserve">, </w:t>
+            </w:r>
+            <w:proofErr w:type="spellStart"/>
+            <w:r>
+              <w:rPr>
+                <w:rFonts w:ascii="Times New Roman" w:hAnsi="Times New Roman"/>
+                <w:sz w:val="20"/>
+                <w:szCs w:val="20"/>
+              </w:rPr>
+              <w:t>t.ex</w:t>
+            </w:r>
+            <w:proofErr w:type="spellEnd"/>
+            <w:r>
+              <w:rPr>
+                <w:rFonts w:ascii="Times New Roman" w:hAnsi="Times New Roman"/>
+                <w:sz w:val="20"/>
+                <w:szCs w:val="20"/>
+              </w:rPr>
+              <w:t xml:space="preserve"> </w:t>
+            </w:r>
+            <w:proofErr w:type="spellStart"/>
+            <w:r>
+              <w:rPr>
+                <w:rFonts w:ascii="Times New Roman" w:hAnsi="Times New Roman"/>
+                <w:sz w:val="20"/>
+                <w:szCs w:val="20"/>
+              </w:rPr>
+              <w:t>remisskrav</w:t>
+            </w:r>
+            <w:proofErr w:type="spellEnd"/>
+            <w:r>
+              <w:rPr>
+                <w:rFonts w:ascii="Times New Roman" w:hAnsi="Times New Roman"/>
+                <w:sz w:val="20"/>
+                <w:szCs w:val="20"/>
+              </w:rPr>
+              <w:t>.</w:t>
             </w:r>
           </w:p>
         </w:tc>
@@ -24384,6 +24619,7 @@
             <w:pPr>
               <w:rPr>
                 <w:rFonts w:ascii="Times New Roman" w:hAnsi="Times New Roman"/>
+                <w:sz w:val="20"/>
                 <w:szCs w:val="20"/>
               </w:rPr>
             </w:pPr>
@@ -24445,6 +24681,7 @@
               <w:ind w:left="102"/>
               <w:rPr>
                 <w:rFonts w:ascii="Times New Roman" w:hAnsi="Times New Roman" w:cs="Arial"/>
+                <w:sz w:val="20"/>
                 <w:szCs w:val="20"/>
               </w:rPr>
             </w:pPr>
@@ -24465,15 +24702,7 @@
                 <w:sz w:val="20"/>
                 <w:szCs w:val="20"/>
               </w:rPr>
-              <w:t>/</w:t>
-            </w:r>
-            <w:r>
-              <w:rPr>
-                <w:rFonts w:ascii="Times New Roman" w:eastAsia="Times New Roman" w:hAnsi="Times New Roman" w:cs="Times New Roman"/>
-                <w:sz w:val="20"/>
-                <w:szCs w:val="20"/>
-              </w:rPr>
-              <w:t>comment</w:t>
+              <w:t>/result</w:t>
             </w:r>
           </w:p>
         </w:tc>
@@ -24492,27 +24721,21 @@
               <w:rPr>
                 <w:rFonts w:ascii="Times New Roman" w:hAnsi="Times New Roman"/>
                 <w:spacing w:val="-1"/>
-                <w:szCs w:val="20"/>
-              </w:rPr>
-            </w:pPr>
-            <w:proofErr w:type="gramStart"/>
-            <w:r>
-              <w:rPr>
-                <w:rFonts w:ascii="Times New Roman" w:hAnsi="Times New Roman"/>
-                <w:spacing w:val="-1"/>
-                <w:szCs w:val="20"/>
-              </w:rPr>
-              <w:t>s</w:t>
-            </w:r>
-            <w:r>
-              <w:rPr>
-                <w:rFonts w:ascii="Times New Roman" w:hAnsi="Times New Roman"/>
-                <w:spacing w:val="-1"/>
-                <w:szCs w:val="20"/>
-              </w:rPr>
-              <w:t>tring</w:t>
-            </w:r>
-            <w:proofErr w:type="gramEnd"/>
+                <w:sz w:val="20"/>
+                <w:szCs w:val="20"/>
+              </w:rPr>
+            </w:pPr>
+            <w:proofErr w:type="spellStart"/>
+            <w:r>
+              <w:rPr>
+                <w:rFonts w:ascii="Times New Roman" w:hAnsi="Times New Roman"/>
+                <w:spacing w:val="-1"/>
+                <w:sz w:val="20"/>
+                <w:szCs w:val="20"/>
+              </w:rPr>
+              <w:t>ResultType</w:t>
+            </w:r>
+            <w:proofErr w:type="spellEnd"/>
           </w:p>
         </w:tc>
         <w:tc>
@@ -24530,28 +24753,42 @@
               <w:spacing w:line="229" w:lineRule="exact"/>
               <w:rPr>
                 <w:rFonts w:ascii="Times New Roman" w:hAnsi="Times New Roman"/>
-                <w:szCs w:val="20"/>
-              </w:rPr>
-            </w:pPr>
-            <w:r>
-              <w:rPr>
-                <w:rFonts w:ascii="Times New Roman" w:hAnsi="Times New Roman"/>
-                <w:szCs w:val="20"/>
-              </w:rPr>
-              <w:t xml:space="preserve">Information </w:t>
-            </w:r>
+                <w:sz w:val="20"/>
+                <w:szCs w:val="20"/>
+              </w:rPr>
+            </w:pPr>
             <w:proofErr w:type="spellStart"/>
             <w:r>
               <w:rPr>
                 <w:rFonts w:ascii="Times New Roman" w:hAnsi="Times New Roman"/>
-                <w:szCs w:val="20"/>
-              </w:rPr>
-              <w:t>för</w:t>
+                <w:sz w:val="20"/>
+                <w:szCs w:val="20"/>
+              </w:rPr>
+              <w:t>Innehåller</w:t>
             </w:r>
             <w:proofErr w:type="spellEnd"/>
             <w:r>
               <w:rPr>
                 <w:rFonts w:ascii="Times New Roman" w:hAnsi="Times New Roman"/>
+                <w:sz w:val="20"/>
+                <w:szCs w:val="20"/>
+              </w:rPr>
+              <w:t xml:space="preserve"> information </w:t>
+            </w:r>
+            <w:proofErr w:type="spellStart"/>
+            <w:r>
+              <w:rPr>
+                <w:rFonts w:ascii="Times New Roman" w:hAnsi="Times New Roman"/>
+                <w:sz w:val="20"/>
+                <w:szCs w:val="20"/>
+              </w:rPr>
+              <w:t>om</w:t>
+            </w:r>
+            <w:proofErr w:type="spellEnd"/>
+            <w:r>
+              <w:rPr>
+                <w:rFonts w:ascii="Times New Roman" w:hAnsi="Times New Roman"/>
+                <w:sz w:val="20"/>
                 <w:szCs w:val="20"/>
               </w:rPr>
               <w:t xml:space="preserve"> </w:t>
@@ -24560,51 +24797,73 @@
             <w:r>
               <w:rPr>
                 <w:rFonts w:ascii="Times New Roman" w:hAnsi="Times New Roman"/>
-                <w:szCs w:val="20"/>
-              </w:rPr>
-              <w:t>utbudspunkten</w:t>
+                <w:sz w:val="20"/>
+                <w:szCs w:val="20"/>
+              </w:rPr>
+              <w:t>begäran</w:t>
             </w:r>
             <w:proofErr w:type="spellEnd"/>
             <w:r>
               <w:rPr>
                 <w:rFonts w:ascii="Times New Roman" w:hAnsi="Times New Roman"/>
+                <w:sz w:val="20"/>
+                <w:szCs w:val="20"/>
+              </w:rPr>
+              <w:t xml:space="preserve"> </w:t>
+            </w:r>
+            <w:proofErr w:type="spellStart"/>
+            <w:r>
+              <w:rPr>
+                <w:rFonts w:ascii="Times New Roman" w:hAnsi="Times New Roman"/>
+                <w:sz w:val="20"/>
+                <w:szCs w:val="20"/>
+              </w:rPr>
+              <w:t>gick</w:t>
+            </w:r>
+            <w:proofErr w:type="spellEnd"/>
+            <w:r>
+              <w:rPr>
+                <w:rFonts w:ascii="Times New Roman" w:hAnsi="Times New Roman"/>
+                <w:sz w:val="20"/>
+                <w:szCs w:val="20"/>
+              </w:rPr>
+              <w:t xml:space="preserve"> bra </w:t>
+            </w:r>
+            <w:proofErr w:type="spellStart"/>
+            <w:r>
+              <w:rPr>
+                <w:rFonts w:ascii="Times New Roman" w:hAnsi="Times New Roman"/>
+                <w:sz w:val="20"/>
+                <w:szCs w:val="20"/>
+              </w:rPr>
+              <w:t>eller</w:t>
+            </w:r>
+            <w:proofErr w:type="spellEnd"/>
+            <w:r>
+              <w:rPr>
+                <w:rFonts w:ascii="Times New Roman" w:hAnsi="Times New Roman"/>
+                <w:sz w:val="20"/>
+                <w:szCs w:val="20"/>
+              </w:rPr>
+              <w:t xml:space="preserve"> </w:t>
+            </w:r>
+            <w:proofErr w:type="spellStart"/>
+            <w:r>
+              <w:rPr>
+                <w:rFonts w:ascii="Times New Roman" w:hAnsi="Times New Roman"/>
+                <w:sz w:val="20"/>
+                <w:szCs w:val="20"/>
+              </w:rPr>
+              <w:t>ej</w:t>
+            </w:r>
+            <w:proofErr w:type="spellEnd"/>
+            <w:r>
+              <w:rPr>
+                <w:rFonts w:ascii="Times New Roman" w:hAnsi="Times New Roman"/>
+                <w:sz w:val="20"/>
                 <w:szCs w:val="20"/>
               </w:rPr>
               <w:t>.</w:t>
-            </w:r>
-          </w:p>
-          <w:p>
-            <w:pPr>
-              <w:spacing w:line="229" w:lineRule="exact"/>
-              <w:rPr>
-                <w:rFonts w:ascii="Times New Roman" w:hAnsi="Times New Roman"/>
-                <w:szCs w:val="20"/>
-              </w:rPr>
-            </w:pPr>
-            <w:proofErr w:type="spellStart"/>
-            <w:proofErr w:type="gramStart"/>
-            <w:r>
-              <w:rPr>
-                <w:rFonts w:ascii="Times New Roman" w:hAnsi="Times New Roman"/>
-                <w:szCs w:val="20"/>
-              </w:rPr>
-              <w:t>t</w:t>
-            </w:r>
-            <w:proofErr w:type="gramEnd"/>
-            <w:r>
-              <w:rPr>
-                <w:rFonts w:ascii="Times New Roman" w:hAnsi="Times New Roman"/>
-                <w:szCs w:val="20"/>
-              </w:rPr>
-              <w:t>.ex</w:t>
-            </w:r>
-            <w:proofErr w:type="spellEnd"/>
-            <w:r>
-              <w:rPr>
-                <w:rFonts w:ascii="Times New Roman" w:hAnsi="Times New Roman"/>
-                <w:szCs w:val="20"/>
-              </w:rPr>
-              <w:t xml:space="preserve"> information till remittent.</w:t>
             </w:r>
           </w:p>
         </w:tc>
@@ -24622,17 +24881,10 @@
             <w:pPr>
               <w:rPr>
                 <w:rFonts w:ascii="Times New Roman" w:hAnsi="Times New Roman"/>
-                <w:szCs w:val="20"/>
-              </w:rPr>
-            </w:pPr>
-            <w:r>
-              <w:rPr>
-                <w:rFonts w:ascii="Times New Roman" w:hAnsi="Times New Roman"/>
-                <w:sz w:val="20"/>
-                <w:szCs w:val="20"/>
-              </w:rPr>
-              <w:t xml:space="preserve"> </w:t>
-            </w:r>
+                <w:sz w:val="20"/>
+                <w:szCs w:val="20"/>
+              </w:rPr>
+            </w:pPr>
             <w:r>
               <w:rPr>
                 <w:rFonts w:ascii="Times New Roman" w:hAnsi="Times New Roman"/>
@@ -24683,6 +24935,7 @@
               <w:ind w:left="102"/>
               <w:rPr>
                 <w:rFonts w:ascii="Times New Roman" w:hAnsi="Times New Roman" w:cs="Arial"/>
+                <w:sz w:val="20"/>
                 <w:szCs w:val="20"/>
               </w:rPr>
             </w:pPr>
@@ -24702,7 +24955,25 @@
                 <w:sz w:val="20"/>
                 <w:szCs w:val="20"/>
               </w:rPr>
-              <w:t>/result</w:t>
+              <w:t>/</w:t>
+            </w:r>
+            <w:proofErr w:type="gramStart"/>
+            <w:r>
+              <w:rPr>
+                <w:rFonts w:ascii="Times New Roman" w:hAnsi="Times New Roman" w:cs="Arial"/>
+                <w:sz w:val="20"/>
+                <w:szCs w:val="20"/>
+              </w:rPr>
+              <w:t>..</w:t>
+            </w:r>
+            <w:proofErr w:type="gramEnd"/>
+            <w:r>
+              <w:rPr>
+                <w:rFonts w:ascii="Times New Roman" w:hAnsi="Times New Roman" w:cs="Arial"/>
+                <w:sz w:val="20"/>
+                <w:szCs w:val="20"/>
+              </w:rPr>
+              <w:t>/level</w:t>
             </w:r>
           </w:p>
         </w:tc>
@@ -24721,6 +24992,7 @@
               <w:rPr>
                 <w:rFonts w:ascii="Times New Roman" w:hAnsi="Times New Roman"/>
                 <w:spacing w:val="-1"/>
+                <w:sz w:val="20"/>
                 <w:szCs w:val="20"/>
               </w:rPr>
             </w:pPr>
@@ -24729,9 +25001,10 @@
               <w:rPr>
                 <w:rFonts w:ascii="Times New Roman" w:hAnsi="Times New Roman"/>
                 <w:spacing w:val="-1"/>
-                <w:szCs w:val="20"/>
-              </w:rPr>
-              <w:t>ResultType</w:t>
+                <w:sz w:val="20"/>
+                <w:szCs w:val="20"/>
+              </w:rPr>
+              <w:t>ResultCodeEnum</w:t>
             </w:r>
             <w:proofErr w:type="spellEnd"/>
           </w:p>
@@ -24751,6 +25024,7 @@
               <w:spacing w:line="229" w:lineRule="exact"/>
               <w:rPr>
                 <w:rFonts w:ascii="Times New Roman" w:hAnsi="Times New Roman"/>
+                <w:sz w:val="20"/>
                 <w:szCs w:val="20"/>
               </w:rPr>
             </w:pPr>
@@ -24758,30 +25032,34 @@
             <w:r>
               <w:rPr>
                 <w:rFonts w:ascii="Times New Roman" w:hAnsi="Times New Roman"/>
-                <w:szCs w:val="20"/>
-              </w:rPr>
-              <w:t>Innehåller</w:t>
+                <w:sz w:val="20"/>
+                <w:szCs w:val="20"/>
+              </w:rPr>
+              <w:t>Kan</w:t>
             </w:r>
             <w:proofErr w:type="spellEnd"/>
             <w:r>
               <w:rPr>
                 <w:rFonts w:ascii="Times New Roman" w:hAnsi="Times New Roman"/>
-                <w:szCs w:val="20"/>
-              </w:rPr>
-              <w:t xml:space="preserve"> information </w:t>
+                <w:sz w:val="20"/>
+                <w:szCs w:val="20"/>
+              </w:rPr>
+              <w:t xml:space="preserve"> </w:t>
             </w:r>
             <w:proofErr w:type="spellStart"/>
             <w:r>
               <w:rPr>
                 <w:rFonts w:ascii="Times New Roman" w:hAnsi="Times New Roman"/>
-                <w:szCs w:val="20"/>
-              </w:rPr>
-              <w:t>om</w:t>
+                <w:sz w:val="20"/>
+                <w:szCs w:val="20"/>
+              </w:rPr>
+              <w:t>endast</w:t>
             </w:r>
             <w:proofErr w:type="spellEnd"/>
             <w:r>
               <w:rPr>
                 <w:rFonts w:ascii="Times New Roman" w:hAnsi="Times New Roman"/>
+                <w:sz w:val="20"/>
                 <w:szCs w:val="20"/>
               </w:rPr>
               <w:t xml:space="preserve"> </w:t>
@@ -24790,65 +25068,37 @@
             <w:r>
               <w:rPr>
                 <w:rFonts w:ascii="Times New Roman" w:hAnsi="Times New Roman"/>
-                <w:szCs w:val="20"/>
-              </w:rPr>
-              <w:t>begäran</w:t>
+                <w:sz w:val="20"/>
+                <w:szCs w:val="20"/>
+              </w:rPr>
+              <w:t>vara</w:t>
             </w:r>
             <w:proofErr w:type="spellEnd"/>
             <w:r>
               <w:rPr>
                 <w:rFonts w:ascii="Times New Roman" w:hAnsi="Times New Roman"/>
-                <w:szCs w:val="20"/>
-              </w:rPr>
-              <w:t xml:space="preserve"> </w:t>
+                <w:sz w:val="20"/>
+                <w:szCs w:val="20"/>
+              </w:rPr>
+              <w:t xml:space="preserve"> OK, INFO </w:t>
             </w:r>
             <w:proofErr w:type="spellStart"/>
             <w:r>
               <w:rPr>
                 <w:rFonts w:ascii="Times New Roman" w:hAnsi="Times New Roman"/>
-                <w:szCs w:val="20"/>
-              </w:rPr>
-              <w:t>gick</w:t>
+                <w:sz w:val="20"/>
+                <w:szCs w:val="20"/>
+              </w:rPr>
+              <w:t>eller</w:t>
             </w:r>
             <w:proofErr w:type="spellEnd"/>
             <w:r>
               <w:rPr>
                 <w:rFonts w:ascii="Times New Roman" w:hAnsi="Times New Roman"/>
-                <w:szCs w:val="20"/>
-              </w:rPr>
-              <w:t xml:space="preserve"> bra </w:t>
-            </w:r>
-            <w:proofErr w:type="spellStart"/>
-            <w:r>
-              <w:rPr>
-                <w:rFonts w:ascii="Times New Roman" w:hAnsi="Times New Roman"/>
-                <w:szCs w:val="20"/>
-              </w:rPr>
-              <w:t>eller</w:t>
-            </w:r>
-            <w:proofErr w:type="spellEnd"/>
-            <w:r>
-              <w:rPr>
-                <w:rFonts w:ascii="Times New Roman" w:hAnsi="Times New Roman"/>
-                <w:szCs w:val="20"/>
-              </w:rPr>
-              <w:t xml:space="preserve"> </w:t>
-            </w:r>
-            <w:proofErr w:type="spellStart"/>
-            <w:r>
-              <w:rPr>
-                <w:rFonts w:ascii="Times New Roman" w:hAnsi="Times New Roman"/>
-                <w:szCs w:val="20"/>
-              </w:rPr>
-              <w:t>ej</w:t>
-            </w:r>
-            <w:proofErr w:type="spellEnd"/>
-            <w:r>
-              <w:rPr>
-                <w:rFonts w:ascii="Times New Roman" w:hAnsi="Times New Roman"/>
-                <w:szCs w:val="20"/>
-              </w:rPr>
-              <w:t>.</w:t>
+                <w:sz w:val="20"/>
+                <w:szCs w:val="20"/>
+              </w:rPr>
+              <w:t xml:space="preserve"> ERROR</w:t>
             </w:r>
           </w:p>
         </w:tc>
@@ -24866,6 +25116,7 @@
             <w:pPr>
               <w:rPr>
                 <w:rFonts w:ascii="Times New Roman" w:hAnsi="Times New Roman"/>
+                <w:sz w:val="20"/>
                 <w:szCs w:val="20"/>
               </w:rPr>
             </w:pPr>
@@ -24919,6 +25170,7 @@
               <w:ind w:left="102"/>
               <w:rPr>
                 <w:rFonts w:ascii="Times New Roman" w:hAnsi="Times New Roman" w:cs="Arial"/>
+                <w:sz w:val="20"/>
                 <w:szCs w:val="20"/>
               </w:rPr>
             </w:pPr>
@@ -24956,7 +25208,7 @@
                 <w:sz w:val="20"/>
                 <w:szCs w:val="20"/>
               </w:rPr>
-              <w:t>/level</w:t>
+              <w:t>/code</w:t>
             </w:r>
           </w:p>
         </w:tc>
@@ -24975,19 +25227,21 @@
               <w:rPr>
                 <w:rFonts w:ascii="Times New Roman" w:hAnsi="Times New Roman"/>
                 <w:spacing w:val="-1"/>
-                <w:szCs w:val="20"/>
-              </w:rPr>
-            </w:pPr>
-            <w:proofErr w:type="spellStart"/>
-            <w:r>
-              <w:rPr>
-                <w:rFonts w:ascii="Times New Roman" w:hAnsi="Times New Roman"/>
-                <w:spacing w:val="-1"/>
-                <w:szCs w:val="20"/>
-              </w:rPr>
-              <w:t>ResultCodeEnum</w:t>
-            </w:r>
-            <w:proofErr w:type="spellEnd"/>
+                <w:sz w:val="20"/>
+                <w:szCs w:val="20"/>
+              </w:rPr>
+            </w:pPr>
+            <w:proofErr w:type="gramStart"/>
+            <w:r>
+              <w:rPr>
+                <w:rFonts w:ascii="Times New Roman" w:hAnsi="Times New Roman"/>
+                <w:spacing w:val="-1"/>
+                <w:sz w:val="20"/>
+                <w:szCs w:val="20"/>
+              </w:rPr>
+              <w:t>string</w:t>
+            </w:r>
+            <w:proofErr w:type="gramEnd"/>
           </w:p>
         </w:tc>
         <w:tc>
@@ -25005,6 +25259,7 @@
               <w:spacing w:line="229" w:lineRule="exact"/>
               <w:rPr>
                 <w:rFonts w:ascii="Times New Roman" w:hAnsi="Times New Roman"/>
+                <w:sz w:val="20"/>
                 <w:szCs w:val="20"/>
               </w:rPr>
             </w:pPr>
@@ -25012,14 +25267,16 @@
             <w:r>
               <w:rPr>
                 <w:rFonts w:ascii="Times New Roman" w:hAnsi="Times New Roman"/>
-                <w:szCs w:val="20"/>
-              </w:rPr>
-              <w:t>Kan</w:t>
+                <w:sz w:val="20"/>
+                <w:szCs w:val="20"/>
+              </w:rPr>
+              <w:t>Sätts</w:t>
             </w:r>
             <w:proofErr w:type="spellEnd"/>
             <w:r>
               <w:rPr>
                 <w:rFonts w:ascii="Times New Roman" w:hAnsi="Times New Roman"/>
+                <w:sz w:val="20"/>
                 <w:szCs w:val="20"/>
               </w:rPr>
               <w:t xml:space="preserve"> </w:t>
@@ -25028,6 +25285,7 @@
             <w:r>
               <w:rPr>
                 <w:rFonts w:ascii="Times New Roman" w:hAnsi="Times New Roman"/>
+                <w:sz w:val="20"/>
                 <w:szCs w:val="20"/>
               </w:rPr>
               <w:t>endast</w:t>
@@ -25036,6 +25294,7 @@
             <w:r>
               <w:rPr>
                 <w:rFonts w:ascii="Times New Roman" w:hAnsi="Times New Roman"/>
+                <w:sz w:val="20"/>
                 <w:szCs w:val="20"/>
               </w:rPr>
               <w:t xml:space="preserve"> </w:t>
@@ -25044,33 +25303,91 @@
             <w:r>
               <w:rPr>
                 <w:rFonts w:ascii="Times New Roman" w:hAnsi="Times New Roman"/>
-                <w:szCs w:val="20"/>
-              </w:rPr>
-              <w:t>vara</w:t>
+                <w:sz w:val="20"/>
+                <w:szCs w:val="20"/>
+              </w:rPr>
+              <w:t>om</w:t>
             </w:r>
             <w:proofErr w:type="spellEnd"/>
             <w:r>
               <w:rPr>
                 <w:rFonts w:ascii="Times New Roman" w:hAnsi="Times New Roman"/>
-                <w:szCs w:val="20"/>
-              </w:rPr>
-              <w:t xml:space="preserve"> OK, INFO </w:t>
+                <w:sz w:val="20"/>
+                <w:szCs w:val="20"/>
+              </w:rPr>
+              <w:t xml:space="preserve"> level </w:t>
             </w:r>
             <w:proofErr w:type="spellStart"/>
             <w:r>
               <w:rPr>
                 <w:rFonts w:ascii="Times New Roman" w:hAnsi="Times New Roman"/>
-                <w:szCs w:val="20"/>
-              </w:rPr>
-              <w:t>eller</w:t>
+                <w:sz w:val="20"/>
+                <w:szCs w:val="20"/>
+              </w:rPr>
+              <w:t>är</w:t>
             </w:r>
             <w:proofErr w:type="spellEnd"/>
             <w:r>
               <w:rPr>
                 <w:rFonts w:ascii="Times New Roman" w:hAnsi="Times New Roman"/>
-                <w:szCs w:val="20"/>
-              </w:rPr>
-              <w:t xml:space="preserve"> ERROR</w:t>
+                <w:sz w:val="20"/>
+                <w:szCs w:val="20"/>
+              </w:rPr>
+              <w:t xml:space="preserve"> ERROR, se </w:t>
+            </w:r>
+            <w:proofErr w:type="spellStart"/>
+            <w:r>
+              <w:rPr>
+                <w:rFonts w:ascii="Times New Roman" w:hAnsi="Times New Roman"/>
+                <w:sz w:val="20"/>
+                <w:szCs w:val="20"/>
+              </w:rPr>
+              <w:t>kapitel</w:t>
+            </w:r>
+            <w:proofErr w:type="spellEnd"/>
+            <w:r>
+              <w:rPr>
+                <w:rFonts w:ascii="Times New Roman" w:hAnsi="Times New Roman"/>
+                <w:sz w:val="20"/>
+                <w:szCs w:val="20"/>
+              </w:rPr>
+              <w:t xml:space="preserve"> 4.3 </w:t>
+            </w:r>
+            <w:proofErr w:type="spellStart"/>
+            <w:r>
+              <w:rPr>
+                <w:rFonts w:ascii="Times New Roman" w:hAnsi="Times New Roman"/>
+                <w:sz w:val="20"/>
+                <w:szCs w:val="20"/>
+              </w:rPr>
+              <w:t>för</w:t>
+            </w:r>
+            <w:proofErr w:type="spellEnd"/>
+            <w:r>
+              <w:rPr>
+                <w:rFonts w:ascii="Times New Roman" w:hAnsi="Times New Roman"/>
+                <w:sz w:val="20"/>
+                <w:szCs w:val="20"/>
+              </w:rPr>
+              <w:t xml:space="preserve"> </w:t>
+            </w:r>
+            <w:proofErr w:type="spellStart"/>
+            <w:r>
+              <w:rPr>
+                <w:rFonts w:ascii="Times New Roman" w:hAnsi="Times New Roman"/>
+                <w:sz w:val="20"/>
+                <w:szCs w:val="20"/>
+              </w:rPr>
+              <w:t>mer</w:t>
+            </w:r>
+            <w:proofErr w:type="spellEnd"/>
+            <w:r>
+              <w:rPr>
+                <w:rFonts w:ascii="Times New Roman" w:hAnsi="Times New Roman"/>
+                <w:sz w:val="20"/>
+                <w:szCs w:val="20"/>
+              </w:rPr>
+              <w:t xml:space="preserve"> information</w:t>
             </w:r>
           </w:p>
         </w:tc>
@@ -25088,6 +25405,7 @@
             <w:pPr>
               <w:rPr>
                 <w:rFonts w:ascii="Times New Roman" w:hAnsi="Times New Roman"/>
+                <w:sz w:val="20"/>
                 <w:szCs w:val="20"/>
               </w:rPr>
             </w:pPr>
@@ -25141,6 +25459,7 @@
               <w:ind w:left="102"/>
               <w:rPr>
                 <w:rFonts w:ascii="Times New Roman" w:hAnsi="Times New Roman" w:cs="Arial"/>
+                <w:sz w:val="20"/>
                 <w:szCs w:val="20"/>
               </w:rPr>
             </w:pPr>
@@ -25178,7 +25497,7 @@
                 <w:sz w:val="20"/>
                 <w:szCs w:val="20"/>
               </w:rPr>
-              <w:t>/code</w:t>
+              <w:t>/message</w:t>
             </w:r>
           </w:p>
         </w:tc>
@@ -25197,6 +25516,7 @@
               <w:rPr>
                 <w:rFonts w:ascii="Times New Roman" w:hAnsi="Times New Roman"/>
                 <w:spacing w:val="-1"/>
+                <w:sz w:val="20"/>
                 <w:szCs w:val="20"/>
               </w:rPr>
             </w:pPr>
@@ -25205,6 +25525,7 @@
               <w:rPr>
                 <w:rFonts w:ascii="Times New Roman" w:hAnsi="Times New Roman"/>
                 <w:spacing w:val="-1"/>
+                <w:sz w:val="20"/>
                 <w:szCs w:val="20"/>
               </w:rPr>
               <w:t>string</w:t>
@@ -25227,21 +25548,50 @@
               <w:spacing w:line="229" w:lineRule="exact"/>
               <w:rPr>
                 <w:rFonts w:ascii="Times New Roman" w:hAnsi="Times New Roman"/>
-                <w:szCs w:val="20"/>
-              </w:rPr>
-            </w:pPr>
+                <w:sz w:val="20"/>
+                <w:szCs w:val="20"/>
+              </w:rPr>
+            </w:pPr>
+            <w:r>
+              <w:rPr>
+                <w:rFonts w:ascii="Times New Roman" w:hAnsi="Times New Roman"/>
+                <w:sz w:val="20"/>
+                <w:szCs w:val="20"/>
+              </w:rPr>
+              <w:t xml:space="preserve">En </w:t>
+            </w:r>
             <w:proofErr w:type="spellStart"/>
             <w:r>
               <w:rPr>
                 <w:rFonts w:ascii="Times New Roman" w:hAnsi="Times New Roman"/>
-                <w:szCs w:val="20"/>
-              </w:rPr>
-              <w:t>Sätts</w:t>
+                <w:sz w:val="20"/>
+                <w:szCs w:val="20"/>
+              </w:rPr>
+              <w:t>beskrivande</w:t>
             </w:r>
             <w:proofErr w:type="spellEnd"/>
             <w:r>
               <w:rPr>
                 <w:rFonts w:ascii="Times New Roman" w:hAnsi="Times New Roman"/>
+                <w:sz w:val="20"/>
+                <w:szCs w:val="20"/>
+              </w:rPr>
+              <w:t xml:space="preserve"> text </w:t>
+            </w:r>
+            <w:proofErr w:type="spellStart"/>
+            <w:r>
+              <w:rPr>
+                <w:rFonts w:ascii="Times New Roman" w:hAnsi="Times New Roman"/>
+                <w:sz w:val="20"/>
+                <w:szCs w:val="20"/>
+              </w:rPr>
+              <w:t>som</w:t>
+            </w:r>
+            <w:proofErr w:type="spellEnd"/>
+            <w:r>
+              <w:rPr>
+                <w:rFonts w:ascii="Times New Roman" w:hAnsi="Times New Roman"/>
+                <w:sz w:val="20"/>
                 <w:szCs w:val="20"/>
               </w:rPr>
               <w:t xml:space="preserve"> </w:t>
@@ -25250,14 +25600,34 @@
             <w:r>
               <w:rPr>
                 <w:rFonts w:ascii="Times New Roman" w:hAnsi="Times New Roman"/>
-                <w:szCs w:val="20"/>
-              </w:rPr>
-              <w:t>endast</w:t>
+                <w:sz w:val="20"/>
+                <w:szCs w:val="20"/>
+              </w:rPr>
+              <w:t>kan</w:t>
             </w:r>
             <w:proofErr w:type="spellEnd"/>
             <w:r>
               <w:rPr>
                 <w:rFonts w:ascii="Times New Roman" w:hAnsi="Times New Roman"/>
+                <w:sz w:val="20"/>
+                <w:szCs w:val="20"/>
+              </w:rPr>
+              <w:t xml:space="preserve"> visas </w:t>
+            </w:r>
+            <w:proofErr w:type="spellStart"/>
+            <w:r>
+              <w:rPr>
+                <w:rFonts w:ascii="Times New Roman" w:hAnsi="Times New Roman"/>
+                <w:sz w:val="20"/>
+                <w:szCs w:val="20"/>
+              </w:rPr>
+              <w:t>för</w:t>
+            </w:r>
+            <w:proofErr w:type="spellEnd"/>
+            <w:r>
+              <w:rPr>
+                <w:rFonts w:ascii="Times New Roman" w:hAnsi="Times New Roman"/>
+                <w:sz w:val="20"/>
                 <w:szCs w:val="20"/>
               </w:rPr>
               <w:t xml:space="preserve"> </w:t>
@@ -25266,81 +25636,19 @@
             <w:r>
               <w:rPr>
                 <w:rFonts w:ascii="Times New Roman" w:hAnsi="Times New Roman"/>
-                <w:szCs w:val="20"/>
-              </w:rPr>
-              <w:t>om</w:t>
+                <w:sz w:val="20"/>
+                <w:szCs w:val="20"/>
+              </w:rPr>
+              <w:t>användaren</w:t>
             </w:r>
             <w:proofErr w:type="spellEnd"/>
             <w:r>
               <w:rPr>
                 <w:rFonts w:ascii="Times New Roman" w:hAnsi="Times New Roman"/>
-                <w:szCs w:val="20"/>
-              </w:rPr>
-              <w:t xml:space="preserve"> level </w:t>
-            </w:r>
-            <w:proofErr w:type="spellStart"/>
-            <w:r>
-              <w:rPr>
-                <w:rFonts w:ascii="Times New Roman" w:hAnsi="Times New Roman"/>
-                <w:szCs w:val="20"/>
-              </w:rPr>
-              <w:t>är</w:t>
-            </w:r>
-            <w:proofErr w:type="spellEnd"/>
-            <w:r>
-              <w:rPr>
-                <w:rFonts w:ascii="Times New Roman" w:hAnsi="Times New Roman"/>
-                <w:szCs w:val="20"/>
-              </w:rPr>
-              <w:t xml:space="preserve"> ERROR, se </w:t>
-            </w:r>
-            <w:proofErr w:type="spellStart"/>
-            <w:r>
-              <w:rPr>
-                <w:rFonts w:ascii="Times New Roman" w:hAnsi="Times New Roman"/>
-                <w:szCs w:val="20"/>
-              </w:rPr>
-              <w:t>kapitel</w:t>
-            </w:r>
-            <w:proofErr w:type="spellEnd"/>
-            <w:r>
-              <w:rPr>
-                <w:rFonts w:ascii="Times New Roman" w:hAnsi="Times New Roman"/>
-                <w:szCs w:val="20"/>
-              </w:rPr>
-              <w:t xml:space="preserve"> 4.3 </w:t>
-            </w:r>
-            <w:proofErr w:type="spellStart"/>
-            <w:r>
-              <w:rPr>
-                <w:rFonts w:ascii="Times New Roman" w:hAnsi="Times New Roman"/>
-                <w:szCs w:val="20"/>
-              </w:rPr>
-              <w:t>för</w:t>
-            </w:r>
-            <w:proofErr w:type="spellEnd"/>
-            <w:r>
-              <w:rPr>
-                <w:rFonts w:ascii="Times New Roman" w:hAnsi="Times New Roman"/>
-                <w:szCs w:val="20"/>
-              </w:rPr>
-              <w:t xml:space="preserve"> </w:t>
-            </w:r>
-            <w:proofErr w:type="spellStart"/>
-            <w:r>
-              <w:rPr>
-                <w:rFonts w:ascii="Times New Roman" w:hAnsi="Times New Roman"/>
-                <w:szCs w:val="20"/>
-              </w:rPr>
-              <w:t>mer</w:t>
-            </w:r>
-            <w:proofErr w:type="spellEnd"/>
-            <w:r>
-              <w:rPr>
-                <w:rFonts w:ascii="Times New Roman" w:hAnsi="Times New Roman"/>
-                <w:szCs w:val="20"/>
-              </w:rPr>
-              <w:t xml:space="preserve"> information</w:t>
+                <w:sz w:val="20"/>
+                <w:szCs w:val="20"/>
+              </w:rPr>
+              <w:t>.</w:t>
             </w:r>
           </w:p>
         </w:tc>
@@ -25358,251 +25666,7 @@
             <w:pPr>
               <w:rPr>
                 <w:rFonts w:ascii="Times New Roman" w:hAnsi="Times New Roman"/>
-                <w:szCs w:val="20"/>
-              </w:rPr>
-            </w:pPr>
-            <w:r>
-              <w:rPr>
-                <w:rFonts w:ascii="Times New Roman" w:hAnsi="Times New Roman"/>
-                <w:sz w:val="20"/>
-                <w:szCs w:val="20"/>
-              </w:rPr>
-              <w:t>1</w:t>
-            </w:r>
-            <w:proofErr w:type="gramStart"/>
-            <w:r>
-              <w:rPr>
-                <w:rFonts w:ascii="Times New Roman" w:hAnsi="Times New Roman"/>
-                <w:sz w:val="20"/>
-                <w:szCs w:val="20"/>
-              </w:rPr>
-              <w:t>..</w:t>
-            </w:r>
-            <w:proofErr w:type="gramEnd"/>
-            <w:r>
-              <w:rPr>
-                <w:rFonts w:ascii="Times New Roman" w:hAnsi="Times New Roman"/>
-                <w:sz w:val="20"/>
-                <w:szCs w:val="20"/>
-              </w:rPr>
-              <w:t>1</w:t>
-            </w:r>
-          </w:p>
-        </w:tc>
-      </w:tr>
-      <w:tr>
-        <w:trPr>
-          <w:trHeight w:hRule="exact" w:val="541"/>
-          <w:tblHeader/>
-        </w:trPr>
-        <w:tc>
-          <w:tcPr>
-            <w:tcW w:w="3064" w:type="dxa"/>
-            <w:tcBorders>
-              <w:top w:val="single" w:sz="5" w:space="0" w:color="000000"/>
-              <w:left w:val="single" w:sz="5" w:space="0" w:color="000000"/>
-              <w:bottom w:val="single" w:sz="5" w:space="0" w:color="000000"/>
-              <w:right w:val="single" w:sz="5" w:space="0" w:color="000000"/>
-            </w:tcBorders>
-          </w:tcPr>
-          <w:p>
-            <w:pPr>
-              <w:spacing w:line="226" w:lineRule="exact"/>
-              <w:ind w:left="102"/>
-              <w:rPr>
-                <w:rFonts w:ascii="Times New Roman" w:hAnsi="Times New Roman" w:cs="Arial"/>
-                <w:szCs w:val="20"/>
-              </w:rPr>
-            </w:pPr>
-            <w:proofErr w:type="gramStart"/>
-            <w:r>
-              <w:rPr>
-                <w:rFonts w:ascii="Times New Roman" w:hAnsi="Times New Roman" w:cs="Arial"/>
-                <w:sz w:val="20"/>
-                <w:szCs w:val="20"/>
-              </w:rPr>
-              <w:t>..</w:t>
-            </w:r>
-            <w:proofErr w:type="gramEnd"/>
-            <w:r>
-              <w:rPr>
-                <w:rFonts w:ascii="Times New Roman" w:hAnsi="Times New Roman" w:cs="Arial"/>
-                <w:sz w:val="20"/>
-                <w:szCs w:val="20"/>
-              </w:rPr>
-              <w:t>/</w:t>
-            </w:r>
-            <w:proofErr w:type="gramStart"/>
-            <w:r>
-              <w:rPr>
-                <w:rFonts w:ascii="Times New Roman" w:hAnsi="Times New Roman" w:cs="Arial"/>
-                <w:sz w:val="20"/>
-                <w:szCs w:val="20"/>
-              </w:rPr>
-              <w:t>..</w:t>
-            </w:r>
-            <w:proofErr w:type="gramEnd"/>
-            <w:r>
-              <w:rPr>
-                <w:rFonts w:ascii="Times New Roman" w:hAnsi="Times New Roman" w:cs="Arial"/>
-                <w:sz w:val="20"/>
-                <w:szCs w:val="20"/>
-              </w:rPr>
-              <w:t>/message</w:t>
-            </w:r>
-          </w:p>
-        </w:tc>
-        <w:tc>
-          <w:tcPr>
-            <w:tcW w:w="2551" w:type="dxa"/>
-            <w:tcBorders>
-              <w:top w:val="single" w:sz="5" w:space="0" w:color="000000"/>
-              <w:left w:val="single" w:sz="5" w:space="0" w:color="000000"/>
-              <w:bottom w:val="single" w:sz="5" w:space="0" w:color="000000"/>
-              <w:right w:val="single" w:sz="5" w:space="0" w:color="000000"/>
-            </w:tcBorders>
-          </w:tcPr>
-          <w:p>
-            <w:pPr>
-              <w:rPr>
-                <w:rFonts w:ascii="Times New Roman" w:hAnsi="Times New Roman"/>
-                <w:spacing w:val="-1"/>
-                <w:szCs w:val="20"/>
-              </w:rPr>
-            </w:pPr>
-            <w:proofErr w:type="gramStart"/>
-            <w:r>
-              <w:rPr>
-                <w:rFonts w:ascii="Times New Roman" w:hAnsi="Times New Roman"/>
-                <w:spacing w:val="-1"/>
-                <w:szCs w:val="20"/>
-              </w:rPr>
-              <w:t>string</w:t>
-            </w:r>
-            <w:proofErr w:type="gramEnd"/>
-          </w:p>
-        </w:tc>
-        <w:tc>
-          <w:tcPr>
-            <w:tcW w:w="3119" w:type="dxa"/>
-            <w:tcBorders>
-              <w:top w:val="single" w:sz="5" w:space="0" w:color="000000"/>
-              <w:left w:val="single" w:sz="5" w:space="0" w:color="000000"/>
-              <w:bottom w:val="single" w:sz="5" w:space="0" w:color="000000"/>
-              <w:right w:val="single" w:sz="5" w:space="0" w:color="000000"/>
-            </w:tcBorders>
-          </w:tcPr>
-          <w:p>
-            <w:pPr>
-              <w:spacing w:line="229" w:lineRule="exact"/>
-              <w:rPr>
-                <w:rFonts w:ascii="Times New Roman" w:hAnsi="Times New Roman"/>
-                <w:szCs w:val="20"/>
-              </w:rPr>
-            </w:pPr>
-            <w:r>
-              <w:rPr>
-                <w:rFonts w:ascii="Times New Roman" w:hAnsi="Times New Roman"/>
-                <w:szCs w:val="20"/>
-              </w:rPr>
-              <w:t xml:space="preserve">En </w:t>
-            </w:r>
-            <w:proofErr w:type="spellStart"/>
-            <w:r>
-              <w:rPr>
-                <w:rFonts w:ascii="Times New Roman" w:hAnsi="Times New Roman"/>
-                <w:szCs w:val="20"/>
-              </w:rPr>
-              <w:t>beskrivande</w:t>
-            </w:r>
-            <w:proofErr w:type="spellEnd"/>
-            <w:r>
-              <w:rPr>
-                <w:rFonts w:ascii="Times New Roman" w:hAnsi="Times New Roman"/>
-                <w:szCs w:val="20"/>
-              </w:rPr>
-              <w:t xml:space="preserve"> text </w:t>
-            </w:r>
-            <w:proofErr w:type="spellStart"/>
-            <w:r>
-              <w:rPr>
-                <w:rFonts w:ascii="Times New Roman" w:hAnsi="Times New Roman"/>
-                <w:szCs w:val="20"/>
-              </w:rPr>
-              <w:t>som</w:t>
-            </w:r>
-            <w:proofErr w:type="spellEnd"/>
-            <w:r>
-              <w:rPr>
-                <w:rFonts w:ascii="Times New Roman" w:hAnsi="Times New Roman"/>
-                <w:szCs w:val="20"/>
-              </w:rPr>
-              <w:t xml:space="preserve"> </w:t>
-            </w:r>
-            <w:proofErr w:type="spellStart"/>
-            <w:r>
-              <w:rPr>
-                <w:rFonts w:ascii="Times New Roman" w:hAnsi="Times New Roman"/>
-                <w:szCs w:val="20"/>
-              </w:rPr>
-              <w:t>kan</w:t>
-            </w:r>
-            <w:proofErr w:type="spellEnd"/>
-            <w:r>
-              <w:rPr>
-                <w:rFonts w:ascii="Times New Roman" w:hAnsi="Times New Roman"/>
-                <w:szCs w:val="20"/>
-              </w:rPr>
-              <w:t xml:space="preserve"> visas </w:t>
-            </w:r>
-            <w:proofErr w:type="spellStart"/>
-            <w:r>
-              <w:rPr>
-                <w:rFonts w:ascii="Times New Roman" w:hAnsi="Times New Roman"/>
-                <w:szCs w:val="20"/>
-              </w:rPr>
-              <w:t>för</w:t>
-            </w:r>
-            <w:proofErr w:type="spellEnd"/>
-            <w:r>
-              <w:rPr>
-                <w:rFonts w:ascii="Times New Roman" w:hAnsi="Times New Roman"/>
-                <w:szCs w:val="20"/>
-              </w:rPr>
-              <w:t xml:space="preserve"> </w:t>
-            </w:r>
-            <w:proofErr w:type="spellStart"/>
-            <w:r>
-              <w:rPr>
-                <w:rFonts w:ascii="Times New Roman" w:hAnsi="Times New Roman"/>
-                <w:szCs w:val="20"/>
-              </w:rPr>
-              <w:t>användaren</w:t>
-            </w:r>
-            <w:proofErr w:type="spellEnd"/>
-            <w:r>
-              <w:rPr>
-                <w:rFonts w:ascii="Times New Roman" w:hAnsi="Times New Roman"/>
-                <w:szCs w:val="20"/>
-              </w:rPr>
-              <w:t>.</w:t>
-            </w:r>
-          </w:p>
-        </w:tc>
-        <w:tc>
-          <w:tcPr>
-            <w:tcW w:w="844" w:type="dxa"/>
-            <w:tcBorders>
-              <w:top w:val="single" w:sz="5" w:space="0" w:color="000000"/>
-              <w:left w:val="single" w:sz="5" w:space="0" w:color="000000"/>
-              <w:bottom w:val="single" w:sz="5" w:space="0" w:color="000000"/>
-              <w:right w:val="single" w:sz="5" w:space="0" w:color="000000"/>
-            </w:tcBorders>
-          </w:tcPr>
-          <w:p>
-            <w:pPr>
-              <w:rPr>
-                <w:rFonts w:ascii="Times New Roman" w:hAnsi="Times New Roman"/>
+                <w:sz w:val="20"/>
                 <w:szCs w:val="20"/>
               </w:rPr>
             </w:pPr>
@@ -26402,7 +26466,7 @@
                               <w:sz w:val="16"/>
                               <w:szCs w:val="16"/>
                             </w:rPr>
-                            <w:t>8</w:t>
+                            <w:t>12</w:t>
                           </w:r>
                           <w:r>
                             <w:rPr>
@@ -26493,7 +26557,7 @@
                         <w:sz w:val="16"/>
                         <w:szCs w:val="16"/>
                       </w:rPr>
-                      <w:t>8</w:t>
+                      <w:t>12</w:t>
                     </w:r>
                     <w:r>
                       <w:rPr>
@@ -32361,7 +32425,7 @@
 </file>
 
 <file path=customXml/itemProps1.xml><?xml version="1.0" encoding="utf-8"?>
-<ds:datastoreItem xmlns:ds="http://schemas.openxmlformats.org/officeDocument/2006/customXml" ds:itemID="{6EEEA0CD-236F-684F-B9D3-4D6F14223B58}">
+<ds:datastoreItem xmlns:ds="http://schemas.openxmlformats.org/officeDocument/2006/customXml" ds:itemID="{6C97A1B0-19B6-524C-9BD5-86281025704B}">
   <ds:schemaRefs>
     <ds:schemaRef ds:uri="http://schemas.openxmlformats.org/officeDocument/2006/bibliography"/>
   </ds:schemaRefs>

</xml_diff>